<commit_message>
updates on project documents (URS, WORK DEVISION )
</commit_message>
<xml_diff>
--- a/Coding jobs.docx
+++ b/Coding jobs.docx
@@ -1,6 +1,6 @@
 
 <file path=word/document.xml><?xml version="1.0" encoding="utf-8"?>
-<w:document xmlns:wpc="http://schemas.microsoft.com/office/word/2010/wordprocessingCanvas" xmlns:cx="http://schemas.microsoft.com/office/drawing/2014/chartex" xmlns:cx1="http://schemas.microsoft.com/office/drawing/2015/9/8/chartex" xmlns:cx2="http://schemas.microsoft.com/office/drawing/2015/10/21/chartex" xmlns:cx3="http://schemas.microsoft.com/office/drawing/2016/5/9/chartex" xmlns:cx4="http://schemas.microsoft.com/office/drawing/2016/5/10/chartex" xmlns:cx5="http://schemas.microsoft.com/office/drawing/2016/5/11/chartex" xmlns:cx6="http://schemas.microsoft.com/office/drawing/2016/5/12/chartex" xmlns:cx7="http://schemas.microsoft.com/office/drawing/2016/5/13/chartex" xmlns:cx8="http://schemas.microsoft.com/office/drawing/2016/5/14/chartex" xmlns:mc="http://schemas.openxmlformats.org/markup-compatibility/2006" xmlns:aink="http://schemas.microsoft.com/office/drawing/2016/ink" xmlns:am3d="http://schemas.microsoft.com/office/drawing/2017/model3d" xmlns:o="urn:schemas-microsoft-com:office:office" xmlns:r="http://schemas.openxmlformats.org/officeDocument/2006/relationships" xmlns:m="http://schemas.openxmlformats.org/officeDocument/2006/math" xmlns:v="urn:schemas-microsoft-com:vml" xmlns:wp14="http://schemas.microsoft.com/office/word/2010/wordprocessingDrawing" xmlns:wp="http://schemas.openxmlformats.org/drawingml/2006/wordprocessingDrawing" xmlns:w10="urn:schemas-microsoft-com:office:word" xmlns:w="http://schemas.openxmlformats.org/wordprocessingml/2006/main" xmlns:w14="http://schemas.microsoft.com/office/word/2010/wordml" xmlns:w15="http://schemas.microsoft.com/office/word/2012/wordml" xmlns:w16cid="http://schemas.microsoft.com/office/word/2016/wordml/cid" xmlns:w16se="http://schemas.microsoft.com/office/word/2015/wordml/symex" xmlns:wpg="http://schemas.microsoft.com/office/word/2010/wordprocessingGroup" xmlns:wpi="http://schemas.microsoft.com/office/word/2010/wordprocessingInk" xmlns:wne="http://schemas.microsoft.com/office/word/2006/wordml" xmlns:wps="http://schemas.microsoft.com/office/word/2010/wordprocessingShape" mc:Ignorable="w14 w15 w16se w16cid wp14">
+<w:document xmlns:wpc="http://schemas.microsoft.com/office/word/2010/wordprocessingCanvas" xmlns:mc="http://schemas.openxmlformats.org/markup-compatibility/2006" xmlns:o="urn:schemas-microsoft-com:office:office" xmlns:r="http://schemas.openxmlformats.org/officeDocument/2006/relationships" xmlns:m="http://schemas.openxmlformats.org/officeDocument/2006/math" xmlns:v="urn:schemas-microsoft-com:vml" xmlns:wp14="http://schemas.microsoft.com/office/word/2010/wordprocessingDrawing" xmlns:wp="http://schemas.openxmlformats.org/drawingml/2006/wordprocessingDrawing" xmlns:w10="urn:schemas-microsoft-com:office:word" xmlns:w="http://schemas.openxmlformats.org/wordprocessingml/2006/main" xmlns:w14="http://schemas.microsoft.com/office/word/2010/wordml" xmlns:wpg="http://schemas.microsoft.com/office/word/2010/wordprocessingGroup" xmlns:wpi="http://schemas.microsoft.com/office/word/2010/wordprocessingInk" xmlns:wne="http://schemas.microsoft.com/office/word/2006/wordml" xmlns:wps="http://schemas.microsoft.com/office/word/2010/wordprocessingShape" mc:Ignorable="w14 wp14">
   <w:body>
     <w:p>
       <w:r>
@@ -9,7 +9,15 @@
     </w:p>
     <w:p>
       <w:r>
-        <w:t xml:space="preserve">Automatically creating/placing waypoints : </w:t>
+        <w:t xml:space="preserve">Automatically creating/placing </w:t>
+      </w:r>
+      <w:proofErr w:type="gramStart"/>
+      <w:r>
+        <w:t>waypoints :</w:t>
+      </w:r>
+      <w:proofErr w:type="gramEnd"/>
+      <w:r>
+        <w:t xml:space="preserve"> </w:t>
       </w:r>
     </w:p>
     <w:p>
@@ -104,7 +112,7 @@
     </w:p>
     <w:p>
       <w:r>
-        <w:t>Drawing cars : DONE Sandro</w:t>
+        <w:t xml:space="preserve">Drawing cars </w:t>
       </w:r>
     </w:p>
     <w:p>
@@ -117,8 +125,13 @@
     </w:p>
     <w:p>
       <w:r>
-        <w:t>Creating data hooks :</w:t>
-      </w:r>
+        <w:t xml:space="preserve">Creating data </w:t>
+      </w:r>
+      <w:proofErr w:type="gramStart"/>
+      <w:r>
+        <w:t>hooks :</w:t>
+      </w:r>
+      <w:proofErr w:type="gramEnd"/>
     </w:p>
     <w:p>
       <w:pPr>
@@ -166,7 +179,15 @@
     </w:p>
     <w:p>
       <w:r>
-        <w:t>Cars moving to waypoints : DONE Alex -&gt; needs to be adapted to work with non-</w:t>
+        <w:t xml:space="preserve">Cars moving to </w:t>
+      </w:r>
+      <w:proofErr w:type="gramStart"/>
+      <w:r>
+        <w:t>waypoints :</w:t>
+      </w:r>
+      <w:proofErr w:type="gramEnd"/>
+      <w:r>
+        <w:t xml:space="preserve"> DONE Alex -&gt; needs to be adapted to work with non-</w:t>
       </w:r>
       <w:proofErr w:type="spellStart"/>
       <w:r>
@@ -181,8 +202,13 @@
         </w:tabs>
       </w:pPr>
       <w:r>
-        <w:t>Connect waypoints from different crossings :</w:t>
-      </w:r>
+        <w:t xml:space="preserve">Connect waypoints from different </w:t>
+      </w:r>
+      <w:proofErr w:type="gramStart"/>
+      <w:r>
+        <w:t>crossings :</w:t>
+      </w:r>
+      <w:proofErr w:type="gramEnd"/>
       <w:r>
         <w:tab/>
       </w:r>
@@ -234,8 +260,13 @@
     </w:p>
     <w:p>
       <w:r>
-        <w:t>Create a way to determine the location a car needs to be waiting at :</w:t>
-      </w:r>
+        <w:t xml:space="preserve">Create a way to determine the location a car needs to be waiting </w:t>
+      </w:r>
+      <w:proofErr w:type="gramStart"/>
+      <w:r>
+        <w:t>at :</w:t>
+      </w:r>
+      <w:proofErr w:type="gramEnd"/>
     </w:p>
     <w:p>
       <w:pPr>
@@ -266,7 +297,15 @@
       </w:r>
       <w:proofErr w:type="spellEnd"/>
       <w:r>
-        <w:t xml:space="preserve"> + a few pixels) * n  pixels in the direction where the car is coming from. How you determine this direction is not set</w:t>
+        <w:t xml:space="preserve"> + a few pixels) * </w:t>
+      </w:r>
+      <w:proofErr w:type="gramStart"/>
+      <w:r>
+        <w:t>n  pixels</w:t>
+      </w:r>
+      <w:proofErr w:type="gramEnd"/>
+      <w:r>
+        <w:t xml:space="preserve"> in the direction where the car is coming from. How you determine this direction is not set</w:t>
       </w:r>
     </w:p>
     <w:p>
@@ -283,48 +322,66 @@
     </w:p>
     <w:p>
       <w:r>
-        <w:t>Create a way to determine when cars should be waiting :</w:t>
-      </w:r>
-    </w:p>
-    <w:p>
-      <w:pPr>
-        <w:pStyle w:val="ListParagraph"/>
-        <w:numPr>
-          <w:ilvl w:val="0"/>
-          <w:numId w:val="5"/>
-        </w:numPr>
-      </w:pPr>
-      <w:r>
-        <w:t xml:space="preserve">Waypoints should have a property that makes cars wait at them or not. This value should be modifiable by a </w:t>
-      </w:r>
-      <w:proofErr w:type="spellStart"/>
-      <w:r>
-        <w:t>trafficlight</w:t>
-      </w:r>
-      <w:proofErr w:type="spellEnd"/>
-      <w:r>
-        <w:t xml:space="preserve"> class. </w:t>
-      </w:r>
-    </w:p>
-    <w:p>
-      <w:pPr>
-        <w:pStyle w:val="ListParagraph"/>
-        <w:numPr>
-          <w:ilvl w:val="0"/>
-          <w:numId w:val="5"/>
-        </w:numPr>
-      </w:pPr>
-      <w:r>
-        <w:t>while cars are waiting they do not retrieve their next waypoint and their speed becomes zero after reaching their point.</w:t>
-      </w:r>
-    </w:p>
-    <w:p/>
-    <w:p>
-      <w:r>
-        <w:t>Create a way to Generate a Car at crossing branches that are not in the direction of other crossings:</w:t>
+        <w:t xml:space="preserve">Create a way to determine when cars should be </w:t>
+      </w:r>
+      <w:proofErr w:type="gramStart"/>
+      <w:r>
+        <w:t>waiting :</w:t>
       </w:r>
       <w:bookmarkStart w:id="0" w:name="_GoBack"/>
       <w:bookmarkEnd w:id="0"/>
+      <w:proofErr w:type="gramEnd"/>
+    </w:p>
+    <w:p>
+      <w:pPr>
+        <w:pStyle w:val="ListParagraph"/>
+        <w:numPr>
+          <w:ilvl w:val="0"/>
+          <w:numId w:val="5"/>
+        </w:numPr>
+      </w:pPr>
+      <w:r>
+        <w:t xml:space="preserve">Waypoints should have a property that makes cars wait at them or not. This value should be modifiable by a </w:t>
+      </w:r>
+      <w:proofErr w:type="spellStart"/>
+      <w:r>
+        <w:t>trafficlight</w:t>
+      </w:r>
+      <w:proofErr w:type="spellEnd"/>
+      <w:r>
+        <w:t xml:space="preserve"> class. </w:t>
+      </w:r>
+    </w:p>
+    <w:p>
+      <w:pPr>
+        <w:pStyle w:val="ListParagraph"/>
+        <w:numPr>
+          <w:ilvl w:val="0"/>
+          <w:numId w:val="5"/>
+        </w:numPr>
+      </w:pPr>
+      <w:proofErr w:type="gramStart"/>
+      <w:r>
+        <w:t>while</w:t>
+      </w:r>
+      <w:proofErr w:type="gramEnd"/>
+      <w:r>
+        <w:t xml:space="preserve"> cars are waiting they do not retrieve their next waypoint and their speed becomes zero after reaching their point.</w:t>
+      </w:r>
+    </w:p>
+    <w:p/>
+    <w:p>
+      <w:r>
+        <w:t xml:space="preserve">Create a way to </w:t>
+      </w:r>
+      <w:proofErr w:type="gramStart"/>
+      <w:r>
+        <w:t>Generate</w:t>
+      </w:r>
+      <w:proofErr w:type="gramEnd"/>
+      <w:r>
+        <w:t xml:space="preserve"> a Car at crossing branches that are not in the direction of other crossings:</w:t>
+      </w:r>
     </w:p>
     <w:p>
       <w:r>
@@ -333,9 +390,11 @@
     </w:p>
     <w:p/>
     <w:p>
+      <w:proofErr w:type="gramStart"/>
       <w:r>
         <w:t>Bonus task figure out why the cars are flickering and how to stop it.</w:t>
       </w:r>
+      <w:proofErr w:type="gramEnd"/>
     </w:p>
     <w:p>
       <w:r>
@@ -355,8 +414,8 @@
 </file>
 
 <file path=word/numbering.xml><?xml version="1.0" encoding="utf-8"?>
-<w:numbering xmlns:wpc="http://schemas.microsoft.com/office/word/2010/wordprocessingCanvas" xmlns:cx="http://schemas.microsoft.com/office/drawing/2014/chartex" xmlns:cx1="http://schemas.microsoft.com/office/drawing/2015/9/8/chartex" xmlns:cx2="http://schemas.microsoft.com/office/drawing/2015/10/21/chartex" xmlns:cx3="http://schemas.microsoft.com/office/drawing/2016/5/9/chartex" xmlns:cx4="http://schemas.microsoft.com/office/drawing/2016/5/10/chartex" xmlns:cx5="http://schemas.microsoft.com/office/drawing/2016/5/11/chartex" xmlns:cx6="http://schemas.microsoft.com/office/drawing/2016/5/12/chartex" xmlns:cx7="http://schemas.microsoft.com/office/drawing/2016/5/13/chartex" xmlns:cx8="http://schemas.microsoft.com/office/drawing/2016/5/14/chartex" xmlns:mc="http://schemas.openxmlformats.org/markup-compatibility/2006" xmlns:aink="http://schemas.microsoft.com/office/drawing/2016/ink" xmlns:am3d="http://schemas.microsoft.com/office/drawing/2017/model3d" xmlns:o="urn:schemas-microsoft-com:office:office" xmlns:r="http://schemas.openxmlformats.org/officeDocument/2006/relationships" xmlns:m="http://schemas.openxmlformats.org/officeDocument/2006/math" xmlns:v="urn:schemas-microsoft-com:vml" xmlns:wp14="http://schemas.microsoft.com/office/word/2010/wordprocessingDrawing" xmlns:wp="http://schemas.openxmlformats.org/drawingml/2006/wordprocessingDrawing" xmlns:w10="urn:schemas-microsoft-com:office:word" xmlns:w="http://schemas.openxmlformats.org/wordprocessingml/2006/main" xmlns:w14="http://schemas.microsoft.com/office/word/2010/wordml" xmlns:w15="http://schemas.microsoft.com/office/word/2012/wordml" xmlns:w16cid="http://schemas.microsoft.com/office/word/2016/wordml/cid" xmlns:w16se="http://schemas.microsoft.com/office/word/2015/wordml/symex" xmlns:wpg="http://schemas.microsoft.com/office/word/2010/wordprocessingGroup" xmlns:wpi="http://schemas.microsoft.com/office/word/2010/wordprocessingInk" xmlns:wne="http://schemas.microsoft.com/office/word/2006/wordml" xmlns:wps="http://schemas.microsoft.com/office/word/2010/wordprocessingShape" mc:Ignorable="w14 w15 w16se w16cid wp14">
-  <w:abstractNum w:abstractNumId="0" w15:restartNumberingAfterBreak="0">
+<w:numbering xmlns:wpc="http://schemas.microsoft.com/office/word/2010/wordprocessingCanvas" xmlns:mc="http://schemas.openxmlformats.org/markup-compatibility/2006" xmlns:o="urn:schemas-microsoft-com:office:office" xmlns:r="http://schemas.openxmlformats.org/officeDocument/2006/relationships" xmlns:m="http://schemas.openxmlformats.org/officeDocument/2006/math" xmlns:v="urn:schemas-microsoft-com:vml" xmlns:wp14="http://schemas.microsoft.com/office/word/2010/wordprocessingDrawing" xmlns:wp="http://schemas.openxmlformats.org/drawingml/2006/wordprocessingDrawing" xmlns:w10="urn:schemas-microsoft-com:office:word" xmlns:w="http://schemas.openxmlformats.org/wordprocessingml/2006/main" xmlns:w14="http://schemas.microsoft.com/office/word/2010/wordml" xmlns:wpg="http://schemas.microsoft.com/office/word/2010/wordprocessingGroup" xmlns:wpi="http://schemas.microsoft.com/office/word/2010/wordprocessingInk" xmlns:wne="http://schemas.microsoft.com/office/word/2006/wordml" xmlns:wps="http://schemas.microsoft.com/office/word/2010/wordprocessingShape" mc:Ignorable="w14 wp14">
+  <w:abstractNum w:abstractNumId="0">
     <w:nsid w:val="04112846"/>
     <w:multiLevelType w:val="hybridMultilevel"/>
     <w:tmpl w:val="EC38DBDA"/>
@@ -445,7 +504,7 @@
       </w:pPr>
     </w:lvl>
   </w:abstractNum>
-  <w:abstractNum w:abstractNumId="1" w15:restartNumberingAfterBreak="0">
+  <w:abstractNum w:abstractNumId="1">
     <w:nsid w:val="4BCA38AF"/>
     <w:multiLevelType w:val="hybridMultilevel"/>
     <w:tmpl w:val="3DE04ACE"/>
@@ -534,7 +593,7 @@
       </w:pPr>
     </w:lvl>
   </w:abstractNum>
-  <w:abstractNum w:abstractNumId="2" w15:restartNumberingAfterBreak="0">
+  <w:abstractNum w:abstractNumId="2">
     <w:nsid w:val="61891D3D"/>
     <w:multiLevelType w:val="hybridMultilevel"/>
     <w:tmpl w:val="B3E843C2"/>
@@ -620,7 +679,7 @@
       </w:pPr>
     </w:lvl>
   </w:abstractNum>
-  <w:abstractNum w:abstractNumId="3" w15:restartNumberingAfterBreak="0">
+  <w:abstractNum w:abstractNumId="3">
     <w:nsid w:val="73113080"/>
     <w:multiLevelType w:val="hybridMultilevel"/>
     <w:tmpl w:val="58E6017A"/>
@@ -709,7 +768,7 @@
       </w:pPr>
     </w:lvl>
   </w:abstractNum>
-  <w:abstractNum w:abstractNumId="4" w15:restartNumberingAfterBreak="0">
+  <w:abstractNum w:abstractNumId="4">
     <w:nsid w:val="7F647842"/>
     <w:multiLevelType w:val="hybridMultilevel"/>
     <w:tmpl w:val="22A8D728"/>
@@ -817,7 +876,7 @@
 </file>
 
 <file path=word/styles.xml><?xml version="1.0" encoding="utf-8"?>
-<w:styles xmlns:mc="http://schemas.openxmlformats.org/markup-compatibility/2006" xmlns:r="http://schemas.openxmlformats.org/officeDocument/2006/relationships" xmlns:w="http://schemas.openxmlformats.org/wordprocessingml/2006/main" xmlns:w14="http://schemas.microsoft.com/office/word/2010/wordml" xmlns:w15="http://schemas.microsoft.com/office/word/2012/wordml" xmlns:w16cid="http://schemas.microsoft.com/office/word/2016/wordml/cid" xmlns:w16se="http://schemas.microsoft.com/office/word/2015/wordml/symex" mc:Ignorable="w14 w15 w16se w16cid">
+<w:styles xmlns:mc="http://schemas.openxmlformats.org/markup-compatibility/2006" xmlns:r="http://schemas.openxmlformats.org/officeDocument/2006/relationships" xmlns:w="http://schemas.openxmlformats.org/wordprocessingml/2006/main" xmlns:w14="http://schemas.microsoft.com/office/word/2010/wordml" mc:Ignorable="w14">
   <w:docDefaults>
     <w:rPrDefault>
       <w:rPr>
@@ -833,380 +892,351 @@
       </w:pPr>
     </w:pPrDefault>
   </w:docDefaults>
-  <w:latentStyles w:defLockedState="0" w:defUIPriority="99" w:defSemiHidden="0" w:defUnhideWhenUsed="0" w:defQFormat="0" w:count="376">
-    <w:lsdException w:name="Normal" w:uiPriority="0" w:qFormat="1"/>
-    <w:lsdException w:name="heading 1" w:uiPriority="9" w:qFormat="1"/>
-    <w:lsdException w:name="heading 2" w:semiHidden="1" w:uiPriority="9" w:unhideWhenUsed="1" w:qFormat="1"/>
-    <w:lsdException w:name="heading 3" w:semiHidden="1" w:uiPriority="9" w:unhideWhenUsed="1" w:qFormat="1"/>
-    <w:lsdException w:name="heading 4" w:semiHidden="1" w:uiPriority="9" w:unhideWhenUsed="1" w:qFormat="1"/>
-    <w:lsdException w:name="heading 5" w:semiHidden="1" w:uiPriority="9" w:unhideWhenUsed="1" w:qFormat="1"/>
-    <w:lsdException w:name="heading 6" w:semiHidden="1" w:uiPriority="9" w:unhideWhenUsed="1" w:qFormat="1"/>
-    <w:lsdException w:name="heading 7" w:semiHidden="1" w:uiPriority="9" w:unhideWhenUsed="1" w:qFormat="1"/>
-    <w:lsdException w:name="heading 8" w:semiHidden="1" w:uiPriority="9" w:unhideWhenUsed="1" w:qFormat="1"/>
-    <w:lsdException w:name="heading 9" w:semiHidden="1" w:uiPriority="9" w:unhideWhenUsed="1" w:qFormat="1"/>
-    <w:lsdException w:name="index 1" w:semiHidden="1" w:unhideWhenUsed="1"/>
-    <w:lsdException w:name="index 2" w:semiHidden="1" w:unhideWhenUsed="1"/>
-    <w:lsdException w:name="index 3" w:semiHidden="1" w:unhideWhenUsed="1"/>
-    <w:lsdException w:name="index 4" w:semiHidden="1" w:unhideWhenUsed="1"/>
-    <w:lsdException w:name="index 5" w:semiHidden="1" w:unhideWhenUsed="1"/>
-    <w:lsdException w:name="index 6" w:semiHidden="1" w:unhideWhenUsed="1"/>
-    <w:lsdException w:name="index 7" w:semiHidden="1" w:unhideWhenUsed="1"/>
-    <w:lsdException w:name="index 8" w:semiHidden="1" w:unhideWhenUsed="1"/>
-    <w:lsdException w:name="index 9" w:semiHidden="1" w:unhideWhenUsed="1"/>
-    <w:lsdException w:name="toc 1" w:semiHidden="1" w:uiPriority="39" w:unhideWhenUsed="1"/>
-    <w:lsdException w:name="toc 2" w:semiHidden="1" w:uiPriority="39" w:unhideWhenUsed="1"/>
-    <w:lsdException w:name="toc 3" w:semiHidden="1" w:uiPriority="39" w:unhideWhenUsed="1"/>
-    <w:lsdException w:name="toc 4" w:semiHidden="1" w:uiPriority="39" w:unhideWhenUsed="1"/>
-    <w:lsdException w:name="toc 5" w:semiHidden="1" w:uiPriority="39" w:unhideWhenUsed="1"/>
-    <w:lsdException w:name="toc 6" w:semiHidden="1" w:uiPriority="39" w:unhideWhenUsed="1"/>
-    <w:lsdException w:name="toc 7" w:semiHidden="1" w:uiPriority="39" w:unhideWhenUsed="1"/>
-    <w:lsdException w:name="toc 8" w:semiHidden="1" w:uiPriority="39" w:unhideWhenUsed="1"/>
-    <w:lsdException w:name="toc 9" w:semiHidden="1" w:uiPriority="39" w:unhideWhenUsed="1"/>
-    <w:lsdException w:name="Normal Indent" w:semiHidden="1" w:unhideWhenUsed="1"/>
-    <w:lsdException w:name="footnote text" w:semiHidden="1" w:unhideWhenUsed="1"/>
-    <w:lsdException w:name="annotation text" w:semiHidden="1" w:unhideWhenUsed="1"/>
-    <w:lsdException w:name="header" w:semiHidden="1" w:unhideWhenUsed="1"/>
-    <w:lsdException w:name="footer" w:semiHidden="1" w:unhideWhenUsed="1"/>
-    <w:lsdException w:name="index heading" w:semiHidden="1" w:unhideWhenUsed="1"/>
-    <w:lsdException w:name="caption" w:semiHidden="1" w:uiPriority="35" w:unhideWhenUsed="1" w:qFormat="1"/>
-    <w:lsdException w:name="table of figures" w:semiHidden="1" w:unhideWhenUsed="1"/>
-    <w:lsdException w:name="envelope address" w:semiHidden="1" w:unhideWhenUsed="1"/>
-    <w:lsdException w:name="envelope return" w:semiHidden="1" w:unhideWhenUsed="1"/>
-    <w:lsdException w:name="footnote reference" w:semiHidden="1" w:unhideWhenUsed="1"/>
-    <w:lsdException w:name="annotation reference" w:semiHidden="1" w:unhideWhenUsed="1"/>
-    <w:lsdException w:name="line number" w:semiHidden="1" w:unhideWhenUsed="1"/>
-    <w:lsdException w:name="page number" w:semiHidden="1" w:unhideWhenUsed="1"/>
-    <w:lsdException w:name="endnote reference" w:semiHidden="1" w:unhideWhenUsed="1"/>
-    <w:lsdException w:name="endnote text" w:semiHidden="1" w:unhideWhenUsed="1"/>
-    <w:lsdException w:name="table of authorities" w:semiHidden="1" w:unhideWhenUsed="1"/>
-    <w:lsdException w:name="macro" w:semiHidden="1" w:unhideWhenUsed="1"/>
-    <w:lsdException w:name="toa heading" w:semiHidden="1" w:unhideWhenUsed="1"/>
-    <w:lsdException w:name="List" w:semiHidden="1" w:unhideWhenUsed="1"/>
-    <w:lsdException w:name="List Bullet" w:semiHidden="1" w:unhideWhenUsed="1"/>
-    <w:lsdException w:name="List Number" w:semiHidden="1" w:unhideWhenUsed="1"/>
-    <w:lsdException w:name="List 2" w:semiHidden="1" w:unhideWhenUsed="1"/>
-    <w:lsdException w:name="List 3" w:semiHidden="1" w:unhideWhenUsed="1"/>
-    <w:lsdException w:name="List 4" w:semiHidden="1" w:unhideWhenUsed="1"/>
-    <w:lsdException w:name="List 5" w:semiHidden="1" w:unhideWhenUsed="1"/>
-    <w:lsdException w:name="List Bullet 2" w:semiHidden="1" w:unhideWhenUsed="1"/>
-    <w:lsdException w:name="List Bullet 3" w:semiHidden="1" w:unhideWhenUsed="1"/>
-    <w:lsdException w:name="List Bullet 4" w:semiHidden="1" w:unhideWhenUsed="1"/>
-    <w:lsdException w:name="List Bullet 5" w:semiHidden="1" w:unhideWhenUsed="1"/>
-    <w:lsdException w:name="List Number 2" w:semiHidden="1" w:unhideWhenUsed="1"/>
-    <w:lsdException w:name="List Number 3" w:semiHidden="1" w:unhideWhenUsed="1"/>
-    <w:lsdException w:name="List Number 4" w:semiHidden="1" w:unhideWhenUsed="1"/>
-    <w:lsdException w:name="List Number 5" w:semiHidden="1" w:unhideWhenUsed="1"/>
-    <w:lsdException w:name="Title" w:uiPriority="10" w:qFormat="1"/>
-    <w:lsdException w:name="Closing" w:semiHidden="1" w:unhideWhenUsed="1"/>
-    <w:lsdException w:name="Signature" w:semiHidden="1" w:unhideWhenUsed="1"/>
-    <w:lsdException w:name="Default Paragraph Font" w:semiHidden="1" w:uiPriority="1" w:unhideWhenUsed="1"/>
-    <w:lsdException w:name="Body Text" w:semiHidden="1" w:unhideWhenUsed="1"/>
-    <w:lsdException w:name="Body Text Indent" w:semiHidden="1" w:unhideWhenUsed="1"/>
-    <w:lsdException w:name="List Continue" w:semiHidden="1" w:unhideWhenUsed="1"/>
-    <w:lsdException w:name="List Continue 2" w:semiHidden="1" w:unhideWhenUsed="1"/>
-    <w:lsdException w:name="List Continue 3" w:semiHidden="1" w:unhideWhenUsed="1"/>
-    <w:lsdException w:name="List Continue 4" w:semiHidden="1" w:unhideWhenUsed="1"/>
-    <w:lsdException w:name="List Continue 5" w:semiHidden="1" w:unhideWhenUsed="1"/>
-    <w:lsdException w:name="Message Header" w:semiHidden="1" w:unhideWhenUsed="1"/>
-    <w:lsdException w:name="Subtitle" w:uiPriority="11" w:qFormat="1"/>
-    <w:lsdException w:name="Salutation" w:semiHidden="1" w:unhideWhenUsed="1"/>
-    <w:lsdException w:name="Date" w:semiHidden="1" w:unhideWhenUsed="1"/>
-    <w:lsdException w:name="Body Text First Indent" w:semiHidden="1" w:unhideWhenUsed="1"/>
-    <w:lsdException w:name="Body Text First Indent 2" w:semiHidden="1" w:unhideWhenUsed="1"/>
-    <w:lsdException w:name="Note Heading" w:semiHidden="1" w:unhideWhenUsed="1"/>
-    <w:lsdException w:name="Body Text 2" w:semiHidden="1" w:unhideWhenUsed="1"/>
-    <w:lsdException w:name="Body Text 3" w:semiHidden="1" w:unhideWhenUsed="1"/>
-    <w:lsdException w:name="Body Text Indent 2" w:semiHidden="1" w:unhideWhenUsed="1"/>
-    <w:lsdException w:name="Body Text Indent 3" w:semiHidden="1" w:unhideWhenUsed="1"/>
-    <w:lsdException w:name="Block Text" w:semiHidden="1" w:unhideWhenUsed="1"/>
-    <w:lsdException w:name="Hyperlink" w:semiHidden="1" w:unhideWhenUsed="1"/>
-    <w:lsdException w:name="FollowedHyperlink" w:semiHidden="1" w:unhideWhenUsed="1"/>
-    <w:lsdException w:name="Strong" w:uiPriority="22" w:qFormat="1"/>
-    <w:lsdException w:name="Emphasis" w:uiPriority="20" w:qFormat="1"/>
-    <w:lsdException w:name="Document Map" w:semiHidden="1" w:unhideWhenUsed="1"/>
-    <w:lsdException w:name="Plain Text" w:semiHidden="1" w:unhideWhenUsed="1"/>
-    <w:lsdException w:name="E-mail Signature" w:semiHidden="1" w:unhideWhenUsed="1"/>
-    <w:lsdException w:name="HTML Top of Form" w:semiHidden="1" w:unhideWhenUsed="1"/>
-    <w:lsdException w:name="HTML Bottom of Form" w:semiHidden="1" w:unhideWhenUsed="1"/>
-    <w:lsdException w:name="Normal (Web)" w:semiHidden="1" w:unhideWhenUsed="1"/>
-    <w:lsdException w:name="HTML Acronym" w:semiHidden="1" w:unhideWhenUsed="1"/>
-    <w:lsdException w:name="HTML Address" w:semiHidden="1" w:unhideWhenUsed="1"/>
-    <w:lsdException w:name="HTML Cite" w:semiHidden="1" w:unhideWhenUsed="1"/>
-    <w:lsdException w:name="HTML Code" w:semiHidden="1" w:unhideWhenUsed="1"/>
-    <w:lsdException w:name="HTML Definition" w:semiHidden="1" w:unhideWhenUsed="1"/>
-    <w:lsdException w:name="HTML Keyboard" w:semiHidden="1" w:unhideWhenUsed="1"/>
-    <w:lsdException w:name="HTML Preformatted" w:semiHidden="1" w:unhideWhenUsed="1"/>
-    <w:lsdException w:name="HTML Sample" w:semiHidden="1" w:unhideWhenUsed="1"/>
-    <w:lsdException w:name="HTML Typewriter" w:semiHidden="1" w:unhideWhenUsed="1"/>
-    <w:lsdException w:name="HTML Variable" w:semiHidden="1" w:unhideWhenUsed="1"/>
-    <w:lsdException w:name="annotation subject" w:semiHidden="1" w:unhideWhenUsed="1"/>
-    <w:lsdException w:name="No List" w:semiHidden="1" w:unhideWhenUsed="1"/>
-    <w:lsdException w:name="Outline List 1" w:semiHidden="1" w:unhideWhenUsed="1"/>
-    <w:lsdException w:name="Outline List 2" w:semiHidden="1" w:unhideWhenUsed="1"/>
-    <w:lsdException w:name="Outline List 3" w:semiHidden="1" w:unhideWhenUsed="1"/>
-    <w:lsdException w:name="Table Simple 1" w:semiHidden="1" w:unhideWhenUsed="1"/>
-    <w:lsdException w:name="Table Simple 2" w:semiHidden="1" w:unhideWhenUsed="1"/>
-    <w:lsdException w:name="Table Simple 3" w:semiHidden="1" w:unhideWhenUsed="1"/>
-    <w:lsdException w:name="Table Classic 1" w:semiHidden="1" w:unhideWhenUsed="1"/>
-    <w:lsdException w:name="Table Classic 2" w:semiHidden="1" w:unhideWhenUsed="1"/>
-    <w:lsdException w:name="Table Classic 3" w:semiHidden="1" w:unhideWhenUsed="1"/>
-    <w:lsdException w:name="Table Classic 4" w:semiHidden="1" w:unhideWhenUsed="1"/>
-    <w:lsdException w:name="Table Colorful 1" w:semiHidden="1" w:unhideWhenUsed="1"/>
-    <w:lsdException w:name="Table Colorful 2" w:semiHidden="1" w:unhideWhenUsed="1"/>
-    <w:lsdException w:name="Table Colorful 3" w:semiHidden="1" w:unhideWhenUsed="1"/>
-    <w:lsdException w:name="Table Columns 1" w:semiHidden="1" w:unhideWhenUsed="1"/>
-    <w:lsdException w:name="Table Columns 2" w:semiHidden="1" w:unhideWhenUsed="1"/>
-    <w:lsdException w:name="Table Columns 3" w:semiHidden="1" w:unhideWhenUsed="1"/>
-    <w:lsdException w:name="Table Columns 4" w:semiHidden="1" w:unhideWhenUsed="1"/>
-    <w:lsdException w:name="Table Columns 5" w:semiHidden="1" w:unhideWhenUsed="1"/>
-    <w:lsdException w:name="Table Grid 1" w:semiHidden="1" w:unhideWhenUsed="1"/>
-    <w:lsdException w:name="Table Grid 2" w:semiHidden="1" w:unhideWhenUsed="1"/>
-    <w:lsdException w:name="Table Grid 3" w:semiHidden="1" w:unhideWhenUsed="1"/>
-    <w:lsdException w:name="Table Grid 4" w:semiHidden="1" w:unhideWhenUsed="1"/>
-    <w:lsdException w:name="Table Grid 5" w:semiHidden="1" w:unhideWhenUsed="1"/>
-    <w:lsdException w:name="Table Grid 6" w:semiHidden="1" w:unhideWhenUsed="1"/>
-    <w:lsdException w:name="Table Grid 7" w:semiHidden="1" w:unhideWhenUsed="1"/>
-    <w:lsdException w:name="Table Grid 8" w:semiHidden="1" w:unhideWhenUsed="1"/>
-    <w:lsdException w:name="Table List 1" w:semiHidden="1" w:unhideWhenUsed="1"/>
-    <w:lsdException w:name="Table List 2" w:semiHidden="1" w:unhideWhenUsed="1"/>
-    <w:lsdException w:name="Table List 3" w:semiHidden="1" w:unhideWhenUsed="1"/>
-    <w:lsdException w:name="Table List 4" w:semiHidden="1" w:unhideWhenUsed="1"/>
-    <w:lsdException w:name="Table List 5" w:semiHidden="1" w:unhideWhenUsed="1"/>
-    <w:lsdException w:name="Table List 6" w:semiHidden="1" w:unhideWhenUsed="1"/>
-    <w:lsdException w:name="Table List 7" w:semiHidden="1" w:unhideWhenUsed="1"/>
-    <w:lsdException w:name="Table List 8" w:semiHidden="1" w:unhideWhenUsed="1"/>
-    <w:lsdException w:name="Table 3D effects 1" w:semiHidden="1" w:unhideWhenUsed="1"/>
-    <w:lsdException w:name="Table 3D effects 2" w:semiHidden="1" w:unhideWhenUsed="1"/>
-    <w:lsdException w:name="Table 3D effects 3" w:semiHidden="1" w:unhideWhenUsed="1"/>
-    <w:lsdException w:name="Table Contemporary" w:semiHidden="1" w:unhideWhenUsed="1"/>
-    <w:lsdException w:name="Table Elegant" w:semiHidden="1" w:unhideWhenUsed="1"/>
-    <w:lsdException w:name="Table Professional" w:semiHidden="1" w:unhideWhenUsed="1"/>
-    <w:lsdException w:name="Table Subtle 1" w:semiHidden="1" w:unhideWhenUsed="1"/>
-    <w:lsdException w:name="Table Subtle 2" w:semiHidden="1" w:unhideWhenUsed="1"/>
-    <w:lsdException w:name="Table Web 1" w:semiHidden="1" w:unhideWhenUsed="1"/>
-    <w:lsdException w:name="Table Web 2" w:semiHidden="1" w:unhideWhenUsed="1"/>
-    <w:lsdException w:name="Balloon Text" w:semiHidden="1" w:unhideWhenUsed="1"/>
-    <w:lsdException w:name="Table Grid" w:uiPriority="39"/>
-    <w:lsdException w:name="Placeholder Text" w:semiHidden="1"/>
-    <w:lsdException w:name="No Spacing" w:uiPriority="1" w:qFormat="1"/>
-    <w:lsdException w:name="Light Shading" w:uiPriority="60"/>
-    <w:lsdException w:name="Light List" w:uiPriority="61"/>
-    <w:lsdException w:name="Light Grid" w:uiPriority="62"/>
-    <w:lsdException w:name="Medium Shading 1" w:uiPriority="63"/>
-    <w:lsdException w:name="Medium Shading 2" w:uiPriority="64"/>
-    <w:lsdException w:name="Medium List 1" w:uiPriority="65"/>
-    <w:lsdException w:name="Medium List 2" w:uiPriority="66"/>
-    <w:lsdException w:name="Medium Grid 1" w:uiPriority="67"/>
-    <w:lsdException w:name="Medium Grid 2" w:uiPriority="68"/>
-    <w:lsdException w:name="Medium Grid 3" w:uiPriority="69"/>
-    <w:lsdException w:name="Dark List" w:uiPriority="70"/>
-    <w:lsdException w:name="Colorful Shading" w:uiPriority="71"/>
-    <w:lsdException w:name="Colorful List" w:uiPriority="72"/>
-    <w:lsdException w:name="Colorful Grid" w:uiPriority="73"/>
-    <w:lsdException w:name="Light Shading Accent 1" w:uiPriority="60"/>
-    <w:lsdException w:name="Light List Accent 1" w:uiPriority="61"/>
-    <w:lsdException w:name="Light Grid Accent 1" w:uiPriority="62"/>
-    <w:lsdException w:name="Medium Shading 1 Accent 1" w:uiPriority="63"/>
-    <w:lsdException w:name="Medium Shading 2 Accent 1" w:uiPriority="64"/>
-    <w:lsdException w:name="Medium List 1 Accent 1" w:uiPriority="65"/>
-    <w:lsdException w:name="Revision" w:semiHidden="1"/>
-    <w:lsdException w:name="List Paragraph" w:uiPriority="34" w:qFormat="1"/>
-    <w:lsdException w:name="Quote" w:uiPriority="29" w:qFormat="1"/>
-    <w:lsdException w:name="Intense Quote" w:uiPriority="30" w:qFormat="1"/>
-    <w:lsdException w:name="Medium List 2 Accent 1" w:uiPriority="66"/>
-    <w:lsdException w:name="Medium Grid 1 Accent 1" w:uiPriority="67"/>
-    <w:lsdException w:name="Medium Grid 2 Accent 1" w:uiPriority="68"/>
-    <w:lsdException w:name="Medium Grid 3 Accent 1" w:uiPriority="69"/>
-    <w:lsdException w:name="Dark List Accent 1" w:uiPriority="70"/>
-    <w:lsdException w:name="Colorful Shading Accent 1" w:uiPriority="71"/>
-    <w:lsdException w:name="Colorful List Accent 1" w:uiPriority="72"/>
-    <w:lsdException w:name="Colorful Grid Accent 1" w:uiPriority="73"/>
-    <w:lsdException w:name="Light Shading Accent 2" w:uiPriority="60"/>
-    <w:lsdException w:name="Light List Accent 2" w:uiPriority="61"/>
-    <w:lsdException w:name="Light Grid Accent 2" w:uiPriority="62"/>
-    <w:lsdException w:name="Medium Shading 1 Accent 2" w:uiPriority="63"/>
-    <w:lsdException w:name="Medium Shading 2 Accent 2" w:uiPriority="64"/>
-    <w:lsdException w:name="Medium List 1 Accent 2" w:uiPriority="65"/>
-    <w:lsdException w:name="Medium List 2 Accent 2" w:uiPriority="66"/>
-    <w:lsdException w:name="Medium Grid 1 Accent 2" w:uiPriority="67"/>
-    <w:lsdException w:name="Medium Grid 2 Accent 2" w:uiPriority="68"/>
-    <w:lsdException w:name="Medium Grid 3 Accent 2" w:uiPriority="69"/>
-    <w:lsdException w:name="Dark List Accent 2" w:uiPriority="70"/>
-    <w:lsdException w:name="Colorful Shading Accent 2" w:uiPriority="71"/>
-    <w:lsdException w:name="Colorful List Accent 2" w:uiPriority="72"/>
-    <w:lsdException w:name="Colorful Grid Accent 2" w:uiPriority="73"/>
-    <w:lsdException w:name="Light Shading Accent 3" w:uiPriority="60"/>
-    <w:lsdException w:name="Light List Accent 3" w:uiPriority="61"/>
-    <w:lsdException w:name="Light Grid Accent 3" w:uiPriority="62"/>
-    <w:lsdException w:name="Medium Shading 1 Accent 3" w:uiPriority="63"/>
-    <w:lsdException w:name="Medium Shading 2 Accent 3" w:uiPriority="64"/>
-    <w:lsdException w:name="Medium List 1 Accent 3" w:uiPriority="65"/>
-    <w:lsdException w:name="Medium List 2 Accent 3" w:uiPriority="66"/>
-    <w:lsdException w:name="Medium Grid 1 Accent 3" w:uiPriority="67"/>
-    <w:lsdException w:name="Medium Grid 2 Accent 3" w:uiPriority="68"/>
-    <w:lsdException w:name="Medium Grid 3 Accent 3" w:uiPriority="69"/>
-    <w:lsdException w:name="Dark List Accent 3" w:uiPriority="70"/>
-    <w:lsdException w:name="Colorful Shading Accent 3" w:uiPriority="71"/>
-    <w:lsdException w:name="Colorful List Accent 3" w:uiPriority="72"/>
-    <w:lsdException w:name="Colorful Grid Accent 3" w:uiPriority="73"/>
-    <w:lsdException w:name="Light Shading Accent 4" w:uiPriority="60"/>
-    <w:lsdException w:name="Light List Accent 4" w:uiPriority="61"/>
-    <w:lsdException w:name="Light Grid Accent 4" w:uiPriority="62"/>
-    <w:lsdException w:name="Medium Shading 1 Accent 4" w:uiPriority="63"/>
-    <w:lsdException w:name="Medium Shading 2 Accent 4" w:uiPriority="64"/>
-    <w:lsdException w:name="Medium List 1 Accent 4" w:uiPriority="65"/>
-    <w:lsdException w:name="Medium List 2 Accent 4" w:uiPriority="66"/>
-    <w:lsdException w:name="Medium Grid 1 Accent 4" w:uiPriority="67"/>
-    <w:lsdException w:name="Medium Grid 2 Accent 4" w:uiPriority="68"/>
-    <w:lsdException w:name="Medium Grid 3 Accent 4" w:uiPriority="69"/>
-    <w:lsdException w:name="Dark List Accent 4" w:uiPriority="70"/>
-    <w:lsdException w:name="Colorful Shading Accent 4" w:uiPriority="71"/>
-    <w:lsdException w:name="Colorful List Accent 4" w:uiPriority="72"/>
-    <w:lsdException w:name="Colorful Grid Accent 4" w:uiPriority="73"/>
-    <w:lsdException w:name="Light Shading Accent 5" w:uiPriority="60"/>
-    <w:lsdException w:name="Light List Accent 5" w:uiPriority="61"/>
-    <w:lsdException w:name="Light Grid Accent 5" w:uiPriority="62"/>
-    <w:lsdException w:name="Medium Shading 1 Accent 5" w:uiPriority="63"/>
-    <w:lsdException w:name="Medium Shading 2 Accent 5" w:uiPriority="64"/>
-    <w:lsdException w:name="Medium List 1 Accent 5" w:uiPriority="65"/>
-    <w:lsdException w:name="Medium List 2 Accent 5" w:uiPriority="66"/>
-    <w:lsdException w:name="Medium Grid 1 Accent 5" w:uiPriority="67"/>
-    <w:lsdException w:name="Medium Grid 2 Accent 5" w:uiPriority="68"/>
-    <w:lsdException w:name="Medium Grid 3 Accent 5" w:uiPriority="69"/>
-    <w:lsdException w:name="Dark List Accent 5" w:uiPriority="70"/>
-    <w:lsdException w:name="Colorful Shading Accent 5" w:uiPriority="71"/>
-    <w:lsdException w:name="Colorful List Accent 5" w:uiPriority="72"/>
-    <w:lsdException w:name="Colorful Grid Accent 5" w:uiPriority="73"/>
-    <w:lsdException w:name="Light Shading Accent 6" w:uiPriority="60"/>
-    <w:lsdException w:name="Light List Accent 6" w:uiPriority="61"/>
-    <w:lsdException w:name="Light Grid Accent 6" w:uiPriority="62"/>
-    <w:lsdException w:name="Medium Shading 1 Accent 6" w:uiPriority="63"/>
-    <w:lsdException w:name="Medium Shading 2 Accent 6" w:uiPriority="64"/>
-    <w:lsdException w:name="Medium List 1 Accent 6" w:uiPriority="65"/>
-    <w:lsdException w:name="Medium List 2 Accent 6" w:uiPriority="66"/>
-    <w:lsdException w:name="Medium Grid 1 Accent 6" w:uiPriority="67"/>
-    <w:lsdException w:name="Medium Grid 2 Accent 6" w:uiPriority="68"/>
-    <w:lsdException w:name="Medium Grid 3 Accent 6" w:uiPriority="69"/>
-    <w:lsdException w:name="Dark List Accent 6" w:uiPriority="70"/>
-    <w:lsdException w:name="Colorful Shading Accent 6" w:uiPriority="71"/>
-    <w:lsdException w:name="Colorful List Accent 6" w:uiPriority="72"/>
-    <w:lsdException w:name="Colorful Grid Accent 6" w:uiPriority="73"/>
-    <w:lsdException w:name="Subtle Emphasis" w:uiPriority="19" w:qFormat="1"/>
-    <w:lsdException w:name="Intense Emphasis" w:uiPriority="21" w:qFormat="1"/>
-    <w:lsdException w:name="Subtle Reference" w:uiPriority="31" w:qFormat="1"/>
-    <w:lsdException w:name="Intense Reference" w:uiPriority="32" w:qFormat="1"/>
-    <w:lsdException w:name="Book Title" w:uiPriority="33" w:qFormat="1"/>
-    <w:lsdException w:name="Bibliography" w:semiHidden="1" w:uiPriority="37" w:unhideWhenUsed="1"/>
-    <w:lsdException w:name="TOC Heading" w:semiHidden="1" w:uiPriority="39" w:unhideWhenUsed="1" w:qFormat="1"/>
-    <w:lsdException w:name="Plain Table 1" w:uiPriority="41"/>
-    <w:lsdException w:name="Plain Table 2" w:uiPriority="42"/>
-    <w:lsdException w:name="Plain Table 3" w:uiPriority="43"/>
-    <w:lsdException w:name="Plain Table 4" w:uiPriority="44"/>
-    <w:lsdException w:name="Plain Table 5" w:uiPriority="45"/>
-    <w:lsdException w:name="Grid Table Light" w:uiPriority="40"/>
-    <w:lsdException w:name="Grid Table 1 Light" w:uiPriority="46"/>
-    <w:lsdException w:name="Grid Table 2" w:uiPriority="47"/>
-    <w:lsdException w:name="Grid Table 3" w:uiPriority="48"/>
-    <w:lsdException w:name="Grid Table 4" w:uiPriority="49"/>
-    <w:lsdException w:name="Grid Table 5 Dark" w:uiPriority="50"/>
-    <w:lsdException w:name="Grid Table 6 Colorful" w:uiPriority="51"/>
-    <w:lsdException w:name="Grid Table 7 Colorful" w:uiPriority="52"/>
-    <w:lsdException w:name="Grid Table 1 Light Accent 1" w:uiPriority="46"/>
-    <w:lsdException w:name="Grid Table 2 Accent 1" w:uiPriority="47"/>
-    <w:lsdException w:name="Grid Table 3 Accent 1" w:uiPriority="48"/>
-    <w:lsdException w:name="Grid Table 4 Accent 1" w:uiPriority="49"/>
-    <w:lsdException w:name="Grid Table 5 Dark Accent 1" w:uiPriority="50"/>
-    <w:lsdException w:name="Grid Table 6 Colorful Accent 1" w:uiPriority="51"/>
-    <w:lsdException w:name="Grid Table 7 Colorful Accent 1" w:uiPriority="52"/>
-    <w:lsdException w:name="Grid Table 1 Light Accent 2" w:uiPriority="46"/>
-    <w:lsdException w:name="Grid Table 2 Accent 2" w:uiPriority="47"/>
-    <w:lsdException w:name="Grid Table 3 Accent 2" w:uiPriority="48"/>
-    <w:lsdException w:name="Grid Table 4 Accent 2" w:uiPriority="49"/>
-    <w:lsdException w:name="Grid Table 5 Dark Accent 2" w:uiPriority="50"/>
-    <w:lsdException w:name="Grid Table 6 Colorful Accent 2" w:uiPriority="51"/>
-    <w:lsdException w:name="Grid Table 7 Colorful Accent 2" w:uiPriority="52"/>
-    <w:lsdException w:name="Grid Table 1 Light Accent 3" w:uiPriority="46"/>
-    <w:lsdException w:name="Grid Table 2 Accent 3" w:uiPriority="47"/>
-    <w:lsdException w:name="Grid Table 3 Accent 3" w:uiPriority="48"/>
-    <w:lsdException w:name="Grid Table 4 Accent 3" w:uiPriority="49"/>
-    <w:lsdException w:name="Grid Table 5 Dark Accent 3" w:uiPriority="50"/>
-    <w:lsdException w:name="Grid Table 6 Colorful Accent 3" w:uiPriority="51"/>
-    <w:lsdException w:name="Grid Table 7 Colorful Accent 3" w:uiPriority="52"/>
-    <w:lsdException w:name="Grid Table 1 Light Accent 4" w:uiPriority="46"/>
-    <w:lsdException w:name="Grid Table 2 Accent 4" w:uiPriority="47"/>
-    <w:lsdException w:name="Grid Table 3 Accent 4" w:uiPriority="48"/>
-    <w:lsdException w:name="Grid Table 4 Accent 4" w:uiPriority="49"/>
-    <w:lsdException w:name="Grid Table 5 Dark Accent 4" w:uiPriority="50"/>
-    <w:lsdException w:name="Grid Table 6 Colorful Accent 4" w:uiPriority="51"/>
-    <w:lsdException w:name="Grid Table 7 Colorful Accent 4" w:uiPriority="52"/>
-    <w:lsdException w:name="Grid Table 1 Light Accent 5" w:uiPriority="46"/>
-    <w:lsdException w:name="Grid Table 2 Accent 5" w:uiPriority="47"/>
-    <w:lsdException w:name="Grid Table 3 Accent 5" w:uiPriority="48"/>
-    <w:lsdException w:name="Grid Table 4 Accent 5" w:uiPriority="49"/>
-    <w:lsdException w:name="Grid Table 5 Dark Accent 5" w:uiPriority="50"/>
-    <w:lsdException w:name="Grid Table 6 Colorful Accent 5" w:uiPriority="51"/>
-    <w:lsdException w:name="Grid Table 7 Colorful Accent 5" w:uiPriority="52"/>
-    <w:lsdException w:name="Grid Table 1 Light Accent 6" w:uiPriority="46"/>
-    <w:lsdException w:name="Grid Table 2 Accent 6" w:uiPriority="47"/>
-    <w:lsdException w:name="Grid Table 3 Accent 6" w:uiPriority="48"/>
-    <w:lsdException w:name="Grid Table 4 Accent 6" w:uiPriority="49"/>
-    <w:lsdException w:name="Grid Table 5 Dark Accent 6" w:uiPriority="50"/>
-    <w:lsdException w:name="Grid Table 6 Colorful Accent 6" w:uiPriority="51"/>
-    <w:lsdException w:name="Grid Table 7 Colorful Accent 6" w:uiPriority="52"/>
-    <w:lsdException w:name="List Table 1 Light" w:uiPriority="46"/>
-    <w:lsdException w:name="List Table 2" w:uiPriority="47"/>
-    <w:lsdException w:name="List Table 3" w:uiPriority="48"/>
-    <w:lsdException w:name="List Table 4" w:uiPriority="49"/>
-    <w:lsdException w:name="List Table 5 Dark" w:uiPriority="50"/>
-    <w:lsdException w:name="List Table 6 Colorful" w:uiPriority="51"/>
-    <w:lsdException w:name="List Table 7 Colorful" w:uiPriority="52"/>
-    <w:lsdException w:name="List Table 1 Light Accent 1" w:uiPriority="46"/>
-    <w:lsdException w:name="List Table 2 Accent 1" w:uiPriority="47"/>
-    <w:lsdException w:name="List Table 3 Accent 1" w:uiPriority="48"/>
-    <w:lsdException w:name="List Table 4 Accent 1" w:uiPriority="49"/>
-    <w:lsdException w:name="List Table 5 Dark Accent 1" w:uiPriority="50"/>
-    <w:lsdException w:name="List Table 6 Colorful Accent 1" w:uiPriority="51"/>
-    <w:lsdException w:name="List Table 7 Colorful Accent 1" w:uiPriority="52"/>
-    <w:lsdException w:name="List Table 1 Light Accent 2" w:uiPriority="46"/>
-    <w:lsdException w:name="List Table 2 Accent 2" w:uiPriority="47"/>
-    <w:lsdException w:name="List Table 3 Accent 2" w:uiPriority="48"/>
-    <w:lsdException w:name="List Table 4 Accent 2" w:uiPriority="49"/>
-    <w:lsdException w:name="List Table 5 Dark Accent 2" w:uiPriority="50"/>
-    <w:lsdException w:name="List Table 6 Colorful Accent 2" w:uiPriority="51"/>
-    <w:lsdException w:name="List Table 7 Colorful Accent 2" w:uiPriority="52"/>
-    <w:lsdException w:name="List Table 1 Light Accent 3" w:uiPriority="46"/>
-    <w:lsdException w:name="List Table 2 Accent 3" w:uiPriority="47"/>
-    <w:lsdException w:name="List Table 3 Accent 3" w:uiPriority="48"/>
-    <w:lsdException w:name="List Table 4 Accent 3" w:uiPriority="49"/>
-    <w:lsdException w:name="List Table 5 Dark Accent 3" w:uiPriority="50"/>
-    <w:lsdException w:name="List Table 6 Colorful Accent 3" w:uiPriority="51"/>
-    <w:lsdException w:name="List Table 7 Colorful Accent 3" w:uiPriority="52"/>
-    <w:lsdException w:name="List Table 1 Light Accent 4" w:uiPriority="46"/>
-    <w:lsdException w:name="List Table 2 Accent 4" w:uiPriority="47"/>
-    <w:lsdException w:name="List Table 3 Accent 4" w:uiPriority="48"/>
-    <w:lsdException w:name="List Table 4 Accent 4" w:uiPriority="49"/>
-    <w:lsdException w:name="List Table 5 Dark Accent 4" w:uiPriority="50"/>
-    <w:lsdException w:name="List Table 6 Colorful Accent 4" w:uiPriority="51"/>
-    <w:lsdException w:name="List Table 7 Colorful Accent 4" w:uiPriority="52"/>
-    <w:lsdException w:name="List Table 1 Light Accent 5" w:uiPriority="46"/>
-    <w:lsdException w:name="List Table 2 Accent 5" w:uiPriority="47"/>
-    <w:lsdException w:name="List Table 3 Accent 5" w:uiPriority="48"/>
-    <w:lsdException w:name="List Table 4 Accent 5" w:uiPriority="49"/>
-    <w:lsdException w:name="List Table 5 Dark Accent 5" w:uiPriority="50"/>
-    <w:lsdException w:name="List Table 6 Colorful Accent 5" w:uiPriority="51"/>
-    <w:lsdException w:name="List Table 7 Colorful Accent 5" w:uiPriority="52"/>
-    <w:lsdException w:name="List Table 1 Light Accent 6" w:uiPriority="46"/>
-    <w:lsdException w:name="List Table 2 Accent 6" w:uiPriority="47"/>
-    <w:lsdException w:name="List Table 3 Accent 6" w:uiPriority="48"/>
-    <w:lsdException w:name="List Table 4 Accent 6" w:uiPriority="49"/>
-    <w:lsdException w:name="List Table 5 Dark Accent 6" w:uiPriority="50"/>
-    <w:lsdException w:name="List Table 6 Colorful Accent 6" w:uiPriority="51"/>
-    <w:lsdException w:name="List Table 7 Colorful Accent 6" w:uiPriority="52"/>
-    <w:lsdException w:name="Mention" w:semiHidden="1" w:unhideWhenUsed="1"/>
-    <w:lsdException w:name="Smart Hyperlink" w:semiHidden="1" w:unhideWhenUsed="1"/>
-    <w:lsdException w:name="Hashtag" w:semiHidden="1" w:unhideWhenUsed="1"/>
-    <w:lsdException w:name="Unresolved Mention" w:semiHidden="1" w:unhideWhenUsed="1"/>
-    <w:lsdException w:name="Smart Link" w:semiHidden="1" w:unhideWhenUsed="1"/>
+  <w:latentStyles w:defLockedState="0" w:defUIPriority="99" w:defSemiHidden="1" w:defUnhideWhenUsed="1" w:defQFormat="0" w:count="267">
+    <w:lsdException w:name="Normal" w:semiHidden="0" w:uiPriority="0" w:unhideWhenUsed="0" w:qFormat="1"/>
+    <w:lsdException w:name="heading 1" w:semiHidden="0" w:uiPriority="9" w:unhideWhenUsed="0" w:qFormat="1"/>
+    <w:lsdException w:name="heading 2" w:uiPriority="9" w:qFormat="1"/>
+    <w:lsdException w:name="heading 3" w:uiPriority="9" w:qFormat="1"/>
+    <w:lsdException w:name="heading 4" w:uiPriority="9" w:qFormat="1"/>
+    <w:lsdException w:name="heading 5" w:uiPriority="9" w:qFormat="1"/>
+    <w:lsdException w:name="heading 6" w:uiPriority="9" w:qFormat="1"/>
+    <w:lsdException w:name="heading 7" w:uiPriority="9" w:qFormat="1"/>
+    <w:lsdException w:name="heading 8" w:uiPriority="9" w:qFormat="1"/>
+    <w:lsdException w:name="heading 9" w:uiPriority="9" w:qFormat="1"/>
+    <w:lsdException w:name="toc 1" w:uiPriority="39"/>
+    <w:lsdException w:name="toc 2" w:uiPriority="39"/>
+    <w:lsdException w:name="toc 3" w:uiPriority="39"/>
+    <w:lsdException w:name="toc 4" w:uiPriority="39"/>
+    <w:lsdException w:name="toc 5" w:uiPriority="39"/>
+    <w:lsdException w:name="toc 6" w:uiPriority="39"/>
+    <w:lsdException w:name="toc 7" w:uiPriority="39"/>
+    <w:lsdException w:name="toc 8" w:uiPriority="39"/>
+    <w:lsdException w:name="toc 9" w:uiPriority="39"/>
+    <w:lsdException w:name="caption" w:uiPriority="35" w:qFormat="1"/>
+    <w:lsdException w:name="Title" w:semiHidden="0" w:uiPriority="10" w:unhideWhenUsed="0" w:qFormat="1"/>
+    <w:lsdException w:name="Default Paragraph Font" w:uiPriority="1"/>
+    <w:lsdException w:name="Subtitle" w:semiHidden="0" w:uiPriority="11" w:unhideWhenUsed="0" w:qFormat="1"/>
+    <w:lsdException w:name="Strong" w:semiHidden="0" w:uiPriority="22" w:unhideWhenUsed="0" w:qFormat="1"/>
+    <w:lsdException w:name="Emphasis" w:semiHidden="0" w:uiPriority="20" w:unhideWhenUsed="0" w:qFormat="1"/>
+    <w:lsdException w:name="Normal Table" w:semiHidden="0" w:unhideWhenUsed="0"/>
+    <w:lsdException w:name="Table Web 3" w:semiHidden="0" w:unhideWhenUsed="0"/>
+    <w:lsdException w:name="Table Grid" w:semiHidden="0" w:uiPriority="39" w:unhideWhenUsed="0"/>
+    <w:lsdException w:name="Table Theme" w:semiHidden="0" w:unhideWhenUsed="0"/>
+    <w:lsdException w:name="Placeholder Text" w:unhideWhenUsed="0"/>
+    <w:lsdException w:name="No Spacing" w:semiHidden="0" w:uiPriority="1" w:unhideWhenUsed="0" w:qFormat="1"/>
+    <w:lsdException w:name="Light Shading" w:semiHidden="0" w:uiPriority="60" w:unhideWhenUsed="0"/>
+    <w:lsdException w:name="Light List" w:semiHidden="0" w:uiPriority="61" w:unhideWhenUsed="0"/>
+    <w:lsdException w:name="Light Grid" w:semiHidden="0" w:uiPriority="62" w:unhideWhenUsed="0"/>
+    <w:lsdException w:name="Medium Shading 1" w:semiHidden="0" w:uiPriority="63" w:unhideWhenUsed="0"/>
+    <w:lsdException w:name="Medium Shading 2" w:semiHidden="0" w:uiPriority="64" w:unhideWhenUsed="0"/>
+    <w:lsdException w:name="Medium List 1" w:semiHidden="0" w:uiPriority="65" w:unhideWhenUsed="0"/>
+    <w:lsdException w:name="Medium List 2" w:semiHidden="0" w:uiPriority="66" w:unhideWhenUsed="0"/>
+    <w:lsdException w:name="Medium Grid 1" w:semiHidden="0" w:uiPriority="67" w:unhideWhenUsed="0"/>
+    <w:lsdException w:name="Medium Grid 2" w:semiHidden="0" w:uiPriority="68" w:unhideWhenUsed="0"/>
+    <w:lsdException w:name="Medium Grid 3" w:semiHidden="0" w:uiPriority="69" w:unhideWhenUsed="0"/>
+    <w:lsdException w:name="Dark List" w:semiHidden="0" w:uiPriority="70" w:unhideWhenUsed="0"/>
+    <w:lsdException w:name="Colorful Shading" w:semiHidden="0" w:uiPriority="71" w:unhideWhenUsed="0"/>
+    <w:lsdException w:name="Colorful List" w:semiHidden="0" w:uiPriority="72" w:unhideWhenUsed="0"/>
+    <w:lsdException w:name="Colorful Grid" w:semiHidden="0" w:uiPriority="73" w:unhideWhenUsed="0"/>
+    <w:lsdException w:name="Light Shading Accent 1" w:semiHidden="0" w:uiPriority="60" w:unhideWhenUsed="0"/>
+    <w:lsdException w:name="Light List Accent 1" w:semiHidden="0" w:uiPriority="61" w:unhideWhenUsed="0"/>
+    <w:lsdException w:name="Light Grid Accent 1" w:semiHidden="0" w:uiPriority="62" w:unhideWhenUsed="0"/>
+    <w:lsdException w:name="Medium Shading 1 Accent 1" w:semiHidden="0" w:uiPriority="63" w:unhideWhenUsed="0"/>
+    <w:lsdException w:name="Medium Shading 2 Accent 1" w:semiHidden="0" w:uiPriority="64" w:unhideWhenUsed="0"/>
+    <w:lsdException w:name="Medium List 1 Accent 1" w:semiHidden="0" w:uiPriority="65" w:unhideWhenUsed="0"/>
+    <w:lsdException w:name="Revision" w:unhideWhenUsed="0"/>
+    <w:lsdException w:name="List Paragraph" w:semiHidden="0" w:uiPriority="34" w:unhideWhenUsed="0" w:qFormat="1"/>
+    <w:lsdException w:name="Quote" w:semiHidden="0" w:uiPriority="29" w:unhideWhenUsed="0" w:qFormat="1"/>
+    <w:lsdException w:name="Intense Quote" w:semiHidden="0" w:uiPriority="30" w:unhideWhenUsed="0" w:qFormat="1"/>
+    <w:lsdException w:name="Medium List 2 Accent 1" w:semiHidden="0" w:uiPriority="66" w:unhideWhenUsed="0"/>
+    <w:lsdException w:name="Medium Grid 1 Accent 1" w:semiHidden="0" w:uiPriority="67" w:unhideWhenUsed="0"/>
+    <w:lsdException w:name="Medium Grid 2 Accent 1" w:semiHidden="0" w:uiPriority="68" w:unhideWhenUsed="0"/>
+    <w:lsdException w:name="Medium Grid 3 Accent 1" w:semiHidden="0" w:uiPriority="69" w:unhideWhenUsed="0"/>
+    <w:lsdException w:name="Dark List Accent 1" w:semiHidden="0" w:uiPriority="70" w:unhideWhenUsed="0"/>
+    <w:lsdException w:name="Colorful Shading Accent 1" w:semiHidden="0" w:uiPriority="71" w:unhideWhenUsed="0"/>
+    <w:lsdException w:name="Colorful List Accent 1" w:semiHidden="0" w:uiPriority="72" w:unhideWhenUsed="0"/>
+    <w:lsdException w:name="Colorful Grid Accent 1" w:semiHidden="0" w:uiPriority="73" w:unhideWhenUsed="0"/>
+    <w:lsdException w:name="Light Shading Accent 2" w:semiHidden="0" w:uiPriority="60" w:unhideWhenUsed="0"/>
+    <w:lsdException w:name="Light List Accent 2" w:semiHidden="0" w:uiPriority="61" w:unhideWhenUsed="0"/>
+    <w:lsdException w:name="Light Grid Accent 2" w:semiHidden="0" w:uiPriority="62" w:unhideWhenUsed="0"/>
+    <w:lsdException w:name="Medium Shading 1 Accent 2" w:semiHidden="0" w:uiPriority="63" w:unhideWhenUsed="0"/>
+    <w:lsdException w:name="Medium Shading 2 Accent 2" w:semiHidden="0" w:uiPriority="64" w:unhideWhenUsed="0"/>
+    <w:lsdException w:name="Medium List 1 Accent 2" w:semiHidden="0" w:uiPriority="65" w:unhideWhenUsed="0"/>
+    <w:lsdException w:name="Medium List 2 Accent 2" w:semiHidden="0" w:uiPriority="66" w:unhideWhenUsed="0"/>
+    <w:lsdException w:name="Medium Grid 1 Accent 2" w:semiHidden="0" w:uiPriority="67" w:unhideWhenUsed="0"/>
+    <w:lsdException w:name="Medium Grid 2 Accent 2" w:semiHidden="0" w:uiPriority="68" w:unhideWhenUsed="0"/>
+    <w:lsdException w:name="Medium Grid 3 Accent 2" w:semiHidden="0" w:uiPriority="69" w:unhideWhenUsed="0"/>
+    <w:lsdException w:name="Dark List Accent 2" w:semiHidden="0" w:uiPriority="70" w:unhideWhenUsed="0"/>
+    <w:lsdException w:name="Colorful Shading Accent 2" w:semiHidden="0" w:uiPriority="71" w:unhideWhenUsed="0"/>
+    <w:lsdException w:name="Colorful List Accent 2" w:semiHidden="0" w:uiPriority="72" w:unhideWhenUsed="0"/>
+    <w:lsdException w:name="Colorful Grid Accent 2" w:semiHidden="0" w:uiPriority="73" w:unhideWhenUsed="0"/>
+    <w:lsdException w:name="Light Shading Accent 3" w:semiHidden="0" w:uiPriority="60" w:unhideWhenUsed="0"/>
+    <w:lsdException w:name="Light List Accent 3" w:semiHidden="0" w:uiPriority="61" w:unhideWhenUsed="0"/>
+    <w:lsdException w:name="Light Grid Accent 3" w:semiHidden="0" w:uiPriority="62" w:unhideWhenUsed="0"/>
+    <w:lsdException w:name="Medium Shading 1 Accent 3" w:semiHidden="0" w:uiPriority="63" w:unhideWhenUsed="0"/>
+    <w:lsdException w:name="Medium Shading 2 Accent 3" w:semiHidden="0" w:uiPriority="64" w:unhideWhenUsed="0"/>
+    <w:lsdException w:name="Medium List 1 Accent 3" w:semiHidden="0" w:uiPriority="65" w:unhideWhenUsed="0"/>
+    <w:lsdException w:name="Medium List 2 Accent 3" w:semiHidden="0" w:uiPriority="66" w:unhideWhenUsed="0"/>
+    <w:lsdException w:name="Medium Grid 1 Accent 3" w:semiHidden="0" w:uiPriority="67" w:unhideWhenUsed="0"/>
+    <w:lsdException w:name="Medium Grid 2 Accent 3" w:semiHidden="0" w:uiPriority="68" w:unhideWhenUsed="0"/>
+    <w:lsdException w:name="Medium Grid 3 Accent 3" w:semiHidden="0" w:uiPriority="69" w:unhideWhenUsed="0"/>
+    <w:lsdException w:name="Dark List Accent 3" w:semiHidden="0" w:uiPriority="70" w:unhideWhenUsed="0"/>
+    <w:lsdException w:name="Colorful Shading Accent 3" w:semiHidden="0" w:uiPriority="71" w:unhideWhenUsed="0"/>
+    <w:lsdException w:name="Colorful List Accent 3" w:semiHidden="0" w:uiPriority="72" w:unhideWhenUsed="0"/>
+    <w:lsdException w:name="Colorful Grid Accent 3" w:semiHidden="0" w:uiPriority="73" w:unhideWhenUsed="0"/>
+    <w:lsdException w:name="Light Shading Accent 4" w:semiHidden="0" w:uiPriority="60" w:unhideWhenUsed="0"/>
+    <w:lsdException w:name="Light List Accent 4" w:semiHidden="0" w:uiPriority="61" w:unhideWhenUsed="0"/>
+    <w:lsdException w:name="Light Grid Accent 4" w:semiHidden="0" w:uiPriority="62" w:unhideWhenUsed="0"/>
+    <w:lsdException w:name="Medium Shading 1 Accent 4" w:semiHidden="0" w:uiPriority="63" w:unhideWhenUsed="0"/>
+    <w:lsdException w:name="Medium Shading 2 Accent 4" w:semiHidden="0" w:uiPriority="64" w:unhideWhenUsed="0"/>
+    <w:lsdException w:name="Medium List 1 Accent 4" w:semiHidden="0" w:uiPriority="65" w:unhideWhenUsed="0"/>
+    <w:lsdException w:name="Medium List 2 Accent 4" w:semiHidden="0" w:uiPriority="66" w:unhideWhenUsed="0"/>
+    <w:lsdException w:name="Medium Grid 1 Accent 4" w:semiHidden="0" w:uiPriority="67" w:unhideWhenUsed="0"/>
+    <w:lsdException w:name="Medium Grid 2 Accent 4" w:semiHidden="0" w:uiPriority="68" w:unhideWhenUsed="0"/>
+    <w:lsdException w:name="Medium Grid 3 Accent 4" w:semiHidden="0" w:uiPriority="69" w:unhideWhenUsed="0"/>
+    <w:lsdException w:name="Dark List Accent 4" w:semiHidden="0" w:uiPriority="70" w:unhideWhenUsed="0"/>
+    <w:lsdException w:name="Colorful Shading Accent 4" w:semiHidden="0" w:uiPriority="71" w:unhideWhenUsed="0"/>
+    <w:lsdException w:name="Colorful List Accent 4" w:semiHidden="0" w:uiPriority="72" w:unhideWhenUsed="0"/>
+    <w:lsdException w:name="Colorful Grid Accent 4" w:semiHidden="0" w:uiPriority="73" w:unhideWhenUsed="0"/>
+    <w:lsdException w:name="Light Shading Accent 5" w:semiHidden="0" w:uiPriority="60" w:unhideWhenUsed="0"/>
+    <w:lsdException w:name="Light List Accent 5" w:semiHidden="0" w:uiPriority="61" w:unhideWhenUsed="0"/>
+    <w:lsdException w:name="Light Grid Accent 5" w:semiHidden="0" w:uiPriority="62" w:unhideWhenUsed="0"/>
+    <w:lsdException w:name="Medium Shading 1 Accent 5" w:semiHidden="0" w:uiPriority="63" w:unhideWhenUsed="0"/>
+    <w:lsdException w:name="Medium Shading 2 Accent 5" w:semiHidden="0" w:uiPriority="64" w:unhideWhenUsed="0"/>
+    <w:lsdException w:name="Medium List 1 Accent 5" w:semiHidden="0" w:uiPriority="65" w:unhideWhenUsed="0"/>
+    <w:lsdException w:name="Medium List 2 Accent 5" w:semiHidden="0" w:uiPriority="66" w:unhideWhenUsed="0"/>
+    <w:lsdException w:name="Medium Grid 1 Accent 5" w:semiHidden="0" w:uiPriority="67" w:unhideWhenUsed="0"/>
+    <w:lsdException w:name="Medium Grid 2 Accent 5" w:semiHidden="0" w:uiPriority="68" w:unhideWhenUsed="0"/>
+    <w:lsdException w:name="Medium Grid 3 Accent 5" w:semiHidden="0" w:uiPriority="69" w:unhideWhenUsed="0"/>
+    <w:lsdException w:name="Dark List Accent 5" w:semiHidden="0" w:uiPriority="70" w:unhideWhenUsed="0"/>
+    <w:lsdException w:name="Colorful Shading Accent 5" w:semiHidden="0" w:uiPriority="71" w:unhideWhenUsed="0"/>
+    <w:lsdException w:name="Colorful List Accent 5" w:semiHidden="0" w:uiPriority="72" w:unhideWhenUsed="0"/>
+    <w:lsdException w:name="Colorful Grid Accent 5" w:semiHidden="0" w:uiPriority="73" w:unhideWhenUsed="0"/>
+    <w:lsdException w:name="Light Shading Accent 6" w:semiHidden="0" w:uiPriority="60" w:unhideWhenUsed="0"/>
+    <w:lsdException w:name="Light List Accent 6" w:semiHidden="0" w:uiPriority="61" w:unhideWhenUsed="0"/>
+    <w:lsdException w:name="Light Grid Accent 6" w:semiHidden="0" w:uiPriority="62" w:unhideWhenUsed="0"/>
+    <w:lsdException w:name="Medium Shading 1 Accent 6" w:semiHidden="0" w:uiPriority="63" w:unhideWhenUsed="0"/>
+    <w:lsdException w:name="Medium Shading 2 Accent 6" w:semiHidden="0" w:uiPriority="64" w:unhideWhenUsed="0"/>
+    <w:lsdException w:name="Medium List 1 Accent 6" w:semiHidden="0" w:uiPriority="65" w:unhideWhenUsed="0"/>
+    <w:lsdException w:name="Medium List 2 Accent 6" w:semiHidden="0" w:uiPriority="66" w:unhideWhenUsed="0"/>
+    <w:lsdException w:name="Medium Grid 1 Accent 6" w:semiHidden="0" w:uiPriority="67" w:unhideWhenUsed="0"/>
+    <w:lsdException w:name="Medium Grid 2 Accent 6" w:semiHidden="0" w:uiPriority="68" w:unhideWhenUsed="0"/>
+    <w:lsdException w:name="Medium Grid 3 Accent 6" w:semiHidden="0" w:uiPriority="69" w:unhideWhenUsed="0"/>
+    <w:lsdException w:name="Dark List Accent 6" w:semiHidden="0" w:uiPriority="70" w:unhideWhenUsed="0"/>
+    <w:lsdException w:name="Colorful Shading Accent 6" w:semiHidden="0" w:uiPriority="71" w:unhideWhenUsed="0"/>
+    <w:lsdException w:name="Colorful List Accent 6" w:semiHidden="0" w:uiPriority="72" w:unhideWhenUsed="0"/>
+    <w:lsdException w:name="Colorful Grid Accent 6" w:semiHidden="0" w:uiPriority="73" w:unhideWhenUsed="0"/>
+    <w:lsdException w:name="Subtle Emphasis" w:semiHidden="0" w:uiPriority="19" w:unhideWhenUsed="0" w:qFormat="1"/>
+    <w:lsdException w:name="Intense Emphasis" w:semiHidden="0" w:uiPriority="21" w:unhideWhenUsed="0" w:qFormat="1"/>
+    <w:lsdException w:name="Subtle Reference" w:semiHidden="0" w:uiPriority="31" w:unhideWhenUsed="0" w:qFormat="1"/>
+    <w:lsdException w:name="Intense Reference" w:semiHidden="0" w:uiPriority="32" w:unhideWhenUsed="0" w:qFormat="1"/>
+    <w:lsdException w:name="Book Title" w:semiHidden="0" w:uiPriority="33" w:unhideWhenUsed="0" w:qFormat="1"/>
+    <w:lsdException w:name="Bibliography" w:uiPriority="37"/>
+    <w:lsdException w:name="TOC Heading" w:uiPriority="39" w:qFormat="1"/>
+  </w:latentStyles>
+  <w:style w:type="paragraph" w:default="1" w:styleId="Normal">
+    <w:name w:val="Normal"/>
+    <w:qFormat/>
+  </w:style>
+  <w:style w:type="character" w:default="1" w:styleId="DefaultParagraphFont">
+    <w:name w:val="Default Paragraph Font"/>
+    <w:uiPriority w:val="1"/>
+    <w:semiHidden/>
+    <w:unhideWhenUsed/>
+  </w:style>
+  <w:style w:type="table" w:default="1" w:styleId="TableNormal">
+    <w:name w:val="Normal Table"/>
+    <w:uiPriority w:val="99"/>
+    <w:semiHidden/>
+    <w:unhideWhenUsed/>
+    <w:tblPr>
+      <w:tblInd w:w="0" w:type="dxa"/>
+      <w:tblCellMar>
+        <w:top w:w="0" w:type="dxa"/>
+        <w:left w:w="108" w:type="dxa"/>
+        <w:bottom w:w="0" w:type="dxa"/>
+        <w:right w:w="108" w:type="dxa"/>
+      </w:tblCellMar>
+    </w:tblPr>
+  </w:style>
+  <w:style w:type="numbering" w:default="1" w:styleId="NoList">
+    <w:name w:val="No List"/>
+    <w:uiPriority w:val="99"/>
+    <w:semiHidden/>
+    <w:unhideWhenUsed/>
+  </w:style>
+  <w:style w:type="paragraph" w:styleId="ListParagraph">
+    <w:name w:val="List Paragraph"/>
+    <w:basedOn w:val="Normal"/>
+    <w:uiPriority w:val="34"/>
+    <w:qFormat/>
+    <w:rsid w:val="006E06F9"/>
+    <w:pPr>
+      <w:ind w:left="720"/>
+      <w:contextualSpacing/>
+    </w:pPr>
+  </w:style>
+</w:styles>
+</file>
+
+<file path=word/stylesWithEffects.xml><?xml version="1.0" encoding="utf-8"?>
+<w:styles xmlns:wpc="http://schemas.microsoft.com/office/word/2010/wordprocessingCanvas" xmlns:mc="http://schemas.openxmlformats.org/markup-compatibility/2006" xmlns:o="urn:schemas-microsoft-com:office:office" xmlns:r="http://schemas.openxmlformats.org/officeDocument/2006/relationships" xmlns:m="http://schemas.openxmlformats.org/officeDocument/2006/math" xmlns:v="urn:schemas-microsoft-com:vml" xmlns:wp14="http://schemas.microsoft.com/office/word/2010/wordprocessingDrawing" xmlns:wp="http://schemas.openxmlformats.org/drawingml/2006/wordprocessingDrawing" xmlns:w10="urn:schemas-microsoft-com:office:word" xmlns:w="http://schemas.openxmlformats.org/wordprocessingml/2006/main" xmlns:w14="http://schemas.microsoft.com/office/word/2010/wordml" xmlns:wpg="http://schemas.microsoft.com/office/word/2010/wordprocessingGroup" xmlns:wpi="http://schemas.microsoft.com/office/word/2010/wordprocessingInk" xmlns:wne="http://schemas.microsoft.com/office/word/2006/wordml" xmlns:wps="http://schemas.microsoft.com/office/word/2010/wordprocessingShape" mc:Ignorable="w14 wp14">
+  <w:docDefaults>
+    <w:rPrDefault>
+      <w:rPr>
+        <w:rFonts w:asciiTheme="minorHAnsi" w:eastAsiaTheme="minorHAnsi" w:hAnsiTheme="minorHAnsi" w:cstheme="minorBidi"/>
+        <w:sz w:val="22"/>
+        <w:szCs w:val="22"/>
+        <w:lang w:val="en-US" w:eastAsia="en-US" w:bidi="ar-SA"/>
+      </w:rPr>
+    </w:rPrDefault>
+    <w:pPrDefault>
+      <w:pPr>
+        <w:spacing w:after="160" w:line="259" w:lineRule="auto"/>
+      </w:pPr>
+    </w:pPrDefault>
+  </w:docDefaults>
+  <w:latentStyles w:defLockedState="0" w:defUIPriority="99" w:defSemiHidden="1" w:defUnhideWhenUsed="1" w:defQFormat="0" w:count="267">
+    <w:lsdException w:name="Normal" w:semiHidden="0" w:uiPriority="0" w:unhideWhenUsed="0" w:qFormat="1"/>
+    <w:lsdException w:name="heading 1" w:semiHidden="0" w:uiPriority="9" w:unhideWhenUsed="0" w:qFormat="1"/>
+    <w:lsdException w:name="heading 2" w:uiPriority="9" w:qFormat="1"/>
+    <w:lsdException w:name="heading 3" w:uiPriority="9" w:qFormat="1"/>
+    <w:lsdException w:name="heading 4" w:uiPriority="9" w:qFormat="1"/>
+    <w:lsdException w:name="heading 5" w:uiPriority="9" w:qFormat="1"/>
+    <w:lsdException w:name="heading 6" w:uiPriority="9" w:qFormat="1"/>
+    <w:lsdException w:name="heading 7" w:uiPriority="9" w:qFormat="1"/>
+    <w:lsdException w:name="heading 8" w:uiPriority="9" w:qFormat="1"/>
+    <w:lsdException w:name="heading 9" w:uiPriority="9" w:qFormat="1"/>
+    <w:lsdException w:name="toc 1" w:uiPriority="39"/>
+    <w:lsdException w:name="toc 2" w:uiPriority="39"/>
+    <w:lsdException w:name="toc 3" w:uiPriority="39"/>
+    <w:lsdException w:name="toc 4" w:uiPriority="39"/>
+    <w:lsdException w:name="toc 5" w:uiPriority="39"/>
+    <w:lsdException w:name="toc 6" w:uiPriority="39"/>
+    <w:lsdException w:name="toc 7" w:uiPriority="39"/>
+    <w:lsdException w:name="toc 8" w:uiPriority="39"/>
+    <w:lsdException w:name="toc 9" w:uiPriority="39"/>
+    <w:lsdException w:name="caption" w:uiPriority="35" w:qFormat="1"/>
+    <w:lsdException w:name="Title" w:semiHidden="0" w:uiPriority="10" w:unhideWhenUsed="0" w:qFormat="1"/>
+    <w:lsdException w:name="Default Paragraph Font" w:uiPriority="1"/>
+    <w:lsdException w:name="Subtitle" w:semiHidden="0" w:uiPriority="11" w:unhideWhenUsed="0" w:qFormat="1"/>
+    <w:lsdException w:name="Strong" w:semiHidden="0" w:uiPriority="22" w:unhideWhenUsed="0" w:qFormat="1"/>
+    <w:lsdException w:name="Emphasis" w:semiHidden="0" w:uiPriority="20" w:unhideWhenUsed="0" w:qFormat="1"/>
+    <w:lsdException w:name="Normal Table" w:semiHidden="0" w:unhideWhenUsed="0"/>
+    <w:lsdException w:name="Table Web 3" w:semiHidden="0" w:unhideWhenUsed="0"/>
+    <w:lsdException w:name="Table Grid" w:semiHidden="0" w:uiPriority="39" w:unhideWhenUsed="0"/>
+    <w:lsdException w:name="Table Theme" w:semiHidden="0" w:unhideWhenUsed="0"/>
+    <w:lsdException w:name="Placeholder Text" w:unhideWhenUsed="0"/>
+    <w:lsdException w:name="No Spacing" w:semiHidden="0" w:uiPriority="1" w:unhideWhenUsed="0" w:qFormat="1"/>
+    <w:lsdException w:name="Light Shading" w:semiHidden="0" w:uiPriority="60" w:unhideWhenUsed="0"/>
+    <w:lsdException w:name="Light List" w:semiHidden="0" w:uiPriority="61" w:unhideWhenUsed="0"/>
+    <w:lsdException w:name="Light Grid" w:semiHidden="0" w:uiPriority="62" w:unhideWhenUsed="0"/>
+    <w:lsdException w:name="Medium Shading 1" w:semiHidden="0" w:uiPriority="63" w:unhideWhenUsed="0"/>
+    <w:lsdException w:name="Medium Shading 2" w:semiHidden="0" w:uiPriority="64" w:unhideWhenUsed="0"/>
+    <w:lsdException w:name="Medium List 1" w:semiHidden="0" w:uiPriority="65" w:unhideWhenUsed="0"/>
+    <w:lsdException w:name="Medium List 2" w:semiHidden="0" w:uiPriority="66" w:unhideWhenUsed="0"/>
+    <w:lsdException w:name="Medium Grid 1" w:semiHidden="0" w:uiPriority="67" w:unhideWhenUsed="0"/>
+    <w:lsdException w:name="Medium Grid 2" w:semiHidden="0" w:uiPriority="68" w:unhideWhenUsed="0"/>
+    <w:lsdException w:name="Medium Grid 3" w:semiHidden="0" w:uiPriority="69" w:unhideWhenUsed="0"/>
+    <w:lsdException w:name="Dark List" w:semiHidden="0" w:uiPriority="70" w:unhideWhenUsed="0"/>
+    <w:lsdException w:name="Colorful Shading" w:semiHidden="0" w:uiPriority="71" w:unhideWhenUsed="0"/>
+    <w:lsdException w:name="Colorful List" w:semiHidden="0" w:uiPriority="72" w:unhideWhenUsed="0"/>
+    <w:lsdException w:name="Colorful Grid" w:semiHidden="0" w:uiPriority="73" w:unhideWhenUsed="0"/>
+    <w:lsdException w:name="Light Shading Accent 1" w:semiHidden="0" w:uiPriority="60" w:unhideWhenUsed="0"/>
+    <w:lsdException w:name="Light List Accent 1" w:semiHidden="0" w:uiPriority="61" w:unhideWhenUsed="0"/>
+    <w:lsdException w:name="Light Grid Accent 1" w:semiHidden="0" w:uiPriority="62" w:unhideWhenUsed="0"/>
+    <w:lsdException w:name="Medium Shading 1 Accent 1" w:semiHidden="0" w:uiPriority="63" w:unhideWhenUsed="0"/>
+    <w:lsdException w:name="Medium Shading 2 Accent 1" w:semiHidden="0" w:uiPriority="64" w:unhideWhenUsed="0"/>
+    <w:lsdException w:name="Medium List 1 Accent 1" w:semiHidden="0" w:uiPriority="65" w:unhideWhenUsed="0"/>
+    <w:lsdException w:name="Revision" w:unhideWhenUsed="0"/>
+    <w:lsdException w:name="List Paragraph" w:semiHidden="0" w:uiPriority="34" w:unhideWhenUsed="0" w:qFormat="1"/>
+    <w:lsdException w:name="Quote" w:semiHidden="0" w:uiPriority="29" w:unhideWhenUsed="0" w:qFormat="1"/>
+    <w:lsdException w:name="Intense Quote" w:semiHidden="0" w:uiPriority="30" w:unhideWhenUsed="0" w:qFormat="1"/>
+    <w:lsdException w:name="Medium List 2 Accent 1" w:semiHidden="0" w:uiPriority="66" w:unhideWhenUsed="0"/>
+    <w:lsdException w:name="Medium Grid 1 Accent 1" w:semiHidden="0" w:uiPriority="67" w:unhideWhenUsed="0"/>
+    <w:lsdException w:name="Medium Grid 2 Accent 1" w:semiHidden="0" w:uiPriority="68" w:unhideWhenUsed="0"/>
+    <w:lsdException w:name="Medium Grid 3 Accent 1" w:semiHidden="0" w:uiPriority="69" w:unhideWhenUsed="0"/>
+    <w:lsdException w:name="Dark List Accent 1" w:semiHidden="0" w:uiPriority="70" w:unhideWhenUsed="0"/>
+    <w:lsdException w:name="Colorful Shading Accent 1" w:semiHidden="0" w:uiPriority="71" w:unhideWhenUsed="0"/>
+    <w:lsdException w:name="Colorful List Accent 1" w:semiHidden="0" w:uiPriority="72" w:unhideWhenUsed="0"/>
+    <w:lsdException w:name="Colorful Grid Accent 1" w:semiHidden="0" w:uiPriority="73" w:unhideWhenUsed="0"/>
+    <w:lsdException w:name="Light Shading Accent 2" w:semiHidden="0" w:uiPriority="60" w:unhideWhenUsed="0"/>
+    <w:lsdException w:name="Light List Accent 2" w:semiHidden="0" w:uiPriority="61" w:unhideWhenUsed="0"/>
+    <w:lsdException w:name="Light Grid Accent 2" w:semiHidden="0" w:uiPriority="62" w:unhideWhenUsed="0"/>
+    <w:lsdException w:name="Medium Shading 1 Accent 2" w:semiHidden="0" w:uiPriority="63" w:unhideWhenUsed="0"/>
+    <w:lsdException w:name="Medium Shading 2 Accent 2" w:semiHidden="0" w:uiPriority="64" w:unhideWhenUsed="0"/>
+    <w:lsdException w:name="Medium List 1 Accent 2" w:semiHidden="0" w:uiPriority="65" w:unhideWhenUsed="0"/>
+    <w:lsdException w:name="Medium List 2 Accent 2" w:semiHidden="0" w:uiPriority="66" w:unhideWhenUsed="0"/>
+    <w:lsdException w:name="Medium Grid 1 Accent 2" w:semiHidden="0" w:uiPriority="67" w:unhideWhenUsed="0"/>
+    <w:lsdException w:name="Medium Grid 2 Accent 2" w:semiHidden="0" w:uiPriority="68" w:unhideWhenUsed="0"/>
+    <w:lsdException w:name="Medium Grid 3 Accent 2" w:semiHidden="0" w:uiPriority="69" w:unhideWhenUsed="0"/>
+    <w:lsdException w:name="Dark List Accent 2" w:semiHidden="0" w:uiPriority="70" w:unhideWhenUsed="0"/>
+    <w:lsdException w:name="Colorful Shading Accent 2" w:semiHidden="0" w:uiPriority="71" w:unhideWhenUsed="0"/>
+    <w:lsdException w:name="Colorful List Accent 2" w:semiHidden="0" w:uiPriority="72" w:unhideWhenUsed="0"/>
+    <w:lsdException w:name="Colorful Grid Accent 2" w:semiHidden="0" w:uiPriority="73" w:unhideWhenUsed="0"/>
+    <w:lsdException w:name="Light Shading Accent 3" w:semiHidden="0" w:uiPriority="60" w:unhideWhenUsed="0"/>
+    <w:lsdException w:name="Light List Accent 3" w:semiHidden="0" w:uiPriority="61" w:unhideWhenUsed="0"/>
+    <w:lsdException w:name="Light Grid Accent 3" w:semiHidden="0" w:uiPriority="62" w:unhideWhenUsed="0"/>
+    <w:lsdException w:name="Medium Shading 1 Accent 3" w:semiHidden="0" w:uiPriority="63" w:unhideWhenUsed="0"/>
+    <w:lsdException w:name="Medium Shading 2 Accent 3" w:semiHidden="0" w:uiPriority="64" w:unhideWhenUsed="0"/>
+    <w:lsdException w:name="Medium List 1 Accent 3" w:semiHidden="0" w:uiPriority="65" w:unhideWhenUsed="0"/>
+    <w:lsdException w:name="Medium List 2 Accent 3" w:semiHidden="0" w:uiPriority="66" w:unhideWhenUsed="0"/>
+    <w:lsdException w:name="Medium Grid 1 Accent 3" w:semiHidden="0" w:uiPriority="67" w:unhideWhenUsed="0"/>
+    <w:lsdException w:name="Medium Grid 2 Accent 3" w:semiHidden="0" w:uiPriority="68" w:unhideWhenUsed="0"/>
+    <w:lsdException w:name="Medium Grid 3 Accent 3" w:semiHidden="0" w:uiPriority="69" w:unhideWhenUsed="0"/>
+    <w:lsdException w:name="Dark List Accent 3" w:semiHidden="0" w:uiPriority="70" w:unhideWhenUsed="0"/>
+    <w:lsdException w:name="Colorful Shading Accent 3" w:semiHidden="0" w:uiPriority="71" w:unhideWhenUsed="0"/>
+    <w:lsdException w:name="Colorful List Accent 3" w:semiHidden="0" w:uiPriority="72" w:unhideWhenUsed="0"/>
+    <w:lsdException w:name="Colorful Grid Accent 3" w:semiHidden="0" w:uiPriority="73" w:unhideWhenUsed="0"/>
+    <w:lsdException w:name="Light Shading Accent 4" w:semiHidden="0" w:uiPriority="60" w:unhideWhenUsed="0"/>
+    <w:lsdException w:name="Light List Accent 4" w:semiHidden="0" w:uiPriority="61" w:unhideWhenUsed="0"/>
+    <w:lsdException w:name="Light Grid Accent 4" w:semiHidden="0" w:uiPriority="62" w:unhideWhenUsed="0"/>
+    <w:lsdException w:name="Medium Shading 1 Accent 4" w:semiHidden="0" w:uiPriority="63" w:unhideWhenUsed="0"/>
+    <w:lsdException w:name="Medium Shading 2 Accent 4" w:semiHidden="0" w:uiPriority="64" w:unhideWhenUsed="0"/>
+    <w:lsdException w:name="Medium List 1 Accent 4" w:semiHidden="0" w:uiPriority="65" w:unhideWhenUsed="0"/>
+    <w:lsdException w:name="Medium List 2 Accent 4" w:semiHidden="0" w:uiPriority="66" w:unhideWhenUsed="0"/>
+    <w:lsdException w:name="Medium Grid 1 Accent 4" w:semiHidden="0" w:uiPriority="67" w:unhideWhenUsed="0"/>
+    <w:lsdException w:name="Medium Grid 2 Accent 4" w:semiHidden="0" w:uiPriority="68" w:unhideWhenUsed="0"/>
+    <w:lsdException w:name="Medium Grid 3 Accent 4" w:semiHidden="0" w:uiPriority="69" w:unhideWhenUsed="0"/>
+    <w:lsdException w:name="Dark List Accent 4" w:semiHidden="0" w:uiPriority="70" w:unhideWhenUsed="0"/>
+    <w:lsdException w:name="Colorful Shading Accent 4" w:semiHidden="0" w:uiPriority="71" w:unhideWhenUsed="0"/>
+    <w:lsdException w:name="Colorful List Accent 4" w:semiHidden="0" w:uiPriority="72" w:unhideWhenUsed="0"/>
+    <w:lsdException w:name="Colorful Grid Accent 4" w:semiHidden="0" w:uiPriority="73" w:unhideWhenUsed="0"/>
+    <w:lsdException w:name="Light Shading Accent 5" w:semiHidden="0" w:uiPriority="60" w:unhideWhenUsed="0"/>
+    <w:lsdException w:name="Light List Accent 5" w:semiHidden="0" w:uiPriority="61" w:unhideWhenUsed="0"/>
+    <w:lsdException w:name="Light Grid Accent 5" w:semiHidden="0" w:uiPriority="62" w:unhideWhenUsed="0"/>
+    <w:lsdException w:name="Medium Shading 1 Accent 5" w:semiHidden="0" w:uiPriority="63" w:unhideWhenUsed="0"/>
+    <w:lsdException w:name="Medium Shading 2 Accent 5" w:semiHidden="0" w:uiPriority="64" w:unhideWhenUsed="0"/>
+    <w:lsdException w:name="Medium List 1 Accent 5" w:semiHidden="0" w:uiPriority="65" w:unhideWhenUsed="0"/>
+    <w:lsdException w:name="Medium List 2 Accent 5" w:semiHidden="0" w:uiPriority="66" w:unhideWhenUsed="0"/>
+    <w:lsdException w:name="Medium Grid 1 Accent 5" w:semiHidden="0" w:uiPriority="67" w:unhideWhenUsed="0"/>
+    <w:lsdException w:name="Medium Grid 2 Accent 5" w:semiHidden="0" w:uiPriority="68" w:unhideWhenUsed="0"/>
+    <w:lsdException w:name="Medium Grid 3 Accent 5" w:semiHidden="0" w:uiPriority="69" w:unhideWhenUsed="0"/>
+    <w:lsdException w:name="Dark List Accent 5" w:semiHidden="0" w:uiPriority="70" w:unhideWhenUsed="0"/>
+    <w:lsdException w:name="Colorful Shading Accent 5" w:semiHidden="0" w:uiPriority="71" w:unhideWhenUsed="0"/>
+    <w:lsdException w:name="Colorful List Accent 5" w:semiHidden="0" w:uiPriority="72" w:unhideWhenUsed="0"/>
+    <w:lsdException w:name="Colorful Grid Accent 5" w:semiHidden="0" w:uiPriority="73" w:unhideWhenUsed="0"/>
+    <w:lsdException w:name="Light Shading Accent 6" w:semiHidden="0" w:uiPriority="60" w:unhideWhenUsed="0"/>
+    <w:lsdException w:name="Light List Accent 6" w:semiHidden="0" w:uiPriority="61" w:unhideWhenUsed="0"/>
+    <w:lsdException w:name="Light Grid Accent 6" w:semiHidden="0" w:uiPriority="62" w:unhideWhenUsed="0"/>
+    <w:lsdException w:name="Medium Shading 1 Accent 6" w:semiHidden="0" w:uiPriority="63" w:unhideWhenUsed="0"/>
+    <w:lsdException w:name="Medium Shading 2 Accent 6" w:semiHidden="0" w:uiPriority="64" w:unhideWhenUsed="0"/>
+    <w:lsdException w:name="Medium List 1 Accent 6" w:semiHidden="0" w:uiPriority="65" w:unhideWhenUsed="0"/>
+    <w:lsdException w:name="Medium List 2 Accent 6" w:semiHidden="0" w:uiPriority="66" w:unhideWhenUsed="0"/>
+    <w:lsdException w:name="Medium Grid 1 Accent 6" w:semiHidden="0" w:uiPriority="67" w:unhideWhenUsed="0"/>
+    <w:lsdException w:name="Medium Grid 2 Accent 6" w:semiHidden="0" w:uiPriority="68" w:unhideWhenUsed="0"/>
+    <w:lsdException w:name="Medium Grid 3 Accent 6" w:semiHidden="0" w:uiPriority="69" w:unhideWhenUsed="0"/>
+    <w:lsdException w:name="Dark List Accent 6" w:semiHidden="0" w:uiPriority="70" w:unhideWhenUsed="0"/>
+    <w:lsdException w:name="Colorful Shading Accent 6" w:semiHidden="0" w:uiPriority="71" w:unhideWhenUsed="0"/>
+    <w:lsdException w:name="Colorful List Accent 6" w:semiHidden="0" w:uiPriority="72" w:unhideWhenUsed="0"/>
+    <w:lsdException w:name="Colorful Grid Accent 6" w:semiHidden="0" w:uiPriority="73" w:unhideWhenUsed="0"/>
+    <w:lsdException w:name="Subtle Emphasis" w:semiHidden="0" w:uiPriority="19" w:unhideWhenUsed="0" w:qFormat="1"/>
+    <w:lsdException w:name="Intense Emphasis" w:semiHidden="0" w:uiPriority="21" w:unhideWhenUsed="0" w:qFormat="1"/>
+    <w:lsdException w:name="Subtle Reference" w:semiHidden="0" w:uiPriority="31" w:unhideWhenUsed="0" w:qFormat="1"/>
+    <w:lsdException w:name="Intense Reference" w:semiHidden="0" w:uiPriority="32" w:unhideWhenUsed="0" w:qFormat="1"/>
+    <w:lsdException w:name="Book Title" w:semiHidden="0" w:uiPriority="33" w:unhideWhenUsed="0" w:qFormat="1"/>
+    <w:lsdException w:name="Bibliography" w:uiPriority="37"/>
+    <w:lsdException w:name="TOC Heading" w:uiPriority="39" w:qFormat="1"/>
   </w:latentStyles>
   <w:style w:type="paragraph" w:default="1" w:styleId="Normal">
     <w:name w:val="Normal"/>
@@ -1296,7 +1326,7 @@
     </a:clrScheme>
     <a:fontScheme name="Office">
       <a:majorFont>
-        <a:latin typeface="Calibri Light" panose="020F0302020204030204"/>
+        <a:latin typeface="Calibri Light"/>
         <a:ea typeface=""/>
         <a:cs typeface=""/>
         <a:font script="Jpan" typeface="游ゴシック Light"/>
@@ -1348,7 +1378,7 @@
         <a:font script="Tfng" typeface="Ebrima"/>
       </a:majorFont>
       <a:minorFont>
-        <a:latin typeface="Calibri" panose="020F0502020204030204"/>
+        <a:latin typeface="Calibri"/>
         <a:ea typeface=""/>
         <a:cs typeface=""/>
         <a:font script="Jpan" typeface="游明朝"/>
@@ -1542,7 +1572,7 @@
   <a:extraClrSchemeLst/>
   <a:extLst>
     <a:ext uri="{05A4C25C-085E-4340-85A3-A5531E510DB2}">
-      <thm15:themeFamily xmlns:thm15="http://schemas.microsoft.com/office/thememl/2012/main" name="Office Theme" id="{62F939B6-93AF-4DB8-9C6B-D6C7DFDC589F}" vid="{4A3C46E8-61CC-4603-A589-7422A47A8E4A}"/>
+      <thm15:themeFamily xmlns:thm15="http://schemas.microsoft.com/office/thememl/2012/main" xmlns="" name="Office Theme" id="{62F939B6-93AF-4DB8-9C6B-D6C7DFDC589F}" vid="{4A3C46E8-61CC-4603-A589-7422A47A8E4A}"/>
     </a:ext>
   </a:extLst>
 </a:theme>

</xml_diff>

<commit_message>
Tons of code for functionality plus some edits to documentation.
</commit_message>
<xml_diff>
--- a/Coding jobs.docx
+++ b/Coding jobs.docx
@@ -1,28 +1,28 @@
 
 <file path=word/document.xml><?xml version="1.0" encoding="utf-8"?>
-<w:document xmlns:wpc="http://schemas.microsoft.com/office/word/2010/wordprocessingCanvas" xmlns:mc="http://schemas.openxmlformats.org/markup-compatibility/2006" xmlns:o="urn:schemas-microsoft-com:office:office" xmlns:r="http://schemas.openxmlformats.org/officeDocument/2006/relationships" xmlns:m="http://schemas.openxmlformats.org/officeDocument/2006/math" xmlns:v="urn:schemas-microsoft-com:vml" xmlns:wp14="http://schemas.microsoft.com/office/word/2010/wordprocessingDrawing" xmlns:wp="http://schemas.openxmlformats.org/drawingml/2006/wordprocessingDrawing" xmlns:w10="urn:schemas-microsoft-com:office:word" xmlns:w="http://schemas.openxmlformats.org/wordprocessingml/2006/main" xmlns:w14="http://schemas.microsoft.com/office/word/2010/wordml" xmlns:wpg="http://schemas.microsoft.com/office/word/2010/wordprocessingGroup" xmlns:wpi="http://schemas.microsoft.com/office/word/2010/wordprocessingInk" xmlns:wne="http://schemas.microsoft.com/office/word/2006/wordml" xmlns:wps="http://schemas.microsoft.com/office/word/2010/wordprocessingShape" mc:Ignorable="w14 wp14">
+<w:document xmlns:wpc="http://schemas.microsoft.com/office/word/2010/wordprocessingCanvas" xmlns:cx="http://schemas.microsoft.com/office/drawing/2014/chartex" xmlns:cx1="http://schemas.microsoft.com/office/drawing/2015/9/8/chartex" xmlns:cx2="http://schemas.microsoft.com/office/drawing/2015/10/21/chartex" xmlns:cx3="http://schemas.microsoft.com/office/drawing/2016/5/9/chartex" xmlns:cx4="http://schemas.microsoft.com/office/drawing/2016/5/10/chartex" xmlns:cx5="http://schemas.microsoft.com/office/drawing/2016/5/11/chartex" xmlns:cx6="http://schemas.microsoft.com/office/drawing/2016/5/12/chartex" xmlns:cx7="http://schemas.microsoft.com/office/drawing/2016/5/13/chartex" xmlns:cx8="http://schemas.microsoft.com/office/drawing/2016/5/14/chartex" xmlns:mc="http://schemas.openxmlformats.org/markup-compatibility/2006" xmlns:aink="http://schemas.microsoft.com/office/drawing/2016/ink" xmlns:am3d="http://schemas.microsoft.com/office/drawing/2017/model3d" xmlns:o="urn:schemas-microsoft-com:office:office" xmlns:r="http://schemas.openxmlformats.org/officeDocument/2006/relationships" xmlns:m="http://schemas.openxmlformats.org/officeDocument/2006/math" xmlns:v="urn:schemas-microsoft-com:vml" xmlns:wp14="http://schemas.microsoft.com/office/word/2010/wordprocessingDrawing" xmlns:wp="http://schemas.openxmlformats.org/drawingml/2006/wordprocessingDrawing" xmlns:w10="urn:schemas-microsoft-com:office:word" xmlns:w="http://schemas.openxmlformats.org/wordprocessingml/2006/main" xmlns:w14="http://schemas.microsoft.com/office/word/2010/wordml" xmlns:w15="http://schemas.microsoft.com/office/word/2012/wordml" xmlns:w16cid="http://schemas.microsoft.com/office/word/2016/wordml/cid" xmlns:w16se="http://schemas.microsoft.com/office/word/2015/wordml/symex" xmlns:wpg="http://schemas.microsoft.com/office/word/2010/wordprocessingGroup" xmlns:wpi="http://schemas.microsoft.com/office/word/2010/wordprocessingInk" xmlns:wne="http://schemas.microsoft.com/office/word/2006/wordml" xmlns:wps="http://schemas.microsoft.com/office/word/2010/wordprocessingShape" mc:Ignorable="w14 w15 w16se w16cid wp14">
   <w:body>
     <w:p>
+      <w:bookmarkStart w:id="0" w:name="_GoBack"/>
+      <w:bookmarkEnd w:id="0"/>
       <w:r>
         <w:t>Coding jobs</w:t>
       </w:r>
     </w:p>
     <w:p>
       <w:r>
-        <w:t xml:space="preserve">Automatically creating/placing </w:t>
-      </w:r>
-      <w:proofErr w:type="gramStart"/>
-      <w:r>
-        <w:t>waypoints :</w:t>
-      </w:r>
-      <w:proofErr w:type="gramEnd"/>
-      <w:r>
-        <w:t xml:space="preserve"> </w:t>
-      </w:r>
-    </w:p>
-    <w:p>
-      <w:r>
-        <w:t>Preparation: Calculate relative positions of waypoints. E.g. 0% of the image length removed from the left, 50% removed from the top, defines a point in the middle of the left side of a square.</w:t>
+        <w:t xml:space="preserve">Automatically creating/placing waypoints : </w:t>
+      </w:r>
+    </w:p>
+    <w:p>
+      <w:r>
+        <w:t>Preparation</w:t>
+      </w:r>
+      <w:r>
+        <w:rPr>
+          <w:highlight w:val="yellow"/>
+        </w:rPr>
+        <w:t>: Calculate relative positions of waypoints. E.g. 0% of the image length removed from the left, 50% removed from the top, defines a point in the middle of the left side of a square.</w:t>
       </w:r>
     </w:p>
     <w:p>
@@ -44,8 +44,14 @@
           <w:ilvl w:val="0"/>
           <w:numId w:val="1"/>
         </w:numPr>
-      </w:pPr>
-      <w:r>
+        <w:rPr>
+          <w:highlight w:val="yellow"/>
+        </w:rPr>
+      </w:pPr>
+      <w:r>
+        <w:rPr>
+          <w:highlight w:val="yellow"/>
+        </w:rPr>
         <w:t>Hardcode create waypoints at the calculated distances from the top left corner of the panel</w:t>
       </w:r>
     </w:p>
@@ -56,8 +62,14 @@
           <w:ilvl w:val="0"/>
           <w:numId w:val="1"/>
         </w:numPr>
-      </w:pPr>
-      <w:r>
+        <w:rPr>
+          <w:highlight w:val="yellow"/>
+        </w:rPr>
+      </w:pPr>
+      <w:r>
+        <w:rPr>
+          <w:highlight w:val="yellow"/>
+        </w:rPr>
         <w:t>Waypoints should be connected to other waypoints according to the image</w:t>
       </w:r>
     </w:p>
@@ -68,8 +80,14 @@
           <w:ilvl w:val="0"/>
           <w:numId w:val="1"/>
         </w:numPr>
-      </w:pPr>
-      <w:r>
+        <w:rPr>
+          <w:highlight w:val="yellow"/>
+        </w:rPr>
+      </w:pPr>
+      <w:r>
+        <w:rPr>
+          <w:highlight w:val="yellow"/>
+        </w:rPr>
         <w:t>Do the same code used for 2 and 3 but oriented from the bottom right instead so it’s symmetrical.</w:t>
       </w:r>
     </w:p>
@@ -80,11 +98,20 @@
           <w:ilvl w:val="0"/>
           <w:numId w:val="1"/>
         </w:numPr>
-      </w:pPr>
-      <w:r>
+        <w:rPr>
+          <w:highlight w:val="yellow"/>
+        </w:rPr>
+      </w:pPr>
+      <w:r>
+        <w:rPr>
+          <w:highlight w:val="yellow"/>
+        </w:rPr>
         <w:t xml:space="preserve">North East South West </w:t>
       </w:r>
       <w:r>
+        <w:rPr>
+          <w:highlight w:val="yellow"/>
+        </w:rPr>
         <w:t>*starting waypoints* should be stored as a property of Crossing</w:t>
       </w:r>
     </w:p>
@@ -95,8 +122,14 @@
           <w:ilvl w:val="0"/>
           <w:numId w:val="1"/>
         </w:numPr>
-      </w:pPr>
-      <w:r>
+        <w:rPr>
+          <w:highlight w:val="yellow"/>
+        </w:rPr>
+      </w:pPr>
+      <w:r>
+        <w:rPr>
+          <w:highlight w:val="yellow"/>
+        </w:rPr>
         <w:t>*ending waypoints* should have a property to define whether they are north east south or west</w:t>
       </w:r>
     </w:p>
@@ -112,7 +145,7 @@
     </w:p>
     <w:p>
       <w:r>
-        <w:t xml:space="preserve">Drawing cars </w:t>
+        <w:t>Drawing cars : DONE Sandro</w:t>
       </w:r>
     </w:p>
     <w:p>
@@ -125,13 +158,8 @@
     </w:p>
     <w:p>
       <w:r>
-        <w:t xml:space="preserve">Creating data </w:t>
-      </w:r>
-      <w:proofErr w:type="gramStart"/>
-      <w:r>
-        <w:t>hooks :</w:t>
-      </w:r>
-      <w:proofErr w:type="gramEnd"/>
+        <w:t>Creating data hooks :</w:t>
+      </w:r>
     </w:p>
     <w:p>
       <w:pPr>
@@ -179,15 +207,7 @@
     </w:p>
     <w:p>
       <w:r>
-        <w:t xml:space="preserve">Cars moving to </w:t>
-      </w:r>
-      <w:proofErr w:type="gramStart"/>
-      <w:r>
-        <w:t>waypoints :</w:t>
-      </w:r>
-      <w:proofErr w:type="gramEnd"/>
-      <w:r>
-        <w:t xml:space="preserve"> DONE Alex -&gt; needs to be adapted to work with non-</w:t>
+        <w:t>Cars moving to waypoints : DONE Alex -&gt; needs to be adapted to work with non-</w:t>
       </w:r>
       <w:proofErr w:type="spellStart"/>
       <w:r>
@@ -202,13 +222,8 @@
         </w:tabs>
       </w:pPr>
       <w:r>
-        <w:t xml:space="preserve">Connect waypoints from different </w:t>
-      </w:r>
-      <w:proofErr w:type="gramStart"/>
-      <w:r>
-        <w:t>crossings :</w:t>
-      </w:r>
-      <w:proofErr w:type="gramEnd"/>
+        <w:t>Connect waypoints from different crossings :</w:t>
+      </w:r>
       <w:r>
         <w:tab/>
       </w:r>
@@ -223,8 +238,14 @@
         <w:tabs>
           <w:tab w:val="center" w:pos="4703"/>
         </w:tabs>
-      </w:pPr>
-      <w:r>
+        <w:rPr>
+          <w:highlight w:val="yellow"/>
+        </w:rPr>
+      </w:pPr>
+      <w:r>
+        <w:rPr>
+          <w:highlight w:val="yellow"/>
+        </w:rPr>
         <w:t>Crossings need a property for a starting waypoint in every direction</w:t>
       </w:r>
     </w:p>
@@ -260,13 +281,8 @@
     </w:p>
     <w:p>
       <w:r>
-        <w:t xml:space="preserve">Create a way to determine the location a car needs to be waiting </w:t>
-      </w:r>
-      <w:proofErr w:type="gramStart"/>
-      <w:r>
-        <w:t>at :</w:t>
-      </w:r>
-      <w:proofErr w:type="gramEnd"/>
+        <w:t>Create a way to determine the location a car needs to be waiting at :</w:t>
+      </w:r>
     </w:p>
     <w:p>
       <w:pPr>
@@ -275,8 +291,14 @@
           <w:ilvl w:val="0"/>
           <w:numId w:val="4"/>
         </w:numPr>
-      </w:pPr>
-      <w:r>
+        <w:rPr>
+          <w:highlight w:val="yellow"/>
+        </w:rPr>
+      </w:pPr>
+      <w:r>
+        <w:rPr>
+          <w:highlight w:val="yellow"/>
+        </w:rPr>
         <w:t>A property that defines how many cars are waiting at a certain waypoint.</w:t>
       </w:r>
     </w:p>
@@ -287,25 +309,29 @@
           <w:ilvl w:val="0"/>
           <w:numId w:val="4"/>
         </w:numPr>
-      </w:pPr>
-      <w:r>
+        <w:rPr>
+          <w:highlight w:val="yellow"/>
+        </w:rPr>
+      </w:pPr>
+      <w:r>
+        <w:rPr>
+          <w:highlight w:val="yellow"/>
+        </w:rPr>
         <w:t>For every n cars waiting, a car that gets assigned that waypoints should instead get assigned a *new waypoint* (</w:t>
       </w:r>
       <w:proofErr w:type="spellStart"/>
       <w:r>
+        <w:rPr>
+          <w:highlight w:val="yellow"/>
+        </w:rPr>
         <w:t>carlength</w:t>
       </w:r>
       <w:proofErr w:type="spellEnd"/>
       <w:r>
-        <w:t xml:space="preserve"> + a few pixels) * </w:t>
-      </w:r>
-      <w:proofErr w:type="gramStart"/>
-      <w:r>
-        <w:t>n  pixels</w:t>
-      </w:r>
-      <w:proofErr w:type="gramEnd"/>
-      <w:r>
-        <w:t xml:space="preserve"> in the direction where the car is coming from. How you determine this direction is not set</w:t>
+        <w:rPr>
+          <w:highlight w:val="yellow"/>
+        </w:rPr>
+        <w:t xml:space="preserve"> + a few pixels) * n  pixels in the direction where the car is coming from. How you determine this direction is not set</w:t>
       </w:r>
     </w:p>
     <w:p>
@@ -315,22 +341,21 @@
           <w:ilvl w:val="0"/>
           <w:numId w:val="4"/>
         </w:numPr>
-      </w:pPr>
-      <w:r>
+        <w:rPr>
+          <w:highlight w:val="yellow"/>
+        </w:rPr>
+      </w:pPr>
+      <w:r>
+        <w:rPr>
+          <w:highlight w:val="yellow"/>
+        </w:rPr>
         <w:t>When cars stop waiting their next waypoint should be the initial waiting point</w:t>
       </w:r>
     </w:p>
     <w:p>
       <w:r>
-        <w:t xml:space="preserve">Create a way to determine when cars should be </w:t>
-      </w:r>
-      <w:proofErr w:type="gramStart"/>
-      <w:r>
-        <w:t>waiting :</w:t>
-      </w:r>
-      <w:bookmarkStart w:id="0" w:name="_GoBack"/>
-      <w:bookmarkEnd w:id="0"/>
-      <w:proofErr w:type="gramEnd"/>
+        <w:t>Create a way to determine when cars should be waiting :</w:t>
+      </w:r>
     </w:p>
     <w:p>
       <w:pPr>
@@ -339,16 +364,28 @@
           <w:ilvl w:val="0"/>
           <w:numId w:val="5"/>
         </w:numPr>
-      </w:pPr>
-      <w:r>
+        <w:rPr>
+          <w:highlight w:val="yellow"/>
+        </w:rPr>
+      </w:pPr>
+      <w:r>
+        <w:rPr>
+          <w:highlight w:val="yellow"/>
+        </w:rPr>
         <w:t xml:space="preserve">Waypoints should have a property that makes cars wait at them or not. This value should be modifiable by a </w:t>
       </w:r>
       <w:proofErr w:type="spellStart"/>
       <w:r>
+        <w:rPr>
+          <w:highlight w:val="yellow"/>
+        </w:rPr>
         <w:t>trafficlight</w:t>
       </w:r>
       <w:proofErr w:type="spellEnd"/>
       <w:r>
+        <w:rPr>
+          <w:highlight w:val="yellow"/>
+        </w:rPr>
         <w:t xml:space="preserve"> class. </w:t>
       </w:r>
     </w:p>
@@ -359,28 +396,21 @@
           <w:ilvl w:val="0"/>
           <w:numId w:val="5"/>
         </w:numPr>
-      </w:pPr>
-      <w:proofErr w:type="gramStart"/>
-      <w:r>
-        <w:t>while</w:t>
-      </w:r>
-      <w:proofErr w:type="gramEnd"/>
-      <w:r>
-        <w:t xml:space="preserve"> cars are waiting they do not retrieve their next waypoint and their speed becomes zero after reaching their point.</w:t>
+        <w:rPr>
+          <w:highlight w:val="yellow"/>
+        </w:rPr>
+      </w:pPr>
+      <w:r>
+        <w:rPr>
+          <w:highlight w:val="yellow"/>
+        </w:rPr>
+        <w:t>while cars are waiting they do not retrieve their next waypoint and their speed becomes zero after reaching their point.</w:t>
       </w:r>
     </w:p>
     <w:p/>
     <w:p>
       <w:r>
-        <w:t xml:space="preserve">Create a way to </w:t>
-      </w:r>
-      <w:proofErr w:type="gramStart"/>
-      <w:r>
-        <w:t>Generate</w:t>
-      </w:r>
-      <w:proofErr w:type="gramEnd"/>
-      <w:r>
-        <w:t xml:space="preserve"> a Car at crossing branches that are not in the direction of other crossings:</w:t>
+        <w:t>Create a way to Generate a Car at crossing branches that are not in the direction of other crossings:</w:t>
       </w:r>
     </w:p>
     <w:p>
@@ -390,11 +420,9 @@
     </w:p>
     <w:p/>
     <w:p>
-      <w:proofErr w:type="gramStart"/>
       <w:r>
         <w:t>Bonus task figure out why the cars are flickering and how to stop it.</w:t>
       </w:r>
-      <w:proofErr w:type="gramEnd"/>
     </w:p>
     <w:p>
       <w:r>
@@ -414,8 +442,8 @@
 </file>
 
 <file path=word/numbering.xml><?xml version="1.0" encoding="utf-8"?>
-<w:numbering xmlns:wpc="http://schemas.microsoft.com/office/word/2010/wordprocessingCanvas" xmlns:mc="http://schemas.openxmlformats.org/markup-compatibility/2006" xmlns:o="urn:schemas-microsoft-com:office:office" xmlns:r="http://schemas.openxmlformats.org/officeDocument/2006/relationships" xmlns:m="http://schemas.openxmlformats.org/officeDocument/2006/math" xmlns:v="urn:schemas-microsoft-com:vml" xmlns:wp14="http://schemas.microsoft.com/office/word/2010/wordprocessingDrawing" xmlns:wp="http://schemas.openxmlformats.org/drawingml/2006/wordprocessingDrawing" xmlns:w10="urn:schemas-microsoft-com:office:word" xmlns:w="http://schemas.openxmlformats.org/wordprocessingml/2006/main" xmlns:w14="http://schemas.microsoft.com/office/word/2010/wordml" xmlns:wpg="http://schemas.microsoft.com/office/word/2010/wordprocessingGroup" xmlns:wpi="http://schemas.microsoft.com/office/word/2010/wordprocessingInk" xmlns:wne="http://schemas.microsoft.com/office/word/2006/wordml" xmlns:wps="http://schemas.microsoft.com/office/word/2010/wordprocessingShape" mc:Ignorable="w14 wp14">
-  <w:abstractNum w:abstractNumId="0">
+<w:numbering xmlns:wpc="http://schemas.microsoft.com/office/word/2010/wordprocessingCanvas" xmlns:cx="http://schemas.microsoft.com/office/drawing/2014/chartex" xmlns:cx1="http://schemas.microsoft.com/office/drawing/2015/9/8/chartex" xmlns:cx2="http://schemas.microsoft.com/office/drawing/2015/10/21/chartex" xmlns:cx3="http://schemas.microsoft.com/office/drawing/2016/5/9/chartex" xmlns:cx4="http://schemas.microsoft.com/office/drawing/2016/5/10/chartex" xmlns:cx5="http://schemas.microsoft.com/office/drawing/2016/5/11/chartex" xmlns:cx6="http://schemas.microsoft.com/office/drawing/2016/5/12/chartex" xmlns:cx7="http://schemas.microsoft.com/office/drawing/2016/5/13/chartex" xmlns:cx8="http://schemas.microsoft.com/office/drawing/2016/5/14/chartex" xmlns:mc="http://schemas.openxmlformats.org/markup-compatibility/2006" xmlns:aink="http://schemas.microsoft.com/office/drawing/2016/ink" xmlns:am3d="http://schemas.microsoft.com/office/drawing/2017/model3d" xmlns:o="urn:schemas-microsoft-com:office:office" xmlns:r="http://schemas.openxmlformats.org/officeDocument/2006/relationships" xmlns:m="http://schemas.openxmlformats.org/officeDocument/2006/math" xmlns:v="urn:schemas-microsoft-com:vml" xmlns:wp14="http://schemas.microsoft.com/office/word/2010/wordprocessingDrawing" xmlns:wp="http://schemas.openxmlformats.org/drawingml/2006/wordprocessingDrawing" xmlns:w10="urn:schemas-microsoft-com:office:word" xmlns:w="http://schemas.openxmlformats.org/wordprocessingml/2006/main" xmlns:w14="http://schemas.microsoft.com/office/word/2010/wordml" xmlns:w15="http://schemas.microsoft.com/office/word/2012/wordml" xmlns:w16cid="http://schemas.microsoft.com/office/word/2016/wordml/cid" xmlns:w16se="http://schemas.microsoft.com/office/word/2015/wordml/symex" xmlns:wpg="http://schemas.microsoft.com/office/word/2010/wordprocessingGroup" xmlns:wpi="http://schemas.microsoft.com/office/word/2010/wordprocessingInk" xmlns:wne="http://schemas.microsoft.com/office/word/2006/wordml" xmlns:wps="http://schemas.microsoft.com/office/word/2010/wordprocessingShape" mc:Ignorable="w14 w15 w16se w16cid wp14">
+  <w:abstractNum w:abstractNumId="0" w15:restartNumberingAfterBreak="0">
     <w:nsid w:val="04112846"/>
     <w:multiLevelType w:val="hybridMultilevel"/>
     <w:tmpl w:val="EC38DBDA"/>
@@ -504,7 +532,7 @@
       </w:pPr>
     </w:lvl>
   </w:abstractNum>
-  <w:abstractNum w:abstractNumId="1">
+  <w:abstractNum w:abstractNumId="1" w15:restartNumberingAfterBreak="0">
     <w:nsid w:val="4BCA38AF"/>
     <w:multiLevelType w:val="hybridMultilevel"/>
     <w:tmpl w:val="3DE04ACE"/>
@@ -593,7 +621,7 @@
       </w:pPr>
     </w:lvl>
   </w:abstractNum>
-  <w:abstractNum w:abstractNumId="2">
+  <w:abstractNum w:abstractNumId="2" w15:restartNumberingAfterBreak="0">
     <w:nsid w:val="61891D3D"/>
     <w:multiLevelType w:val="hybridMultilevel"/>
     <w:tmpl w:val="B3E843C2"/>
@@ -679,7 +707,7 @@
       </w:pPr>
     </w:lvl>
   </w:abstractNum>
-  <w:abstractNum w:abstractNumId="3">
+  <w:abstractNum w:abstractNumId="3" w15:restartNumberingAfterBreak="0">
     <w:nsid w:val="73113080"/>
     <w:multiLevelType w:val="hybridMultilevel"/>
     <w:tmpl w:val="58E6017A"/>
@@ -768,7 +796,7 @@
       </w:pPr>
     </w:lvl>
   </w:abstractNum>
-  <w:abstractNum w:abstractNumId="4">
+  <w:abstractNum w:abstractNumId="4" w15:restartNumberingAfterBreak="0">
     <w:nsid w:val="7F647842"/>
     <w:multiLevelType w:val="hybridMultilevel"/>
     <w:tmpl w:val="22A8D728"/>
@@ -876,7 +904,7 @@
 </file>
 
 <file path=word/styles.xml><?xml version="1.0" encoding="utf-8"?>
-<w:styles xmlns:mc="http://schemas.openxmlformats.org/markup-compatibility/2006" xmlns:r="http://schemas.openxmlformats.org/officeDocument/2006/relationships" xmlns:w="http://schemas.openxmlformats.org/wordprocessingml/2006/main" xmlns:w14="http://schemas.microsoft.com/office/word/2010/wordml" mc:Ignorable="w14">
+<w:styles xmlns:mc="http://schemas.openxmlformats.org/markup-compatibility/2006" xmlns:r="http://schemas.openxmlformats.org/officeDocument/2006/relationships" xmlns:w="http://schemas.openxmlformats.org/wordprocessingml/2006/main" xmlns:w14="http://schemas.microsoft.com/office/word/2010/wordml" xmlns:w15="http://schemas.microsoft.com/office/word/2012/wordml" xmlns:w16cid="http://schemas.microsoft.com/office/word/2016/wordml/cid" xmlns:w16se="http://schemas.microsoft.com/office/word/2015/wordml/symex" mc:Ignorable="w14 w15 w16se w16cid">
   <w:docDefaults>
     <w:rPrDefault>
       <w:rPr>
@@ -892,351 +920,383 @@
       </w:pPr>
     </w:pPrDefault>
   </w:docDefaults>
-  <w:latentStyles w:defLockedState="0" w:defUIPriority="99" w:defSemiHidden="1" w:defUnhideWhenUsed="1" w:defQFormat="0" w:count="267">
-    <w:lsdException w:name="Normal" w:semiHidden="0" w:uiPriority="0" w:unhideWhenUsed="0" w:qFormat="1"/>
-    <w:lsdException w:name="heading 1" w:semiHidden="0" w:uiPriority="9" w:unhideWhenUsed="0" w:qFormat="1"/>
-    <w:lsdException w:name="heading 2" w:uiPriority="9" w:qFormat="1"/>
-    <w:lsdException w:name="heading 3" w:uiPriority="9" w:qFormat="1"/>
-    <w:lsdException w:name="heading 4" w:uiPriority="9" w:qFormat="1"/>
-    <w:lsdException w:name="heading 5" w:uiPriority="9" w:qFormat="1"/>
-    <w:lsdException w:name="heading 6" w:uiPriority="9" w:qFormat="1"/>
-    <w:lsdException w:name="heading 7" w:uiPriority="9" w:qFormat="1"/>
-    <w:lsdException w:name="heading 8" w:uiPriority="9" w:qFormat="1"/>
-    <w:lsdException w:name="heading 9" w:uiPriority="9" w:qFormat="1"/>
-    <w:lsdException w:name="toc 1" w:uiPriority="39"/>
-    <w:lsdException w:name="toc 2" w:uiPriority="39"/>
-    <w:lsdException w:name="toc 3" w:uiPriority="39"/>
-    <w:lsdException w:name="toc 4" w:uiPriority="39"/>
-    <w:lsdException w:name="toc 5" w:uiPriority="39"/>
-    <w:lsdException w:name="toc 6" w:uiPriority="39"/>
-    <w:lsdException w:name="toc 7" w:uiPriority="39"/>
-    <w:lsdException w:name="toc 8" w:uiPriority="39"/>
-    <w:lsdException w:name="toc 9" w:uiPriority="39"/>
-    <w:lsdException w:name="caption" w:uiPriority="35" w:qFormat="1"/>
-    <w:lsdException w:name="Title" w:semiHidden="0" w:uiPriority="10" w:unhideWhenUsed="0" w:qFormat="1"/>
-    <w:lsdException w:name="Default Paragraph Font" w:uiPriority="1"/>
-    <w:lsdException w:name="Subtitle" w:semiHidden="0" w:uiPriority="11" w:unhideWhenUsed="0" w:qFormat="1"/>
-    <w:lsdException w:name="Strong" w:semiHidden="0" w:uiPriority="22" w:unhideWhenUsed="0" w:qFormat="1"/>
-    <w:lsdException w:name="Emphasis" w:semiHidden="0" w:uiPriority="20" w:unhideWhenUsed="0" w:qFormat="1"/>
-    <w:lsdException w:name="Normal Table" w:semiHidden="0" w:unhideWhenUsed="0"/>
-    <w:lsdException w:name="Table Web 3" w:semiHidden="0" w:unhideWhenUsed="0"/>
-    <w:lsdException w:name="Table Grid" w:semiHidden="0" w:uiPriority="39" w:unhideWhenUsed="0"/>
-    <w:lsdException w:name="Table Theme" w:semiHidden="0" w:unhideWhenUsed="0"/>
-    <w:lsdException w:name="Placeholder Text" w:unhideWhenUsed="0"/>
-    <w:lsdException w:name="No Spacing" w:semiHidden="0" w:uiPriority="1" w:unhideWhenUsed="0" w:qFormat="1"/>
-    <w:lsdException w:name="Light Shading" w:semiHidden="0" w:uiPriority="60" w:unhideWhenUsed="0"/>
-    <w:lsdException w:name="Light List" w:semiHidden="0" w:uiPriority="61" w:unhideWhenUsed="0"/>
-    <w:lsdException w:name="Light Grid" w:semiHidden="0" w:uiPriority="62" w:unhideWhenUsed="0"/>
-    <w:lsdException w:name="Medium Shading 1" w:semiHidden="0" w:uiPriority="63" w:unhideWhenUsed="0"/>
-    <w:lsdException w:name="Medium Shading 2" w:semiHidden="0" w:uiPriority="64" w:unhideWhenUsed="0"/>
-    <w:lsdException w:name="Medium List 1" w:semiHidden="0" w:uiPriority="65" w:unhideWhenUsed="0"/>
-    <w:lsdException w:name="Medium List 2" w:semiHidden="0" w:uiPriority="66" w:unhideWhenUsed="0"/>
-    <w:lsdException w:name="Medium Grid 1" w:semiHidden="0" w:uiPriority="67" w:unhideWhenUsed="0"/>
-    <w:lsdException w:name="Medium Grid 2" w:semiHidden="0" w:uiPriority="68" w:unhideWhenUsed="0"/>
-    <w:lsdException w:name="Medium Grid 3" w:semiHidden="0" w:uiPriority="69" w:unhideWhenUsed="0"/>
-    <w:lsdException w:name="Dark List" w:semiHidden="0" w:uiPriority="70" w:unhideWhenUsed="0"/>
-    <w:lsdException w:name="Colorful Shading" w:semiHidden="0" w:uiPriority="71" w:unhideWhenUsed="0"/>
-    <w:lsdException w:name="Colorful List" w:semiHidden="0" w:uiPriority="72" w:unhideWhenUsed="0"/>
-    <w:lsdException w:name="Colorful Grid" w:semiHidden="0" w:uiPriority="73" w:unhideWhenUsed="0"/>
-    <w:lsdException w:name="Light Shading Accent 1" w:semiHidden="0" w:uiPriority="60" w:unhideWhenUsed="0"/>
-    <w:lsdException w:name="Light List Accent 1" w:semiHidden="0" w:uiPriority="61" w:unhideWhenUsed="0"/>
-    <w:lsdException w:name="Light Grid Accent 1" w:semiHidden="0" w:uiPriority="62" w:unhideWhenUsed="0"/>
-    <w:lsdException w:name="Medium Shading 1 Accent 1" w:semiHidden="0" w:uiPriority="63" w:unhideWhenUsed="0"/>
-    <w:lsdException w:name="Medium Shading 2 Accent 1" w:semiHidden="0" w:uiPriority="64" w:unhideWhenUsed="0"/>
-    <w:lsdException w:name="Medium List 1 Accent 1" w:semiHidden="0" w:uiPriority="65" w:unhideWhenUsed="0"/>
-    <w:lsdException w:name="Revision" w:unhideWhenUsed="0"/>
-    <w:lsdException w:name="List Paragraph" w:semiHidden="0" w:uiPriority="34" w:unhideWhenUsed="0" w:qFormat="1"/>
-    <w:lsdException w:name="Quote" w:semiHidden="0" w:uiPriority="29" w:unhideWhenUsed="0" w:qFormat="1"/>
-    <w:lsdException w:name="Intense Quote" w:semiHidden="0" w:uiPriority="30" w:unhideWhenUsed="0" w:qFormat="1"/>
-    <w:lsdException w:name="Medium List 2 Accent 1" w:semiHidden="0" w:uiPriority="66" w:unhideWhenUsed="0"/>
-    <w:lsdException w:name="Medium Grid 1 Accent 1" w:semiHidden="0" w:uiPriority="67" w:unhideWhenUsed="0"/>
-    <w:lsdException w:name="Medium Grid 2 Accent 1" w:semiHidden="0" w:uiPriority="68" w:unhideWhenUsed="0"/>
-    <w:lsdException w:name="Medium Grid 3 Accent 1" w:semiHidden="0" w:uiPriority="69" w:unhideWhenUsed="0"/>
-    <w:lsdException w:name="Dark List Accent 1" w:semiHidden="0" w:uiPriority="70" w:unhideWhenUsed="0"/>
-    <w:lsdException w:name="Colorful Shading Accent 1" w:semiHidden="0" w:uiPriority="71" w:unhideWhenUsed="0"/>
-    <w:lsdException w:name="Colorful List Accent 1" w:semiHidden="0" w:uiPriority="72" w:unhideWhenUsed="0"/>
-    <w:lsdException w:name="Colorful Grid Accent 1" w:semiHidden="0" w:uiPriority="73" w:unhideWhenUsed="0"/>
-    <w:lsdException w:name="Light Shading Accent 2" w:semiHidden="0" w:uiPriority="60" w:unhideWhenUsed="0"/>
-    <w:lsdException w:name="Light List Accent 2" w:semiHidden="0" w:uiPriority="61" w:unhideWhenUsed="0"/>
-    <w:lsdException w:name="Light Grid Accent 2" w:semiHidden="0" w:uiPriority="62" w:unhideWhenUsed="0"/>
-    <w:lsdException w:name="Medium Shading 1 Accent 2" w:semiHidden="0" w:uiPriority="63" w:unhideWhenUsed="0"/>
-    <w:lsdException w:name="Medium Shading 2 Accent 2" w:semiHidden="0" w:uiPriority="64" w:unhideWhenUsed="0"/>
-    <w:lsdException w:name="Medium List 1 Accent 2" w:semiHidden="0" w:uiPriority="65" w:unhideWhenUsed="0"/>
-    <w:lsdException w:name="Medium List 2 Accent 2" w:semiHidden="0" w:uiPriority="66" w:unhideWhenUsed="0"/>
-    <w:lsdException w:name="Medium Grid 1 Accent 2" w:semiHidden="0" w:uiPriority="67" w:unhideWhenUsed="0"/>
-    <w:lsdException w:name="Medium Grid 2 Accent 2" w:semiHidden="0" w:uiPriority="68" w:unhideWhenUsed="0"/>
-    <w:lsdException w:name="Medium Grid 3 Accent 2" w:semiHidden="0" w:uiPriority="69" w:unhideWhenUsed="0"/>
-    <w:lsdException w:name="Dark List Accent 2" w:semiHidden="0" w:uiPriority="70" w:unhideWhenUsed="0"/>
-    <w:lsdException w:name="Colorful Shading Accent 2" w:semiHidden="0" w:uiPriority="71" w:unhideWhenUsed="0"/>
-    <w:lsdException w:name="Colorful List Accent 2" w:semiHidden="0" w:uiPriority="72" w:unhideWhenUsed="0"/>
-    <w:lsdException w:name="Colorful Grid Accent 2" w:semiHidden="0" w:uiPriority="73" w:unhideWhenUsed="0"/>
-    <w:lsdException w:name="Light Shading Accent 3" w:semiHidden="0" w:uiPriority="60" w:unhideWhenUsed="0"/>
-    <w:lsdException w:name="Light List Accent 3" w:semiHidden="0" w:uiPriority="61" w:unhideWhenUsed="0"/>
-    <w:lsdException w:name="Light Grid Accent 3" w:semiHidden="0" w:uiPriority="62" w:unhideWhenUsed="0"/>
-    <w:lsdException w:name="Medium Shading 1 Accent 3" w:semiHidden="0" w:uiPriority="63" w:unhideWhenUsed="0"/>
-    <w:lsdException w:name="Medium Shading 2 Accent 3" w:semiHidden="0" w:uiPriority="64" w:unhideWhenUsed="0"/>
-    <w:lsdException w:name="Medium List 1 Accent 3" w:semiHidden="0" w:uiPriority="65" w:unhideWhenUsed="0"/>
-    <w:lsdException w:name="Medium List 2 Accent 3" w:semiHidden="0" w:uiPriority="66" w:unhideWhenUsed="0"/>
-    <w:lsdException w:name="Medium Grid 1 Accent 3" w:semiHidden="0" w:uiPriority="67" w:unhideWhenUsed="0"/>
-    <w:lsdException w:name="Medium Grid 2 Accent 3" w:semiHidden="0" w:uiPriority="68" w:unhideWhenUsed="0"/>
-    <w:lsdException w:name="Medium Grid 3 Accent 3" w:semiHidden="0" w:uiPriority="69" w:unhideWhenUsed="0"/>
-    <w:lsdException w:name="Dark List Accent 3" w:semiHidden="0" w:uiPriority="70" w:unhideWhenUsed="0"/>
-    <w:lsdException w:name="Colorful Shading Accent 3" w:semiHidden="0" w:uiPriority="71" w:unhideWhenUsed="0"/>
-    <w:lsdException w:name="Colorful List Accent 3" w:semiHidden="0" w:uiPriority="72" w:unhideWhenUsed="0"/>
-    <w:lsdException w:name="Colorful Grid Accent 3" w:semiHidden="0" w:uiPriority="73" w:unhideWhenUsed="0"/>
-    <w:lsdException w:name="Light Shading Accent 4" w:semiHidden="0" w:uiPriority="60" w:unhideWhenUsed="0"/>
-    <w:lsdException w:name="Light List Accent 4" w:semiHidden="0" w:uiPriority="61" w:unhideWhenUsed="0"/>
-    <w:lsdException w:name="Light Grid Accent 4" w:semiHidden="0" w:uiPriority="62" w:unhideWhenUsed="0"/>
-    <w:lsdException w:name="Medium Shading 1 Accent 4" w:semiHidden="0" w:uiPriority="63" w:unhideWhenUsed="0"/>
-    <w:lsdException w:name="Medium Shading 2 Accent 4" w:semiHidden="0" w:uiPriority="64" w:unhideWhenUsed="0"/>
-    <w:lsdException w:name="Medium List 1 Accent 4" w:semiHidden="0" w:uiPriority="65" w:unhideWhenUsed="0"/>
-    <w:lsdException w:name="Medium List 2 Accent 4" w:semiHidden="0" w:uiPriority="66" w:unhideWhenUsed="0"/>
-    <w:lsdException w:name="Medium Grid 1 Accent 4" w:semiHidden="0" w:uiPriority="67" w:unhideWhenUsed="0"/>
-    <w:lsdException w:name="Medium Grid 2 Accent 4" w:semiHidden="0" w:uiPriority="68" w:unhideWhenUsed="0"/>
-    <w:lsdException w:name="Medium Grid 3 Accent 4" w:semiHidden="0" w:uiPriority="69" w:unhideWhenUsed="0"/>
-    <w:lsdException w:name="Dark List Accent 4" w:semiHidden="0" w:uiPriority="70" w:unhideWhenUsed="0"/>
-    <w:lsdException w:name="Colorful Shading Accent 4" w:semiHidden="0" w:uiPriority="71" w:unhideWhenUsed="0"/>
-    <w:lsdException w:name="Colorful List Accent 4" w:semiHidden="0" w:uiPriority="72" w:unhideWhenUsed="0"/>
-    <w:lsdException w:name="Colorful Grid Accent 4" w:semiHidden="0" w:uiPriority="73" w:unhideWhenUsed="0"/>
-    <w:lsdException w:name="Light Shading Accent 5" w:semiHidden="0" w:uiPriority="60" w:unhideWhenUsed="0"/>
-    <w:lsdException w:name="Light List Accent 5" w:semiHidden="0" w:uiPriority="61" w:unhideWhenUsed="0"/>
-    <w:lsdException w:name="Light Grid Accent 5" w:semiHidden="0" w:uiPriority="62" w:unhideWhenUsed="0"/>
-    <w:lsdException w:name="Medium Shading 1 Accent 5" w:semiHidden="0" w:uiPriority="63" w:unhideWhenUsed="0"/>
-    <w:lsdException w:name="Medium Shading 2 Accent 5" w:semiHidden="0" w:uiPriority="64" w:unhideWhenUsed="0"/>
-    <w:lsdException w:name="Medium List 1 Accent 5" w:semiHidden="0" w:uiPriority="65" w:unhideWhenUsed="0"/>
-    <w:lsdException w:name="Medium List 2 Accent 5" w:semiHidden="0" w:uiPriority="66" w:unhideWhenUsed="0"/>
-    <w:lsdException w:name="Medium Grid 1 Accent 5" w:semiHidden="0" w:uiPriority="67" w:unhideWhenUsed="0"/>
-    <w:lsdException w:name="Medium Grid 2 Accent 5" w:semiHidden="0" w:uiPriority="68" w:unhideWhenUsed="0"/>
-    <w:lsdException w:name="Medium Grid 3 Accent 5" w:semiHidden="0" w:uiPriority="69" w:unhideWhenUsed="0"/>
-    <w:lsdException w:name="Dark List Accent 5" w:semiHidden="0" w:uiPriority="70" w:unhideWhenUsed="0"/>
-    <w:lsdException w:name="Colorful Shading Accent 5" w:semiHidden="0" w:uiPriority="71" w:unhideWhenUsed="0"/>
-    <w:lsdException w:name="Colorful List Accent 5" w:semiHidden="0" w:uiPriority="72" w:unhideWhenUsed="0"/>
-    <w:lsdException w:name="Colorful Grid Accent 5" w:semiHidden="0" w:uiPriority="73" w:unhideWhenUsed="0"/>
-    <w:lsdException w:name="Light Shading Accent 6" w:semiHidden="0" w:uiPriority="60" w:unhideWhenUsed="0"/>
-    <w:lsdException w:name="Light List Accent 6" w:semiHidden="0" w:uiPriority="61" w:unhideWhenUsed="0"/>
-    <w:lsdException w:name="Light Grid Accent 6" w:semiHidden="0" w:uiPriority="62" w:unhideWhenUsed="0"/>
-    <w:lsdException w:name="Medium Shading 1 Accent 6" w:semiHidden="0" w:uiPriority="63" w:unhideWhenUsed="0"/>
-    <w:lsdException w:name="Medium Shading 2 Accent 6" w:semiHidden="0" w:uiPriority="64" w:unhideWhenUsed="0"/>
-    <w:lsdException w:name="Medium List 1 Accent 6" w:semiHidden="0" w:uiPriority="65" w:unhideWhenUsed="0"/>
-    <w:lsdException w:name="Medium List 2 Accent 6" w:semiHidden="0" w:uiPriority="66" w:unhideWhenUsed="0"/>
-    <w:lsdException w:name="Medium Grid 1 Accent 6" w:semiHidden="0" w:uiPriority="67" w:unhideWhenUsed="0"/>
-    <w:lsdException w:name="Medium Grid 2 Accent 6" w:semiHidden="0" w:uiPriority="68" w:unhideWhenUsed="0"/>
-    <w:lsdException w:name="Medium Grid 3 Accent 6" w:semiHidden="0" w:uiPriority="69" w:unhideWhenUsed="0"/>
-    <w:lsdException w:name="Dark List Accent 6" w:semiHidden="0" w:uiPriority="70" w:unhideWhenUsed="0"/>
-    <w:lsdException w:name="Colorful Shading Accent 6" w:semiHidden="0" w:uiPriority="71" w:unhideWhenUsed="0"/>
-    <w:lsdException w:name="Colorful List Accent 6" w:semiHidden="0" w:uiPriority="72" w:unhideWhenUsed="0"/>
-    <w:lsdException w:name="Colorful Grid Accent 6" w:semiHidden="0" w:uiPriority="73" w:unhideWhenUsed="0"/>
-    <w:lsdException w:name="Subtle Emphasis" w:semiHidden="0" w:uiPriority="19" w:unhideWhenUsed="0" w:qFormat="1"/>
-    <w:lsdException w:name="Intense Emphasis" w:semiHidden="0" w:uiPriority="21" w:unhideWhenUsed="0" w:qFormat="1"/>
-    <w:lsdException w:name="Subtle Reference" w:semiHidden="0" w:uiPriority="31" w:unhideWhenUsed="0" w:qFormat="1"/>
-    <w:lsdException w:name="Intense Reference" w:semiHidden="0" w:uiPriority="32" w:unhideWhenUsed="0" w:qFormat="1"/>
-    <w:lsdException w:name="Book Title" w:semiHidden="0" w:uiPriority="33" w:unhideWhenUsed="0" w:qFormat="1"/>
-    <w:lsdException w:name="Bibliography" w:uiPriority="37"/>
-    <w:lsdException w:name="TOC Heading" w:uiPriority="39" w:qFormat="1"/>
-  </w:latentStyles>
-  <w:style w:type="paragraph" w:default="1" w:styleId="Normal">
-    <w:name w:val="Normal"/>
-    <w:qFormat/>
-  </w:style>
-  <w:style w:type="character" w:default="1" w:styleId="DefaultParagraphFont">
-    <w:name w:val="Default Paragraph Font"/>
-    <w:uiPriority w:val="1"/>
-    <w:semiHidden/>
-    <w:unhideWhenUsed/>
-  </w:style>
-  <w:style w:type="table" w:default="1" w:styleId="TableNormal">
-    <w:name w:val="Normal Table"/>
-    <w:uiPriority w:val="99"/>
-    <w:semiHidden/>
-    <w:unhideWhenUsed/>
-    <w:tblPr>
-      <w:tblInd w:w="0" w:type="dxa"/>
-      <w:tblCellMar>
-        <w:top w:w="0" w:type="dxa"/>
-        <w:left w:w="108" w:type="dxa"/>
-        <w:bottom w:w="0" w:type="dxa"/>
-        <w:right w:w="108" w:type="dxa"/>
-      </w:tblCellMar>
-    </w:tblPr>
-  </w:style>
-  <w:style w:type="numbering" w:default="1" w:styleId="NoList">
-    <w:name w:val="No List"/>
-    <w:uiPriority w:val="99"/>
-    <w:semiHidden/>
-    <w:unhideWhenUsed/>
-  </w:style>
-  <w:style w:type="paragraph" w:styleId="ListParagraph">
-    <w:name w:val="List Paragraph"/>
-    <w:basedOn w:val="Normal"/>
-    <w:uiPriority w:val="34"/>
-    <w:qFormat/>
-    <w:rsid w:val="006E06F9"/>
-    <w:pPr>
-      <w:ind w:left="720"/>
-      <w:contextualSpacing/>
-    </w:pPr>
-  </w:style>
-</w:styles>
-</file>
-
-<file path=word/stylesWithEffects.xml><?xml version="1.0" encoding="utf-8"?>
-<w:styles xmlns:wpc="http://schemas.microsoft.com/office/word/2010/wordprocessingCanvas" xmlns:mc="http://schemas.openxmlformats.org/markup-compatibility/2006" xmlns:o="urn:schemas-microsoft-com:office:office" xmlns:r="http://schemas.openxmlformats.org/officeDocument/2006/relationships" xmlns:m="http://schemas.openxmlformats.org/officeDocument/2006/math" xmlns:v="urn:schemas-microsoft-com:vml" xmlns:wp14="http://schemas.microsoft.com/office/word/2010/wordprocessingDrawing" xmlns:wp="http://schemas.openxmlformats.org/drawingml/2006/wordprocessingDrawing" xmlns:w10="urn:schemas-microsoft-com:office:word" xmlns:w="http://schemas.openxmlformats.org/wordprocessingml/2006/main" xmlns:w14="http://schemas.microsoft.com/office/word/2010/wordml" xmlns:wpg="http://schemas.microsoft.com/office/word/2010/wordprocessingGroup" xmlns:wpi="http://schemas.microsoft.com/office/word/2010/wordprocessingInk" xmlns:wne="http://schemas.microsoft.com/office/word/2006/wordml" xmlns:wps="http://schemas.microsoft.com/office/word/2010/wordprocessingShape" mc:Ignorable="w14 wp14">
-  <w:docDefaults>
-    <w:rPrDefault>
-      <w:rPr>
-        <w:rFonts w:asciiTheme="minorHAnsi" w:eastAsiaTheme="minorHAnsi" w:hAnsiTheme="minorHAnsi" w:cstheme="minorBidi"/>
-        <w:sz w:val="22"/>
-        <w:szCs w:val="22"/>
-        <w:lang w:val="en-US" w:eastAsia="en-US" w:bidi="ar-SA"/>
-      </w:rPr>
-    </w:rPrDefault>
-    <w:pPrDefault>
-      <w:pPr>
-        <w:spacing w:after="160" w:line="259" w:lineRule="auto"/>
-      </w:pPr>
-    </w:pPrDefault>
-  </w:docDefaults>
-  <w:latentStyles w:defLockedState="0" w:defUIPriority="99" w:defSemiHidden="1" w:defUnhideWhenUsed="1" w:defQFormat="0" w:count="267">
-    <w:lsdException w:name="Normal" w:semiHidden="0" w:uiPriority="0" w:unhideWhenUsed="0" w:qFormat="1"/>
-    <w:lsdException w:name="heading 1" w:semiHidden="0" w:uiPriority="9" w:unhideWhenUsed="0" w:qFormat="1"/>
-    <w:lsdException w:name="heading 2" w:uiPriority="9" w:qFormat="1"/>
-    <w:lsdException w:name="heading 3" w:uiPriority="9" w:qFormat="1"/>
-    <w:lsdException w:name="heading 4" w:uiPriority="9" w:qFormat="1"/>
-    <w:lsdException w:name="heading 5" w:uiPriority="9" w:qFormat="1"/>
-    <w:lsdException w:name="heading 6" w:uiPriority="9" w:qFormat="1"/>
-    <w:lsdException w:name="heading 7" w:uiPriority="9" w:qFormat="1"/>
-    <w:lsdException w:name="heading 8" w:uiPriority="9" w:qFormat="1"/>
-    <w:lsdException w:name="heading 9" w:uiPriority="9" w:qFormat="1"/>
-    <w:lsdException w:name="toc 1" w:uiPriority="39"/>
-    <w:lsdException w:name="toc 2" w:uiPriority="39"/>
-    <w:lsdException w:name="toc 3" w:uiPriority="39"/>
-    <w:lsdException w:name="toc 4" w:uiPriority="39"/>
-    <w:lsdException w:name="toc 5" w:uiPriority="39"/>
-    <w:lsdException w:name="toc 6" w:uiPriority="39"/>
-    <w:lsdException w:name="toc 7" w:uiPriority="39"/>
-    <w:lsdException w:name="toc 8" w:uiPriority="39"/>
-    <w:lsdException w:name="toc 9" w:uiPriority="39"/>
-    <w:lsdException w:name="caption" w:uiPriority="35" w:qFormat="1"/>
-    <w:lsdException w:name="Title" w:semiHidden="0" w:uiPriority="10" w:unhideWhenUsed="0" w:qFormat="1"/>
-    <w:lsdException w:name="Default Paragraph Font" w:uiPriority="1"/>
-    <w:lsdException w:name="Subtitle" w:semiHidden="0" w:uiPriority="11" w:unhideWhenUsed="0" w:qFormat="1"/>
-    <w:lsdException w:name="Strong" w:semiHidden="0" w:uiPriority="22" w:unhideWhenUsed="0" w:qFormat="1"/>
-    <w:lsdException w:name="Emphasis" w:semiHidden="0" w:uiPriority="20" w:unhideWhenUsed="0" w:qFormat="1"/>
-    <w:lsdException w:name="Normal Table" w:semiHidden="0" w:unhideWhenUsed="0"/>
-    <w:lsdException w:name="Table Web 3" w:semiHidden="0" w:unhideWhenUsed="0"/>
-    <w:lsdException w:name="Table Grid" w:semiHidden="0" w:uiPriority="39" w:unhideWhenUsed="0"/>
-    <w:lsdException w:name="Table Theme" w:semiHidden="0" w:unhideWhenUsed="0"/>
-    <w:lsdException w:name="Placeholder Text" w:unhideWhenUsed="0"/>
-    <w:lsdException w:name="No Spacing" w:semiHidden="0" w:uiPriority="1" w:unhideWhenUsed="0" w:qFormat="1"/>
-    <w:lsdException w:name="Light Shading" w:semiHidden="0" w:uiPriority="60" w:unhideWhenUsed="0"/>
-    <w:lsdException w:name="Light List" w:semiHidden="0" w:uiPriority="61" w:unhideWhenUsed="0"/>
-    <w:lsdException w:name="Light Grid" w:semiHidden="0" w:uiPriority="62" w:unhideWhenUsed="0"/>
-    <w:lsdException w:name="Medium Shading 1" w:semiHidden="0" w:uiPriority="63" w:unhideWhenUsed="0"/>
-    <w:lsdException w:name="Medium Shading 2" w:semiHidden="0" w:uiPriority="64" w:unhideWhenUsed="0"/>
-    <w:lsdException w:name="Medium List 1" w:semiHidden="0" w:uiPriority="65" w:unhideWhenUsed="0"/>
-    <w:lsdException w:name="Medium List 2" w:semiHidden="0" w:uiPriority="66" w:unhideWhenUsed="0"/>
-    <w:lsdException w:name="Medium Grid 1" w:semiHidden="0" w:uiPriority="67" w:unhideWhenUsed="0"/>
-    <w:lsdException w:name="Medium Grid 2" w:semiHidden="0" w:uiPriority="68" w:unhideWhenUsed="0"/>
-    <w:lsdException w:name="Medium Grid 3" w:semiHidden="0" w:uiPriority="69" w:unhideWhenUsed="0"/>
-    <w:lsdException w:name="Dark List" w:semiHidden="0" w:uiPriority="70" w:unhideWhenUsed="0"/>
-    <w:lsdException w:name="Colorful Shading" w:semiHidden="0" w:uiPriority="71" w:unhideWhenUsed="0"/>
-    <w:lsdException w:name="Colorful List" w:semiHidden="0" w:uiPriority="72" w:unhideWhenUsed="0"/>
-    <w:lsdException w:name="Colorful Grid" w:semiHidden="0" w:uiPriority="73" w:unhideWhenUsed="0"/>
-    <w:lsdException w:name="Light Shading Accent 1" w:semiHidden="0" w:uiPriority="60" w:unhideWhenUsed="0"/>
-    <w:lsdException w:name="Light List Accent 1" w:semiHidden="0" w:uiPriority="61" w:unhideWhenUsed="0"/>
-    <w:lsdException w:name="Light Grid Accent 1" w:semiHidden="0" w:uiPriority="62" w:unhideWhenUsed="0"/>
-    <w:lsdException w:name="Medium Shading 1 Accent 1" w:semiHidden="0" w:uiPriority="63" w:unhideWhenUsed="0"/>
-    <w:lsdException w:name="Medium Shading 2 Accent 1" w:semiHidden="0" w:uiPriority="64" w:unhideWhenUsed="0"/>
-    <w:lsdException w:name="Medium List 1 Accent 1" w:semiHidden="0" w:uiPriority="65" w:unhideWhenUsed="0"/>
-    <w:lsdException w:name="Revision" w:unhideWhenUsed="0"/>
-    <w:lsdException w:name="List Paragraph" w:semiHidden="0" w:uiPriority="34" w:unhideWhenUsed="0" w:qFormat="1"/>
-    <w:lsdException w:name="Quote" w:semiHidden="0" w:uiPriority="29" w:unhideWhenUsed="0" w:qFormat="1"/>
-    <w:lsdException w:name="Intense Quote" w:semiHidden="0" w:uiPriority="30" w:unhideWhenUsed="0" w:qFormat="1"/>
-    <w:lsdException w:name="Medium List 2 Accent 1" w:semiHidden="0" w:uiPriority="66" w:unhideWhenUsed="0"/>
-    <w:lsdException w:name="Medium Grid 1 Accent 1" w:semiHidden="0" w:uiPriority="67" w:unhideWhenUsed="0"/>
-    <w:lsdException w:name="Medium Grid 2 Accent 1" w:semiHidden="0" w:uiPriority="68" w:unhideWhenUsed="0"/>
-    <w:lsdException w:name="Medium Grid 3 Accent 1" w:semiHidden="0" w:uiPriority="69" w:unhideWhenUsed="0"/>
-    <w:lsdException w:name="Dark List Accent 1" w:semiHidden="0" w:uiPriority="70" w:unhideWhenUsed="0"/>
-    <w:lsdException w:name="Colorful Shading Accent 1" w:semiHidden="0" w:uiPriority="71" w:unhideWhenUsed="0"/>
-    <w:lsdException w:name="Colorful List Accent 1" w:semiHidden="0" w:uiPriority="72" w:unhideWhenUsed="0"/>
-    <w:lsdException w:name="Colorful Grid Accent 1" w:semiHidden="0" w:uiPriority="73" w:unhideWhenUsed="0"/>
-    <w:lsdException w:name="Light Shading Accent 2" w:semiHidden="0" w:uiPriority="60" w:unhideWhenUsed="0"/>
-    <w:lsdException w:name="Light List Accent 2" w:semiHidden="0" w:uiPriority="61" w:unhideWhenUsed="0"/>
-    <w:lsdException w:name="Light Grid Accent 2" w:semiHidden="0" w:uiPriority="62" w:unhideWhenUsed="0"/>
-    <w:lsdException w:name="Medium Shading 1 Accent 2" w:semiHidden="0" w:uiPriority="63" w:unhideWhenUsed="0"/>
-    <w:lsdException w:name="Medium Shading 2 Accent 2" w:semiHidden="0" w:uiPriority="64" w:unhideWhenUsed="0"/>
-    <w:lsdException w:name="Medium List 1 Accent 2" w:semiHidden="0" w:uiPriority="65" w:unhideWhenUsed="0"/>
-    <w:lsdException w:name="Medium List 2 Accent 2" w:semiHidden="0" w:uiPriority="66" w:unhideWhenUsed="0"/>
-    <w:lsdException w:name="Medium Grid 1 Accent 2" w:semiHidden="0" w:uiPriority="67" w:unhideWhenUsed="0"/>
-    <w:lsdException w:name="Medium Grid 2 Accent 2" w:semiHidden="0" w:uiPriority="68" w:unhideWhenUsed="0"/>
-    <w:lsdException w:name="Medium Grid 3 Accent 2" w:semiHidden="0" w:uiPriority="69" w:unhideWhenUsed="0"/>
-    <w:lsdException w:name="Dark List Accent 2" w:semiHidden="0" w:uiPriority="70" w:unhideWhenUsed="0"/>
-    <w:lsdException w:name="Colorful Shading Accent 2" w:semiHidden="0" w:uiPriority="71" w:unhideWhenUsed="0"/>
-    <w:lsdException w:name="Colorful List Accent 2" w:semiHidden="0" w:uiPriority="72" w:unhideWhenUsed="0"/>
-    <w:lsdException w:name="Colorful Grid Accent 2" w:semiHidden="0" w:uiPriority="73" w:unhideWhenUsed="0"/>
-    <w:lsdException w:name="Light Shading Accent 3" w:semiHidden="0" w:uiPriority="60" w:unhideWhenUsed="0"/>
-    <w:lsdException w:name="Light List Accent 3" w:semiHidden="0" w:uiPriority="61" w:unhideWhenUsed="0"/>
-    <w:lsdException w:name="Light Grid Accent 3" w:semiHidden="0" w:uiPriority="62" w:unhideWhenUsed="0"/>
-    <w:lsdException w:name="Medium Shading 1 Accent 3" w:semiHidden="0" w:uiPriority="63" w:unhideWhenUsed="0"/>
-    <w:lsdException w:name="Medium Shading 2 Accent 3" w:semiHidden="0" w:uiPriority="64" w:unhideWhenUsed="0"/>
-    <w:lsdException w:name="Medium List 1 Accent 3" w:semiHidden="0" w:uiPriority="65" w:unhideWhenUsed="0"/>
-    <w:lsdException w:name="Medium List 2 Accent 3" w:semiHidden="0" w:uiPriority="66" w:unhideWhenUsed="0"/>
-    <w:lsdException w:name="Medium Grid 1 Accent 3" w:semiHidden="0" w:uiPriority="67" w:unhideWhenUsed="0"/>
-    <w:lsdException w:name="Medium Grid 2 Accent 3" w:semiHidden="0" w:uiPriority="68" w:unhideWhenUsed="0"/>
-    <w:lsdException w:name="Medium Grid 3 Accent 3" w:semiHidden="0" w:uiPriority="69" w:unhideWhenUsed="0"/>
-    <w:lsdException w:name="Dark List Accent 3" w:semiHidden="0" w:uiPriority="70" w:unhideWhenUsed="0"/>
-    <w:lsdException w:name="Colorful Shading Accent 3" w:semiHidden="0" w:uiPriority="71" w:unhideWhenUsed="0"/>
-    <w:lsdException w:name="Colorful List Accent 3" w:semiHidden="0" w:uiPriority="72" w:unhideWhenUsed="0"/>
-    <w:lsdException w:name="Colorful Grid Accent 3" w:semiHidden="0" w:uiPriority="73" w:unhideWhenUsed="0"/>
-    <w:lsdException w:name="Light Shading Accent 4" w:semiHidden="0" w:uiPriority="60" w:unhideWhenUsed="0"/>
-    <w:lsdException w:name="Light List Accent 4" w:semiHidden="0" w:uiPriority="61" w:unhideWhenUsed="0"/>
-    <w:lsdException w:name="Light Grid Accent 4" w:semiHidden="0" w:uiPriority="62" w:unhideWhenUsed="0"/>
-    <w:lsdException w:name="Medium Shading 1 Accent 4" w:semiHidden="0" w:uiPriority="63" w:unhideWhenUsed="0"/>
-    <w:lsdException w:name="Medium Shading 2 Accent 4" w:semiHidden="0" w:uiPriority="64" w:unhideWhenUsed="0"/>
-    <w:lsdException w:name="Medium List 1 Accent 4" w:semiHidden="0" w:uiPriority="65" w:unhideWhenUsed="0"/>
-    <w:lsdException w:name="Medium List 2 Accent 4" w:semiHidden="0" w:uiPriority="66" w:unhideWhenUsed="0"/>
-    <w:lsdException w:name="Medium Grid 1 Accent 4" w:semiHidden="0" w:uiPriority="67" w:unhideWhenUsed="0"/>
-    <w:lsdException w:name="Medium Grid 2 Accent 4" w:semiHidden="0" w:uiPriority="68" w:unhideWhenUsed="0"/>
-    <w:lsdException w:name="Medium Grid 3 Accent 4" w:semiHidden="0" w:uiPriority="69" w:unhideWhenUsed="0"/>
-    <w:lsdException w:name="Dark List Accent 4" w:semiHidden="0" w:uiPriority="70" w:unhideWhenUsed="0"/>
-    <w:lsdException w:name="Colorful Shading Accent 4" w:semiHidden="0" w:uiPriority="71" w:unhideWhenUsed="0"/>
-    <w:lsdException w:name="Colorful List Accent 4" w:semiHidden="0" w:uiPriority="72" w:unhideWhenUsed="0"/>
-    <w:lsdException w:name="Colorful Grid Accent 4" w:semiHidden="0" w:uiPriority="73" w:unhideWhenUsed="0"/>
-    <w:lsdException w:name="Light Shading Accent 5" w:semiHidden="0" w:uiPriority="60" w:unhideWhenUsed="0"/>
-    <w:lsdException w:name="Light List Accent 5" w:semiHidden="0" w:uiPriority="61" w:unhideWhenUsed="0"/>
-    <w:lsdException w:name="Light Grid Accent 5" w:semiHidden="0" w:uiPriority="62" w:unhideWhenUsed="0"/>
-    <w:lsdException w:name="Medium Shading 1 Accent 5" w:semiHidden="0" w:uiPriority="63" w:unhideWhenUsed="0"/>
-    <w:lsdException w:name="Medium Shading 2 Accent 5" w:semiHidden="0" w:uiPriority="64" w:unhideWhenUsed="0"/>
-    <w:lsdException w:name="Medium List 1 Accent 5" w:semiHidden="0" w:uiPriority="65" w:unhideWhenUsed="0"/>
-    <w:lsdException w:name="Medium List 2 Accent 5" w:semiHidden="0" w:uiPriority="66" w:unhideWhenUsed="0"/>
-    <w:lsdException w:name="Medium Grid 1 Accent 5" w:semiHidden="0" w:uiPriority="67" w:unhideWhenUsed="0"/>
-    <w:lsdException w:name="Medium Grid 2 Accent 5" w:semiHidden="0" w:uiPriority="68" w:unhideWhenUsed="0"/>
-    <w:lsdException w:name="Medium Grid 3 Accent 5" w:semiHidden="0" w:uiPriority="69" w:unhideWhenUsed="0"/>
-    <w:lsdException w:name="Dark List Accent 5" w:semiHidden="0" w:uiPriority="70" w:unhideWhenUsed="0"/>
-    <w:lsdException w:name="Colorful Shading Accent 5" w:semiHidden="0" w:uiPriority="71" w:unhideWhenUsed="0"/>
-    <w:lsdException w:name="Colorful List Accent 5" w:semiHidden="0" w:uiPriority="72" w:unhideWhenUsed="0"/>
-    <w:lsdException w:name="Colorful Grid Accent 5" w:semiHidden="0" w:uiPriority="73" w:unhideWhenUsed="0"/>
-    <w:lsdException w:name="Light Shading Accent 6" w:semiHidden="0" w:uiPriority="60" w:unhideWhenUsed="0"/>
-    <w:lsdException w:name="Light List Accent 6" w:semiHidden="0" w:uiPriority="61" w:unhideWhenUsed="0"/>
-    <w:lsdException w:name="Light Grid Accent 6" w:semiHidden="0" w:uiPriority="62" w:unhideWhenUsed="0"/>
-    <w:lsdException w:name="Medium Shading 1 Accent 6" w:semiHidden="0" w:uiPriority="63" w:unhideWhenUsed="0"/>
-    <w:lsdException w:name="Medium Shading 2 Accent 6" w:semiHidden="0" w:uiPriority="64" w:unhideWhenUsed="0"/>
-    <w:lsdException w:name="Medium List 1 Accent 6" w:semiHidden="0" w:uiPriority="65" w:unhideWhenUsed="0"/>
-    <w:lsdException w:name="Medium List 2 Accent 6" w:semiHidden="0" w:uiPriority="66" w:unhideWhenUsed="0"/>
-    <w:lsdException w:name="Medium Grid 1 Accent 6" w:semiHidden="0" w:uiPriority="67" w:unhideWhenUsed="0"/>
-    <w:lsdException w:name="Medium Grid 2 Accent 6" w:semiHidden="0" w:uiPriority="68" w:unhideWhenUsed="0"/>
-    <w:lsdException w:name="Medium Grid 3 Accent 6" w:semiHidden="0" w:uiPriority="69" w:unhideWhenUsed="0"/>
-    <w:lsdException w:name="Dark List Accent 6" w:semiHidden="0" w:uiPriority="70" w:unhideWhenUsed="0"/>
-    <w:lsdException w:name="Colorful Shading Accent 6" w:semiHidden="0" w:uiPriority="71" w:unhideWhenUsed="0"/>
-    <w:lsdException w:name="Colorful List Accent 6" w:semiHidden="0" w:uiPriority="72" w:unhideWhenUsed="0"/>
-    <w:lsdException w:name="Colorful Grid Accent 6" w:semiHidden="0" w:uiPriority="73" w:unhideWhenUsed="0"/>
-    <w:lsdException w:name="Subtle Emphasis" w:semiHidden="0" w:uiPriority="19" w:unhideWhenUsed="0" w:qFormat="1"/>
-    <w:lsdException w:name="Intense Emphasis" w:semiHidden="0" w:uiPriority="21" w:unhideWhenUsed="0" w:qFormat="1"/>
-    <w:lsdException w:name="Subtle Reference" w:semiHidden="0" w:uiPriority="31" w:unhideWhenUsed="0" w:qFormat="1"/>
-    <w:lsdException w:name="Intense Reference" w:semiHidden="0" w:uiPriority="32" w:unhideWhenUsed="0" w:qFormat="1"/>
-    <w:lsdException w:name="Book Title" w:semiHidden="0" w:uiPriority="33" w:unhideWhenUsed="0" w:qFormat="1"/>
-    <w:lsdException w:name="Bibliography" w:uiPriority="37"/>
-    <w:lsdException w:name="TOC Heading" w:uiPriority="39" w:qFormat="1"/>
+  <w:latentStyles w:defLockedState="0" w:defUIPriority="99" w:defSemiHidden="0" w:defUnhideWhenUsed="0" w:defQFormat="0" w:count="376">
+    <w:lsdException w:name="Normal" w:uiPriority="0" w:qFormat="1"/>
+    <w:lsdException w:name="heading 1" w:uiPriority="9" w:qFormat="1"/>
+    <w:lsdException w:name="heading 2" w:semiHidden="1" w:uiPriority="9" w:unhideWhenUsed="1" w:qFormat="1"/>
+    <w:lsdException w:name="heading 3" w:semiHidden="1" w:uiPriority="9" w:unhideWhenUsed="1" w:qFormat="1"/>
+    <w:lsdException w:name="heading 4" w:semiHidden="1" w:uiPriority="9" w:unhideWhenUsed="1" w:qFormat="1"/>
+    <w:lsdException w:name="heading 5" w:semiHidden="1" w:uiPriority="9" w:unhideWhenUsed="1" w:qFormat="1"/>
+    <w:lsdException w:name="heading 6" w:semiHidden="1" w:uiPriority="9" w:unhideWhenUsed="1" w:qFormat="1"/>
+    <w:lsdException w:name="heading 7" w:semiHidden="1" w:uiPriority="9" w:unhideWhenUsed="1" w:qFormat="1"/>
+    <w:lsdException w:name="heading 8" w:semiHidden="1" w:uiPriority="9" w:unhideWhenUsed="1" w:qFormat="1"/>
+    <w:lsdException w:name="heading 9" w:semiHidden="1" w:uiPriority="9" w:unhideWhenUsed="1" w:qFormat="1"/>
+    <w:lsdException w:name="index 1" w:semiHidden="1" w:unhideWhenUsed="1"/>
+    <w:lsdException w:name="index 2" w:semiHidden="1" w:unhideWhenUsed="1"/>
+    <w:lsdException w:name="index 3" w:semiHidden="1" w:unhideWhenUsed="1"/>
+    <w:lsdException w:name="index 4" w:semiHidden="1" w:unhideWhenUsed="1"/>
+    <w:lsdException w:name="index 5" w:semiHidden="1" w:unhideWhenUsed="1"/>
+    <w:lsdException w:name="index 6" w:semiHidden="1" w:unhideWhenUsed="1"/>
+    <w:lsdException w:name="index 7" w:semiHidden="1" w:unhideWhenUsed="1"/>
+    <w:lsdException w:name="index 8" w:semiHidden="1" w:unhideWhenUsed="1"/>
+    <w:lsdException w:name="index 9" w:semiHidden="1" w:unhideWhenUsed="1"/>
+    <w:lsdException w:name="toc 1" w:semiHidden="1" w:uiPriority="39" w:unhideWhenUsed="1"/>
+    <w:lsdException w:name="toc 2" w:semiHidden="1" w:uiPriority="39" w:unhideWhenUsed="1"/>
+    <w:lsdException w:name="toc 3" w:semiHidden="1" w:uiPriority="39" w:unhideWhenUsed="1"/>
+    <w:lsdException w:name="toc 4" w:semiHidden="1" w:uiPriority="39" w:unhideWhenUsed="1"/>
+    <w:lsdException w:name="toc 5" w:semiHidden="1" w:uiPriority="39" w:unhideWhenUsed="1"/>
+    <w:lsdException w:name="toc 6" w:semiHidden="1" w:uiPriority="39" w:unhideWhenUsed="1"/>
+    <w:lsdException w:name="toc 7" w:semiHidden="1" w:uiPriority="39" w:unhideWhenUsed="1"/>
+    <w:lsdException w:name="toc 8" w:semiHidden="1" w:uiPriority="39" w:unhideWhenUsed="1"/>
+    <w:lsdException w:name="toc 9" w:semiHidden="1" w:uiPriority="39" w:unhideWhenUsed="1"/>
+    <w:lsdException w:name="Normal Indent" w:semiHidden="1" w:unhideWhenUsed="1"/>
+    <w:lsdException w:name="footnote text" w:semiHidden="1" w:unhideWhenUsed="1"/>
+    <w:lsdException w:name="annotation text" w:semiHidden="1" w:unhideWhenUsed="1"/>
+    <w:lsdException w:name="header" w:semiHidden="1" w:unhideWhenUsed="1"/>
+    <w:lsdException w:name="footer" w:semiHidden="1" w:unhideWhenUsed="1"/>
+    <w:lsdException w:name="index heading" w:semiHidden="1" w:unhideWhenUsed="1"/>
+    <w:lsdException w:name="caption" w:semiHidden="1" w:uiPriority="35" w:unhideWhenUsed="1" w:qFormat="1"/>
+    <w:lsdException w:name="table of figures" w:semiHidden="1" w:unhideWhenUsed="1"/>
+    <w:lsdException w:name="envelope address" w:semiHidden="1" w:unhideWhenUsed="1"/>
+    <w:lsdException w:name="envelope return" w:semiHidden="1" w:unhideWhenUsed="1"/>
+    <w:lsdException w:name="footnote reference" w:semiHidden="1" w:unhideWhenUsed="1"/>
+    <w:lsdException w:name="annotation reference" w:semiHidden="1" w:unhideWhenUsed="1"/>
+    <w:lsdException w:name="line number" w:semiHidden="1" w:unhideWhenUsed="1"/>
+    <w:lsdException w:name="page number" w:semiHidden="1" w:unhideWhenUsed="1"/>
+    <w:lsdException w:name="endnote reference" w:semiHidden="1" w:unhideWhenUsed="1"/>
+    <w:lsdException w:name="endnote text" w:semiHidden="1" w:unhideWhenUsed="1"/>
+    <w:lsdException w:name="table of authorities" w:semiHidden="1" w:unhideWhenUsed="1"/>
+    <w:lsdException w:name="macro" w:semiHidden="1" w:unhideWhenUsed="1"/>
+    <w:lsdException w:name="toa heading" w:semiHidden="1" w:unhideWhenUsed="1"/>
+    <w:lsdException w:name="List" w:semiHidden="1" w:unhideWhenUsed="1"/>
+    <w:lsdException w:name="List Bullet" w:semiHidden="1" w:unhideWhenUsed="1"/>
+    <w:lsdException w:name="List Number" w:semiHidden="1" w:unhideWhenUsed="1"/>
+    <w:lsdException w:name="List 2" w:semiHidden="1" w:unhideWhenUsed="1"/>
+    <w:lsdException w:name="List 3" w:semiHidden="1" w:unhideWhenUsed="1"/>
+    <w:lsdException w:name="List 4" w:semiHidden="1" w:unhideWhenUsed="1"/>
+    <w:lsdException w:name="List 5" w:semiHidden="1" w:unhideWhenUsed="1"/>
+    <w:lsdException w:name="List Bullet 2" w:semiHidden="1" w:unhideWhenUsed="1"/>
+    <w:lsdException w:name="List Bullet 3" w:semiHidden="1" w:unhideWhenUsed="1"/>
+    <w:lsdException w:name="List Bullet 4" w:semiHidden="1" w:unhideWhenUsed="1"/>
+    <w:lsdException w:name="List Bullet 5" w:semiHidden="1" w:unhideWhenUsed="1"/>
+    <w:lsdException w:name="List Number 2" w:semiHidden="1" w:unhideWhenUsed="1"/>
+    <w:lsdException w:name="List Number 3" w:semiHidden="1" w:unhideWhenUsed="1"/>
+    <w:lsdException w:name="List Number 4" w:semiHidden="1" w:unhideWhenUsed="1"/>
+    <w:lsdException w:name="List Number 5" w:semiHidden="1" w:unhideWhenUsed="1"/>
+    <w:lsdException w:name="Title" w:uiPriority="10" w:qFormat="1"/>
+    <w:lsdException w:name="Closing" w:semiHidden="1" w:unhideWhenUsed="1"/>
+    <w:lsdException w:name="Signature" w:semiHidden="1" w:unhideWhenUsed="1"/>
+    <w:lsdException w:name="Default Paragraph Font" w:semiHidden="1" w:uiPriority="1" w:unhideWhenUsed="1"/>
+    <w:lsdException w:name="Body Text" w:semiHidden="1" w:unhideWhenUsed="1"/>
+    <w:lsdException w:name="Body Text Indent" w:semiHidden="1" w:unhideWhenUsed="1"/>
+    <w:lsdException w:name="List Continue" w:semiHidden="1" w:unhideWhenUsed="1"/>
+    <w:lsdException w:name="List Continue 2" w:semiHidden="1" w:unhideWhenUsed="1"/>
+    <w:lsdException w:name="List Continue 3" w:semiHidden="1" w:unhideWhenUsed="1"/>
+    <w:lsdException w:name="List Continue 4" w:semiHidden="1" w:unhideWhenUsed="1"/>
+    <w:lsdException w:name="List Continue 5" w:semiHidden="1" w:unhideWhenUsed="1"/>
+    <w:lsdException w:name="Message Header" w:semiHidden="1" w:unhideWhenUsed="1"/>
+    <w:lsdException w:name="Subtitle" w:uiPriority="11" w:qFormat="1"/>
+    <w:lsdException w:name="Salutation" w:semiHidden="1" w:unhideWhenUsed="1"/>
+    <w:lsdException w:name="Date" w:semiHidden="1" w:unhideWhenUsed="1"/>
+    <w:lsdException w:name="Body Text First Indent" w:semiHidden="1" w:unhideWhenUsed="1"/>
+    <w:lsdException w:name="Body Text First Indent 2" w:semiHidden="1" w:unhideWhenUsed="1"/>
+    <w:lsdException w:name="Note Heading" w:semiHidden="1" w:unhideWhenUsed="1"/>
+    <w:lsdException w:name="Body Text 2" w:semiHidden="1" w:unhideWhenUsed="1"/>
+    <w:lsdException w:name="Body Text 3" w:semiHidden="1" w:unhideWhenUsed="1"/>
+    <w:lsdException w:name="Body Text Indent 2" w:semiHidden="1" w:unhideWhenUsed="1"/>
+    <w:lsdException w:name="Body Text Indent 3" w:semiHidden="1" w:unhideWhenUsed="1"/>
+    <w:lsdException w:name="Block Text" w:semiHidden="1" w:unhideWhenUsed="1"/>
+    <w:lsdException w:name="Hyperlink" w:semiHidden="1" w:unhideWhenUsed="1"/>
+    <w:lsdException w:name="FollowedHyperlink" w:semiHidden="1" w:unhideWhenUsed="1"/>
+    <w:lsdException w:name="Strong" w:uiPriority="22" w:qFormat="1"/>
+    <w:lsdException w:name="Emphasis" w:uiPriority="20" w:qFormat="1"/>
+    <w:lsdException w:name="Document Map" w:semiHidden="1" w:unhideWhenUsed="1"/>
+    <w:lsdException w:name="Plain Text" w:semiHidden="1" w:unhideWhenUsed="1"/>
+    <w:lsdException w:name="E-mail Signature" w:semiHidden="1" w:unhideWhenUsed="1"/>
+    <w:lsdException w:name="HTML Top of Form" w:semiHidden="1" w:unhideWhenUsed="1"/>
+    <w:lsdException w:name="HTML Bottom of Form" w:semiHidden="1" w:unhideWhenUsed="1"/>
+    <w:lsdException w:name="Normal (Web)" w:semiHidden="1" w:unhideWhenUsed="1"/>
+    <w:lsdException w:name="HTML Acronym" w:semiHidden="1" w:unhideWhenUsed="1"/>
+    <w:lsdException w:name="HTML Address" w:semiHidden="1" w:unhideWhenUsed="1"/>
+    <w:lsdException w:name="HTML Cite" w:semiHidden="1" w:unhideWhenUsed="1"/>
+    <w:lsdException w:name="HTML Code" w:semiHidden="1" w:unhideWhenUsed="1"/>
+    <w:lsdException w:name="HTML Definition" w:semiHidden="1" w:unhideWhenUsed="1"/>
+    <w:lsdException w:name="HTML Keyboard" w:semiHidden="1" w:unhideWhenUsed="1"/>
+    <w:lsdException w:name="HTML Preformatted" w:semiHidden="1" w:unhideWhenUsed="1"/>
+    <w:lsdException w:name="HTML Sample" w:semiHidden="1" w:unhideWhenUsed="1"/>
+    <w:lsdException w:name="HTML Typewriter" w:semiHidden="1" w:unhideWhenUsed="1"/>
+    <w:lsdException w:name="HTML Variable" w:semiHidden="1" w:unhideWhenUsed="1"/>
+    <w:lsdException w:name="Normal Table" w:semiHidden="1" w:unhideWhenUsed="1"/>
+    <w:lsdException w:name="annotation subject" w:semiHidden="1" w:unhideWhenUsed="1"/>
+    <w:lsdException w:name="No List" w:semiHidden="1" w:unhideWhenUsed="1"/>
+    <w:lsdException w:name="Outline List 1" w:semiHidden="1" w:unhideWhenUsed="1"/>
+    <w:lsdException w:name="Outline List 2" w:semiHidden="1" w:unhideWhenUsed="1"/>
+    <w:lsdException w:name="Outline List 3" w:semiHidden="1" w:unhideWhenUsed="1"/>
+    <w:lsdException w:name="Table Simple 1" w:semiHidden="1" w:unhideWhenUsed="1"/>
+    <w:lsdException w:name="Table Simple 2" w:semiHidden="1" w:unhideWhenUsed="1"/>
+    <w:lsdException w:name="Table Simple 3" w:semiHidden="1" w:unhideWhenUsed="1"/>
+    <w:lsdException w:name="Table Classic 1" w:semiHidden="1" w:unhideWhenUsed="1"/>
+    <w:lsdException w:name="Table Classic 2" w:semiHidden="1" w:unhideWhenUsed="1"/>
+    <w:lsdException w:name="Table Classic 3" w:semiHidden="1" w:unhideWhenUsed="1"/>
+    <w:lsdException w:name="Table Classic 4" w:semiHidden="1" w:unhideWhenUsed="1"/>
+    <w:lsdException w:name="Table Colorful 1" w:semiHidden="1" w:unhideWhenUsed="1"/>
+    <w:lsdException w:name="Table Colorful 2" w:semiHidden="1" w:unhideWhenUsed="1"/>
+    <w:lsdException w:name="Table Colorful 3" w:semiHidden="1" w:unhideWhenUsed="1"/>
+    <w:lsdException w:name="Table Columns 1" w:semiHidden="1" w:unhideWhenUsed="1"/>
+    <w:lsdException w:name="Table Columns 2" w:semiHidden="1" w:unhideWhenUsed="1"/>
+    <w:lsdException w:name="Table Columns 3" w:semiHidden="1" w:unhideWhenUsed="1"/>
+    <w:lsdException w:name="Table Columns 4" w:semiHidden="1" w:unhideWhenUsed="1"/>
+    <w:lsdException w:name="Table Columns 5" w:semiHidden="1" w:unhideWhenUsed="1"/>
+    <w:lsdException w:name="Table Grid 1" w:semiHidden="1" w:unhideWhenUsed="1"/>
+    <w:lsdException w:name="Table Grid 2" w:semiHidden="1" w:unhideWhenUsed="1"/>
+    <w:lsdException w:name="Table Grid 3" w:semiHidden="1" w:unhideWhenUsed="1"/>
+    <w:lsdException w:name="Table Grid 4" w:semiHidden="1" w:unhideWhenUsed="1"/>
+    <w:lsdException w:name="Table Grid 5" w:semiHidden="1" w:unhideWhenUsed="1"/>
+    <w:lsdException w:name="Table Grid 6" w:semiHidden="1" w:unhideWhenUsed="1"/>
+    <w:lsdException w:name="Table Grid 7" w:semiHidden="1" w:unhideWhenUsed="1"/>
+    <w:lsdException w:name="Table Grid 8" w:semiHidden="1" w:unhideWhenUsed="1"/>
+    <w:lsdException w:name="Table List 1" w:semiHidden="1" w:unhideWhenUsed="1"/>
+    <w:lsdException w:name="Table List 2" w:semiHidden="1" w:unhideWhenUsed="1"/>
+    <w:lsdException w:name="Table List 3" w:semiHidden="1" w:unhideWhenUsed="1"/>
+    <w:lsdException w:name="Table List 4" w:semiHidden="1" w:unhideWhenUsed="1"/>
+    <w:lsdException w:name="Table List 5" w:semiHidden="1" w:unhideWhenUsed="1"/>
+    <w:lsdException w:name="Table List 6" w:semiHidden="1" w:unhideWhenUsed="1"/>
+    <w:lsdException w:name="Table List 7" w:semiHidden="1" w:unhideWhenUsed="1"/>
+    <w:lsdException w:name="Table List 8" w:semiHidden="1" w:unhideWhenUsed="1"/>
+    <w:lsdException w:name="Table 3D effects 1" w:semiHidden="1" w:unhideWhenUsed="1"/>
+    <w:lsdException w:name="Table 3D effects 2" w:semiHidden="1" w:unhideWhenUsed="1"/>
+    <w:lsdException w:name="Table 3D effects 3" w:semiHidden="1" w:unhideWhenUsed="1"/>
+    <w:lsdException w:name="Table Contemporary" w:semiHidden="1" w:unhideWhenUsed="1"/>
+    <w:lsdException w:name="Table Elegant" w:semiHidden="1" w:unhideWhenUsed="1"/>
+    <w:lsdException w:name="Table Professional" w:semiHidden="1" w:unhideWhenUsed="1"/>
+    <w:lsdException w:name="Table Subtle 1" w:semiHidden="1" w:unhideWhenUsed="1"/>
+    <w:lsdException w:name="Table Subtle 2" w:semiHidden="1" w:unhideWhenUsed="1"/>
+    <w:lsdException w:name="Table Web 1" w:semiHidden="1" w:unhideWhenUsed="1"/>
+    <w:lsdException w:name="Table Web 2" w:semiHidden="1" w:unhideWhenUsed="1"/>
+    <w:lsdException w:name="Table Web 3" w:semiHidden="1" w:unhideWhenUsed="1"/>
+    <w:lsdException w:name="Balloon Text" w:semiHidden="1" w:unhideWhenUsed="1"/>
+    <w:lsdException w:name="Table Grid" w:uiPriority="39"/>
+    <w:lsdException w:name="Table Theme" w:semiHidden="1" w:unhideWhenUsed="1"/>
+    <w:lsdException w:name="Placeholder Text" w:semiHidden="1"/>
+    <w:lsdException w:name="No Spacing" w:uiPriority="1" w:qFormat="1"/>
+    <w:lsdException w:name="Light Shading" w:uiPriority="60"/>
+    <w:lsdException w:name="Light List" w:uiPriority="61"/>
+    <w:lsdException w:name="Light Grid" w:uiPriority="62"/>
+    <w:lsdException w:name="Medium Shading 1" w:uiPriority="63"/>
+    <w:lsdException w:name="Medium Shading 2" w:uiPriority="64"/>
+    <w:lsdException w:name="Medium List 1" w:uiPriority="65"/>
+    <w:lsdException w:name="Medium List 2" w:uiPriority="66"/>
+    <w:lsdException w:name="Medium Grid 1" w:uiPriority="67"/>
+    <w:lsdException w:name="Medium Grid 2" w:uiPriority="68"/>
+    <w:lsdException w:name="Medium Grid 3" w:uiPriority="69"/>
+    <w:lsdException w:name="Dark List" w:uiPriority="70"/>
+    <w:lsdException w:name="Colorful Shading" w:uiPriority="71"/>
+    <w:lsdException w:name="Colorful List" w:uiPriority="72"/>
+    <w:lsdException w:name="Colorful Grid" w:uiPriority="73"/>
+    <w:lsdException w:name="Light Shading Accent 1" w:uiPriority="60"/>
+    <w:lsdException w:name="Light List Accent 1" w:uiPriority="61"/>
+    <w:lsdException w:name="Light Grid Accent 1" w:uiPriority="62"/>
+    <w:lsdException w:name="Medium Shading 1 Accent 1" w:uiPriority="63"/>
+    <w:lsdException w:name="Medium Shading 2 Accent 1" w:uiPriority="64"/>
+    <w:lsdException w:name="Medium List 1 Accent 1" w:uiPriority="65"/>
+    <w:lsdException w:name="Revision" w:semiHidden="1"/>
+    <w:lsdException w:name="List Paragraph" w:uiPriority="34" w:qFormat="1"/>
+    <w:lsdException w:name="Quote" w:uiPriority="29" w:qFormat="1"/>
+    <w:lsdException w:name="Intense Quote" w:uiPriority="30" w:qFormat="1"/>
+    <w:lsdException w:name="Medium List 2 Accent 1" w:uiPriority="66"/>
+    <w:lsdException w:name="Medium Grid 1 Accent 1" w:uiPriority="67"/>
+    <w:lsdException w:name="Medium Grid 2 Accent 1" w:uiPriority="68"/>
+    <w:lsdException w:name="Medium Grid 3 Accent 1" w:uiPriority="69"/>
+    <w:lsdException w:name="Dark List Accent 1" w:uiPriority="70"/>
+    <w:lsdException w:name="Colorful Shading Accent 1" w:uiPriority="71"/>
+    <w:lsdException w:name="Colorful List Accent 1" w:uiPriority="72"/>
+    <w:lsdException w:name="Colorful Grid Accent 1" w:uiPriority="73"/>
+    <w:lsdException w:name="Light Shading Accent 2" w:uiPriority="60"/>
+    <w:lsdException w:name="Light List Accent 2" w:uiPriority="61"/>
+    <w:lsdException w:name="Light Grid Accent 2" w:uiPriority="62"/>
+    <w:lsdException w:name="Medium Shading 1 Accent 2" w:uiPriority="63"/>
+    <w:lsdException w:name="Medium Shading 2 Accent 2" w:uiPriority="64"/>
+    <w:lsdException w:name="Medium List 1 Accent 2" w:uiPriority="65"/>
+    <w:lsdException w:name="Medium List 2 Accent 2" w:uiPriority="66"/>
+    <w:lsdException w:name="Medium Grid 1 Accent 2" w:uiPriority="67"/>
+    <w:lsdException w:name="Medium Grid 2 Accent 2" w:uiPriority="68"/>
+    <w:lsdException w:name="Medium Grid 3 Accent 2" w:uiPriority="69"/>
+    <w:lsdException w:name="Dark List Accent 2" w:uiPriority="70"/>
+    <w:lsdException w:name="Colorful Shading Accent 2" w:uiPriority="71"/>
+    <w:lsdException w:name="Colorful List Accent 2" w:uiPriority="72"/>
+    <w:lsdException w:name="Colorful Grid Accent 2" w:uiPriority="73"/>
+    <w:lsdException w:name="Light Shading Accent 3" w:uiPriority="60"/>
+    <w:lsdException w:name="Light List Accent 3" w:uiPriority="61"/>
+    <w:lsdException w:name="Light Grid Accent 3" w:uiPriority="62"/>
+    <w:lsdException w:name="Medium Shading 1 Accent 3" w:uiPriority="63"/>
+    <w:lsdException w:name="Medium Shading 2 Accent 3" w:uiPriority="64"/>
+    <w:lsdException w:name="Medium List 1 Accent 3" w:uiPriority="65"/>
+    <w:lsdException w:name="Medium List 2 Accent 3" w:uiPriority="66"/>
+    <w:lsdException w:name="Medium Grid 1 Accent 3" w:uiPriority="67"/>
+    <w:lsdException w:name="Medium Grid 2 Accent 3" w:uiPriority="68"/>
+    <w:lsdException w:name="Medium Grid 3 Accent 3" w:uiPriority="69"/>
+    <w:lsdException w:name="Dark List Accent 3" w:uiPriority="70"/>
+    <w:lsdException w:name="Colorful Shading Accent 3" w:uiPriority="71"/>
+    <w:lsdException w:name="Colorful List Accent 3" w:uiPriority="72"/>
+    <w:lsdException w:name="Colorful Grid Accent 3" w:uiPriority="73"/>
+    <w:lsdException w:name="Light Shading Accent 4" w:uiPriority="60"/>
+    <w:lsdException w:name="Light List Accent 4" w:uiPriority="61"/>
+    <w:lsdException w:name="Light Grid Accent 4" w:uiPriority="62"/>
+    <w:lsdException w:name="Medium Shading 1 Accent 4" w:uiPriority="63"/>
+    <w:lsdException w:name="Medium Shading 2 Accent 4" w:uiPriority="64"/>
+    <w:lsdException w:name="Medium List 1 Accent 4" w:uiPriority="65"/>
+    <w:lsdException w:name="Medium List 2 Accent 4" w:uiPriority="66"/>
+    <w:lsdException w:name="Medium Grid 1 Accent 4" w:uiPriority="67"/>
+    <w:lsdException w:name="Medium Grid 2 Accent 4" w:uiPriority="68"/>
+    <w:lsdException w:name="Medium Grid 3 Accent 4" w:uiPriority="69"/>
+    <w:lsdException w:name="Dark List Accent 4" w:uiPriority="70"/>
+    <w:lsdException w:name="Colorful Shading Accent 4" w:uiPriority="71"/>
+    <w:lsdException w:name="Colorful List Accent 4" w:uiPriority="72"/>
+    <w:lsdException w:name="Colorful Grid Accent 4" w:uiPriority="73"/>
+    <w:lsdException w:name="Light Shading Accent 5" w:uiPriority="60"/>
+    <w:lsdException w:name="Light List Accent 5" w:uiPriority="61"/>
+    <w:lsdException w:name="Light Grid Accent 5" w:uiPriority="62"/>
+    <w:lsdException w:name="Medium Shading 1 Accent 5" w:uiPriority="63"/>
+    <w:lsdException w:name="Medium Shading 2 Accent 5" w:uiPriority="64"/>
+    <w:lsdException w:name="Medium List 1 Accent 5" w:uiPriority="65"/>
+    <w:lsdException w:name="Medium List 2 Accent 5" w:uiPriority="66"/>
+    <w:lsdException w:name="Medium Grid 1 Accent 5" w:uiPriority="67"/>
+    <w:lsdException w:name="Medium Grid 2 Accent 5" w:uiPriority="68"/>
+    <w:lsdException w:name="Medium Grid 3 Accent 5" w:uiPriority="69"/>
+    <w:lsdException w:name="Dark List Accent 5" w:uiPriority="70"/>
+    <w:lsdException w:name="Colorful Shading Accent 5" w:uiPriority="71"/>
+    <w:lsdException w:name="Colorful List Accent 5" w:uiPriority="72"/>
+    <w:lsdException w:name="Colorful Grid Accent 5" w:uiPriority="73"/>
+    <w:lsdException w:name="Light Shading Accent 6" w:uiPriority="60"/>
+    <w:lsdException w:name="Light List Accent 6" w:uiPriority="61"/>
+    <w:lsdException w:name="Light Grid Accent 6" w:uiPriority="62"/>
+    <w:lsdException w:name="Medium Shading 1 Accent 6" w:uiPriority="63"/>
+    <w:lsdException w:name="Medium Shading 2 Accent 6" w:uiPriority="64"/>
+    <w:lsdException w:name="Medium List 1 Accent 6" w:uiPriority="65"/>
+    <w:lsdException w:name="Medium List 2 Accent 6" w:uiPriority="66"/>
+    <w:lsdException w:name="Medium Grid 1 Accent 6" w:uiPriority="67"/>
+    <w:lsdException w:name="Medium Grid 2 Accent 6" w:uiPriority="68"/>
+    <w:lsdException w:name="Medium Grid 3 Accent 6" w:uiPriority="69"/>
+    <w:lsdException w:name="Dark List Accent 6" w:uiPriority="70"/>
+    <w:lsdException w:name="Colorful Shading Accent 6" w:uiPriority="71"/>
+    <w:lsdException w:name="Colorful List Accent 6" w:uiPriority="72"/>
+    <w:lsdException w:name="Colorful Grid Accent 6" w:uiPriority="73"/>
+    <w:lsdException w:name="Subtle Emphasis" w:uiPriority="19" w:qFormat="1"/>
+    <w:lsdException w:name="Intense Emphasis" w:uiPriority="21" w:qFormat="1"/>
+    <w:lsdException w:name="Subtle Reference" w:uiPriority="31" w:qFormat="1"/>
+    <w:lsdException w:name="Intense Reference" w:uiPriority="32" w:qFormat="1"/>
+    <w:lsdException w:name="Book Title" w:uiPriority="33" w:qFormat="1"/>
+    <w:lsdException w:name="Bibliography" w:semiHidden="1" w:uiPriority="37" w:unhideWhenUsed="1"/>
+    <w:lsdException w:name="TOC Heading" w:semiHidden="1" w:uiPriority="39" w:unhideWhenUsed="1" w:qFormat="1"/>
+    <w:lsdException w:name="Plain Table 1" w:uiPriority="41"/>
+    <w:lsdException w:name="Plain Table 2" w:uiPriority="42"/>
+    <w:lsdException w:name="Plain Table 3" w:uiPriority="43"/>
+    <w:lsdException w:name="Plain Table 4" w:uiPriority="44"/>
+    <w:lsdException w:name="Plain Table 5" w:uiPriority="45"/>
+    <w:lsdException w:name="Grid Table Light" w:uiPriority="40"/>
+    <w:lsdException w:name="Grid Table 1 Light" w:uiPriority="46"/>
+    <w:lsdException w:name="Grid Table 2" w:uiPriority="47"/>
+    <w:lsdException w:name="Grid Table 3" w:uiPriority="48"/>
+    <w:lsdException w:name="Grid Table 4" w:uiPriority="49"/>
+    <w:lsdException w:name="Grid Table 5 Dark" w:uiPriority="50"/>
+    <w:lsdException w:name="Grid Table 6 Colorful" w:uiPriority="51"/>
+    <w:lsdException w:name="Grid Table 7 Colorful" w:uiPriority="52"/>
+    <w:lsdException w:name="Grid Table 1 Light Accent 1" w:uiPriority="46"/>
+    <w:lsdException w:name="Grid Table 2 Accent 1" w:uiPriority="47"/>
+    <w:lsdException w:name="Grid Table 3 Accent 1" w:uiPriority="48"/>
+    <w:lsdException w:name="Grid Table 4 Accent 1" w:uiPriority="49"/>
+    <w:lsdException w:name="Grid Table 5 Dark Accent 1" w:uiPriority="50"/>
+    <w:lsdException w:name="Grid Table 6 Colorful Accent 1" w:uiPriority="51"/>
+    <w:lsdException w:name="Grid Table 7 Colorful Accent 1" w:uiPriority="52"/>
+    <w:lsdException w:name="Grid Table 1 Light Accent 2" w:uiPriority="46"/>
+    <w:lsdException w:name="Grid Table 2 Accent 2" w:uiPriority="47"/>
+    <w:lsdException w:name="Grid Table 3 Accent 2" w:uiPriority="48"/>
+    <w:lsdException w:name="Grid Table 4 Accent 2" w:uiPriority="49"/>
+    <w:lsdException w:name="Grid Table 5 Dark Accent 2" w:uiPriority="50"/>
+    <w:lsdException w:name="Grid Table 6 Colorful Accent 2" w:uiPriority="51"/>
+    <w:lsdException w:name="Grid Table 7 Colorful Accent 2" w:uiPriority="52"/>
+    <w:lsdException w:name="Grid Table 1 Light Accent 3" w:uiPriority="46"/>
+    <w:lsdException w:name="Grid Table 2 Accent 3" w:uiPriority="47"/>
+    <w:lsdException w:name="Grid Table 3 Accent 3" w:uiPriority="48"/>
+    <w:lsdException w:name="Grid Table 4 Accent 3" w:uiPriority="49"/>
+    <w:lsdException w:name="Grid Table 5 Dark Accent 3" w:uiPriority="50"/>
+    <w:lsdException w:name="Grid Table 6 Colorful Accent 3" w:uiPriority="51"/>
+    <w:lsdException w:name="Grid Table 7 Colorful Accent 3" w:uiPriority="52"/>
+    <w:lsdException w:name="Grid Table 1 Light Accent 4" w:uiPriority="46"/>
+    <w:lsdException w:name="Grid Table 2 Accent 4" w:uiPriority="47"/>
+    <w:lsdException w:name="Grid Table 3 Accent 4" w:uiPriority="48"/>
+    <w:lsdException w:name="Grid Table 4 Accent 4" w:uiPriority="49"/>
+    <w:lsdException w:name="Grid Table 5 Dark Accent 4" w:uiPriority="50"/>
+    <w:lsdException w:name="Grid Table 6 Colorful Accent 4" w:uiPriority="51"/>
+    <w:lsdException w:name="Grid Table 7 Colorful Accent 4" w:uiPriority="52"/>
+    <w:lsdException w:name="Grid Table 1 Light Accent 5" w:uiPriority="46"/>
+    <w:lsdException w:name="Grid Table 2 Accent 5" w:uiPriority="47"/>
+    <w:lsdException w:name="Grid Table 3 Accent 5" w:uiPriority="48"/>
+    <w:lsdException w:name="Grid Table 4 Accent 5" w:uiPriority="49"/>
+    <w:lsdException w:name="Grid Table 5 Dark Accent 5" w:uiPriority="50"/>
+    <w:lsdException w:name="Grid Table 6 Colorful Accent 5" w:uiPriority="51"/>
+    <w:lsdException w:name="Grid Table 7 Colorful Accent 5" w:uiPriority="52"/>
+    <w:lsdException w:name="Grid Table 1 Light Accent 6" w:uiPriority="46"/>
+    <w:lsdException w:name="Grid Table 2 Accent 6" w:uiPriority="47"/>
+    <w:lsdException w:name="Grid Table 3 Accent 6" w:uiPriority="48"/>
+    <w:lsdException w:name="Grid Table 4 Accent 6" w:uiPriority="49"/>
+    <w:lsdException w:name="Grid Table 5 Dark Accent 6" w:uiPriority="50"/>
+    <w:lsdException w:name="Grid Table 6 Colorful Accent 6" w:uiPriority="51"/>
+    <w:lsdException w:name="Grid Table 7 Colorful Accent 6" w:uiPriority="52"/>
+    <w:lsdException w:name="List Table 1 Light" w:uiPriority="46"/>
+    <w:lsdException w:name="List Table 2" w:uiPriority="47"/>
+    <w:lsdException w:name="List Table 3" w:uiPriority="48"/>
+    <w:lsdException w:name="List Table 4" w:uiPriority="49"/>
+    <w:lsdException w:name="List Table 5 Dark" w:uiPriority="50"/>
+    <w:lsdException w:name="List Table 6 Colorful" w:uiPriority="51"/>
+    <w:lsdException w:name="List Table 7 Colorful" w:uiPriority="52"/>
+    <w:lsdException w:name="List Table 1 Light Accent 1" w:uiPriority="46"/>
+    <w:lsdException w:name="List Table 2 Accent 1" w:uiPriority="47"/>
+    <w:lsdException w:name="List Table 3 Accent 1" w:uiPriority="48"/>
+    <w:lsdException w:name="List Table 4 Accent 1" w:uiPriority="49"/>
+    <w:lsdException w:name="List Table 5 Dark Accent 1" w:uiPriority="50"/>
+    <w:lsdException w:name="List Table 6 Colorful Accent 1" w:uiPriority="51"/>
+    <w:lsdException w:name="List Table 7 Colorful Accent 1" w:uiPriority="52"/>
+    <w:lsdException w:name="List Table 1 Light Accent 2" w:uiPriority="46"/>
+    <w:lsdException w:name="List Table 2 Accent 2" w:uiPriority="47"/>
+    <w:lsdException w:name="List Table 3 Accent 2" w:uiPriority="48"/>
+    <w:lsdException w:name="List Table 4 Accent 2" w:uiPriority="49"/>
+    <w:lsdException w:name="List Table 5 Dark Accent 2" w:uiPriority="50"/>
+    <w:lsdException w:name="List Table 6 Colorful Accent 2" w:uiPriority="51"/>
+    <w:lsdException w:name="List Table 7 Colorful Accent 2" w:uiPriority="52"/>
+    <w:lsdException w:name="List Table 1 Light Accent 3" w:uiPriority="46"/>
+    <w:lsdException w:name="List Table 2 Accent 3" w:uiPriority="47"/>
+    <w:lsdException w:name="List Table 3 Accent 3" w:uiPriority="48"/>
+    <w:lsdException w:name="List Table 4 Accent 3" w:uiPriority="49"/>
+    <w:lsdException w:name="List Table 5 Dark Accent 3" w:uiPriority="50"/>
+    <w:lsdException w:name="List Table 6 Colorful Accent 3" w:uiPriority="51"/>
+    <w:lsdException w:name="List Table 7 Colorful Accent 3" w:uiPriority="52"/>
+    <w:lsdException w:name="List Table 1 Light Accent 4" w:uiPriority="46"/>
+    <w:lsdException w:name="List Table 2 Accent 4" w:uiPriority="47"/>
+    <w:lsdException w:name="List Table 3 Accent 4" w:uiPriority="48"/>
+    <w:lsdException w:name="List Table 4 Accent 4" w:uiPriority="49"/>
+    <w:lsdException w:name="List Table 5 Dark Accent 4" w:uiPriority="50"/>
+    <w:lsdException w:name="List Table 6 Colorful Accent 4" w:uiPriority="51"/>
+    <w:lsdException w:name="List Table 7 Colorful Accent 4" w:uiPriority="52"/>
+    <w:lsdException w:name="List Table 1 Light Accent 5" w:uiPriority="46"/>
+    <w:lsdException w:name="List Table 2 Accent 5" w:uiPriority="47"/>
+    <w:lsdException w:name="List Table 3 Accent 5" w:uiPriority="48"/>
+    <w:lsdException w:name="List Table 4 Accent 5" w:uiPriority="49"/>
+    <w:lsdException w:name="List Table 5 Dark Accent 5" w:uiPriority="50"/>
+    <w:lsdException w:name="List Table 6 Colorful Accent 5" w:uiPriority="51"/>
+    <w:lsdException w:name="List Table 7 Colorful Accent 5" w:uiPriority="52"/>
+    <w:lsdException w:name="List Table 1 Light Accent 6" w:uiPriority="46"/>
+    <w:lsdException w:name="List Table 2 Accent 6" w:uiPriority="47"/>
+    <w:lsdException w:name="List Table 3 Accent 6" w:uiPriority="48"/>
+    <w:lsdException w:name="List Table 4 Accent 6" w:uiPriority="49"/>
+    <w:lsdException w:name="List Table 5 Dark Accent 6" w:uiPriority="50"/>
+    <w:lsdException w:name="List Table 6 Colorful Accent 6" w:uiPriority="51"/>
+    <w:lsdException w:name="List Table 7 Colorful Accent 6" w:uiPriority="52"/>
+    <w:lsdException w:name="Mention" w:semiHidden="1" w:unhideWhenUsed="1"/>
+    <w:lsdException w:name="Smart Hyperlink" w:semiHidden="1" w:unhideWhenUsed="1"/>
+    <w:lsdException w:name="Hashtag" w:semiHidden="1" w:unhideWhenUsed="1"/>
+    <w:lsdException w:name="Unresolved Mention" w:semiHidden="1" w:unhideWhenUsed="1"/>
+    <w:lsdException w:name="Smart Link" w:semiHidden="1" w:unhideWhenUsed="1"/>
   </w:latentStyles>
   <w:style w:type="paragraph" w:default="1" w:styleId="Normal">
     <w:name w:val="Normal"/>
@@ -1326,7 +1386,7 @@
     </a:clrScheme>
     <a:fontScheme name="Office">
       <a:majorFont>
-        <a:latin typeface="Calibri Light"/>
+        <a:latin typeface="Calibri Light" panose="020F0302020204030204"/>
         <a:ea typeface=""/>
         <a:cs typeface=""/>
         <a:font script="Jpan" typeface="游ゴシック Light"/>
@@ -1378,7 +1438,7 @@
         <a:font script="Tfng" typeface="Ebrima"/>
       </a:majorFont>
       <a:minorFont>
-        <a:latin typeface="Calibri"/>
+        <a:latin typeface="Calibri" panose="020F0502020204030204"/>
         <a:ea typeface=""/>
         <a:cs typeface=""/>
         <a:font script="Jpan" typeface="游明朝"/>
@@ -1572,7 +1632,7 @@
   <a:extraClrSchemeLst/>
   <a:extLst>
     <a:ext uri="{05A4C25C-085E-4340-85A3-A5531E510DB2}">
-      <thm15:themeFamily xmlns:thm15="http://schemas.microsoft.com/office/thememl/2012/main" xmlns="" name="Office Theme" id="{62F939B6-93AF-4DB8-9C6B-D6C7DFDC589F}" vid="{4A3C46E8-61CC-4603-A589-7422A47A8E4A}"/>
+      <thm15:themeFamily xmlns:thm15="http://schemas.microsoft.com/office/thememl/2012/main" name="Office Theme" id="{62F939B6-93AF-4DB8-9C6B-D6C7DFDC589F}" vid="{4A3C46E8-61CC-4603-A589-7422A47A8E4A}"/>
     </a:ext>
   </a:extLst>
 </a:theme>

</xml_diff>